<commit_message>
Question 13 and all question drafted
</commit_message>
<xml_diff>
--- a/Assignments/AS1/Assignment 1.docx
+++ b/Assignments/AS1/Assignment 1.docx
@@ -9448,10 +9448,3398 @@
         </m:sSub>
       </m:oMath>
     </w:p>
-    <w:p/>
+    <w:p>
+      <w:pPr>
+        <w:pStyle w:val="MLAnswer"/>
+      </w:pPr>
+      <w:r>
+        <w:t>An organization is granted the block 142.200.208.0/21. The administrator wants to create 16 subnets.</w:t>
+      </w:r>
+    </w:p>
+    <w:p>
+      <w:pPr>
+        <w:pStyle w:val="MLAnswer"/>
+        <w:numPr>
+          <w:ilvl w:val="0"/>
+          <w:numId w:val="7"/>
+        </w:numPr>
+      </w:pPr>
+      <w:r>
+        <w:t>Find the subnet mask (1 point)</w:t>
+      </w:r>
+      <w:r>
+        <w:t>.</w:t>
+      </w:r>
+    </w:p>
+    <w:p>
+      <w:pPr>
+        <w:pStyle w:val="MLAnswer"/>
+        <w:numPr>
+          <w:ilvl w:val="0"/>
+          <w:numId w:val="0"/>
+        </w:numPr>
+        <w:ind w:left="360"/>
+      </w:pPr>
+      <w:r>
+        <w:t>Ans:</w:t>
+      </w:r>
+    </w:p>
+    <w:p>
+      <w:pPr>
+        <w:pStyle w:val="MLAnswer"/>
+        <w:numPr>
+          <w:ilvl w:val="0"/>
+          <w:numId w:val="7"/>
+        </w:numPr>
+      </w:pPr>
+      <w:r>
+        <w:t>Find the number of addresses in each subnet (1 point)</w:t>
+      </w:r>
+    </w:p>
+    <w:p>
+      <w:pPr>
+        <w:pStyle w:val="MLAnswer"/>
+        <w:numPr>
+          <w:ilvl w:val="0"/>
+          <w:numId w:val="0"/>
+        </w:numPr>
+        <w:ind w:left="360"/>
+      </w:pPr>
+      <w:r>
+        <w:t>Ans:</w:t>
+      </w:r>
+    </w:p>
+    <w:p>
+      <w:pPr>
+        <w:pStyle w:val="MLAnswer"/>
+        <w:numPr>
+          <w:ilvl w:val="0"/>
+          <w:numId w:val="7"/>
+        </w:numPr>
+      </w:pPr>
+      <w:r>
+        <w:t>Find the subnet address and the direct broadcast address for the first subnet. (2 points)</w:t>
+      </w:r>
+    </w:p>
+    <w:p>
+      <w:pPr>
+        <w:pStyle w:val="MLAnswer"/>
+        <w:numPr>
+          <w:ilvl w:val="0"/>
+          <w:numId w:val="0"/>
+        </w:numPr>
+        <w:ind w:left="360"/>
+      </w:pPr>
+      <w:r>
+        <w:t>Ans:</w:t>
+      </w:r>
+    </w:p>
+    <w:p>
+      <w:pPr>
+        <w:pStyle w:val="MLAnswer"/>
+        <w:numPr>
+          <w:ilvl w:val="0"/>
+          <w:numId w:val="7"/>
+        </w:numPr>
+      </w:pPr>
+      <w:r>
+        <w:t>Find the 4th and 99th addresses in the last subnet. (4 points)</w:t>
+      </w:r>
+    </w:p>
+    <w:p>
+      <w:pPr>
+        <w:pStyle w:val="MLAnswer"/>
+        <w:numPr>
+          <w:ilvl w:val="0"/>
+          <w:numId w:val="0"/>
+        </w:numPr>
+        <w:ind w:left="360"/>
+      </w:pPr>
+      <w:r>
+        <w:t>Ans:</w:t>
+      </w:r>
+    </w:p>
+    <w:p>
+      <w:pPr>
+        <w:pStyle w:val="MLAnswer"/>
+      </w:pPr>
+      <w:r>
+        <w:t>Give the mask in the dotted-decimal notation:</w:t>
+      </w:r>
+    </w:p>
+    <w:p>
+      <w:pPr>
+        <w:pStyle w:val="MLAnswer"/>
+        <w:numPr>
+          <w:ilvl w:val="0"/>
+          <w:numId w:val="8"/>
+        </w:numPr>
+      </w:pPr>
+      <w:r>
+        <w:t>For a block of Class</w:t>
+      </w:r>
+      <w:r>
+        <w:t>-</w:t>
+      </w:r>
+      <w:r>
+        <w:t>A which results in 128 subnets (1 point)</w:t>
+      </w:r>
+    </w:p>
+    <w:p>
+      <w:pPr>
+        <w:pStyle w:val="MLAnswer"/>
+        <w:numPr>
+          <w:ilvl w:val="0"/>
+          <w:numId w:val="0"/>
+        </w:numPr>
+        <w:ind w:left="360"/>
+      </w:pPr>
+      <w:r>
+        <w:t>Ans:</w:t>
+      </w:r>
+    </w:p>
+    <w:p>
+      <w:pPr>
+        <w:pStyle w:val="MLAnswer"/>
+        <w:numPr>
+          <w:ilvl w:val="0"/>
+          <w:numId w:val="8"/>
+        </w:numPr>
+      </w:pPr>
+      <w:r>
+        <w:t>Which combines 128 blocks of Class C into a supernet (1 point)</w:t>
+      </w:r>
+    </w:p>
+    <w:p>
+      <w:pPr>
+        <w:pStyle w:val="MLAnswer"/>
+        <w:numPr>
+          <w:ilvl w:val="0"/>
+          <w:numId w:val="0"/>
+        </w:numPr>
+        <w:ind w:left="360"/>
+      </w:pPr>
+      <w:r>
+        <w:t>Ans:</w:t>
+      </w:r>
+    </w:p>
+    <w:p>
+      <w:pPr>
+        <w:pStyle w:val="MLAnswer"/>
+      </w:pPr>
+      <w:r>
+        <w:t>Convert an IP address 256.128.64.32 to the binary notation (2 points)</w:t>
+      </w:r>
+    </w:p>
+    <w:p>
+      <w:pPr>
+        <w:pStyle w:val="MLAnswer"/>
+        <w:numPr>
+          <w:ilvl w:val="0"/>
+          <w:numId w:val="0"/>
+        </w:numPr>
+      </w:pPr>
+      <w:r>
+        <w:t>Ans:</w:t>
+      </w:r>
+    </w:p>
+    <w:p>
+      <w:pPr>
+        <w:pStyle w:val="MLAnswer"/>
+      </w:pPr>
+      <w:r>
+        <w:lastRenderedPageBreak/>
+        <w:t xml:space="preserve">The 14th address of a block assigned to a specific organization is 120.65.89.141. The organization needs 120 addresses to give to its 120 users. Find the mask and define this block of addresses. Is there any wastage of the IP addresses? If yes, how many? (Note: The number of router interfaces is </w:t>
+      </w:r>
+      <w:r>
+        <w:t>2) (</w:t>
+      </w:r>
+      <w:r>
+        <w:t>4 points)</w:t>
+      </w:r>
+    </w:p>
+    <w:p>
+      <w:pPr>
+        <w:pStyle w:val="MLAnswer"/>
+        <w:numPr>
+          <w:ilvl w:val="0"/>
+          <w:numId w:val="0"/>
+        </w:numPr>
+      </w:pPr>
+      <w:r>
+        <w:t>Ans:</w:t>
+      </w:r>
+    </w:p>
+    <w:p>
+      <w:pPr>
+        <w:pStyle w:val="MLAnswer"/>
+      </w:pPr>
+      <w:r>
+        <w:t>A block of addresses 120.200.240.0/20 granted to an ISP. These addresses are allocated between two groups of customers. The first group has 20 customers, each of which needs 64 addresses, the second group has 20 customers, each of which needs 128 addresses. Show the subblocks and range of addresses for the 10th customer of the first group and the 10th customer of the second group. How many addresses are still available after this allocation? (5 points)</w:t>
+      </w:r>
+    </w:p>
+    <w:p>
+      <w:pPr>
+        <w:pStyle w:val="MLAnswer"/>
+        <w:numPr>
+          <w:ilvl w:val="0"/>
+          <w:numId w:val="0"/>
+        </w:numPr>
+      </w:pPr>
+      <w:r>
+        <w:t>Ans:</w:t>
+      </w:r>
+    </w:p>
+    <w:p>
+      <w:pPr>
+        <w:pStyle w:val="MLAnswer"/>
+      </w:pPr>
+      <w:r>
+        <w:t>Find first address, last address, and number of addresses in the block, if one of the addresses in a block is 140.240.90.25/20 (3 points)</w:t>
+      </w:r>
+    </w:p>
+    <w:p>
+      <w:pPr>
+        <w:pStyle w:val="MLAnswer"/>
+        <w:numPr>
+          <w:ilvl w:val="0"/>
+          <w:numId w:val="0"/>
+        </w:numPr>
+        <w:ind w:left="360" w:hanging="360"/>
+      </w:pPr>
+      <w:r>
+        <w:t>Ans:</w:t>
+      </w:r>
+    </w:p>
+    <w:p>
+      <w:pPr>
+        <w:pStyle w:val="MLAnswer"/>
+      </w:pPr>
+      <w:r>
+        <w:t>Consider the following routing table (the next-hop address is omitted):</w:t>
+      </w:r>
+    </w:p>
+    <w:tbl>
+      <w:tblPr>
+        <w:tblW w:w="5000" w:type="pct"/>
+        <w:tblLook w:val="04A0" w:firstRow="1" w:lastRow="0" w:firstColumn="1" w:lastColumn="0" w:noHBand="0" w:noVBand="1"/>
+      </w:tblPr>
+      <w:tblGrid>
+        <w:gridCol w:w="2250"/>
+        <w:gridCol w:w="4426"/>
+        <w:gridCol w:w="2674"/>
+      </w:tblGrid>
+      <w:tr>
+        <w:trPr>
+          <w:trHeight w:val="300"/>
+          <w:tblHeader/>
+        </w:trPr>
+        <w:tc>
+          <w:tcPr>
+            <w:tcW w:w="1203" w:type="pct"/>
+            <w:tcBorders>
+              <w:top w:val="single" w:sz="4" w:space="0" w:color="auto"/>
+              <w:left w:val="single" w:sz="4" w:space="0" w:color="auto"/>
+              <w:bottom w:val="single" w:sz="4" w:space="0" w:color="auto"/>
+              <w:right w:val="single" w:sz="4" w:space="0" w:color="auto"/>
+            </w:tcBorders>
+            <w:shd w:val="clear" w:color="4472C4" w:fill="4472C4"/>
+            <w:noWrap/>
+            <w:vAlign w:val="bottom"/>
+            <w:hideMark/>
+          </w:tcPr>
+          <w:p>
+            <w:pPr>
+              <w:spacing w:after="0" w:line="240" w:lineRule="auto"/>
+              <w:jc w:val="center"/>
+              <w:rPr>
+                <w:rFonts w:ascii="Calibri" w:eastAsia="Times New Roman" w:hAnsi="Calibri" w:cs="Calibri"/>
+                <w:b/>
+                <w:bCs/>
+                <w:color w:val="FFFFFF"/>
+              </w:rPr>
+            </w:pPr>
+            <w:r>
+              <w:rPr>
+                <w:rFonts w:ascii="Calibri" w:eastAsia="Times New Roman" w:hAnsi="Calibri" w:cs="Calibri"/>
+                <w:b/>
+                <w:bCs/>
+                <w:color w:val="FFFFFF"/>
+              </w:rPr>
+              <w:t>Mask</w:t>
+            </w:r>
+          </w:p>
+        </w:tc>
+        <w:tc>
+          <w:tcPr>
+            <w:tcW w:w="2367" w:type="pct"/>
+            <w:tcBorders>
+              <w:top w:val="single" w:sz="4" w:space="0" w:color="auto"/>
+              <w:left w:val="single" w:sz="4" w:space="0" w:color="auto"/>
+              <w:bottom w:val="single" w:sz="4" w:space="0" w:color="auto"/>
+              <w:right w:val="single" w:sz="4" w:space="0" w:color="auto"/>
+            </w:tcBorders>
+            <w:shd w:val="clear" w:color="4472C4" w:fill="4472C4"/>
+            <w:noWrap/>
+            <w:vAlign w:val="bottom"/>
+            <w:hideMark/>
+          </w:tcPr>
+          <w:p>
+            <w:pPr>
+              <w:spacing w:after="0" w:line="240" w:lineRule="auto"/>
+              <w:jc w:val="center"/>
+              <w:rPr>
+                <w:rFonts w:ascii="Calibri" w:eastAsia="Times New Roman" w:hAnsi="Calibri" w:cs="Calibri"/>
+                <w:b/>
+                <w:bCs/>
+                <w:color w:val="FFFFFF"/>
+              </w:rPr>
+            </w:pPr>
+            <w:r>
+              <w:rPr>
+                <w:rFonts w:ascii="Calibri" w:eastAsia="Times New Roman" w:hAnsi="Calibri" w:cs="Calibri"/>
+                <w:b/>
+                <w:bCs/>
+                <w:color w:val="FFFFFF"/>
+              </w:rPr>
+              <w:t>Network Address</w:t>
+            </w:r>
+          </w:p>
+        </w:tc>
+        <w:tc>
+          <w:tcPr>
+            <w:tcW w:w="1430" w:type="pct"/>
+            <w:tcBorders>
+              <w:top w:val="single" w:sz="4" w:space="0" w:color="auto"/>
+              <w:left w:val="single" w:sz="4" w:space="0" w:color="auto"/>
+              <w:bottom w:val="single" w:sz="4" w:space="0" w:color="auto"/>
+              <w:right w:val="single" w:sz="4" w:space="0" w:color="auto"/>
+            </w:tcBorders>
+            <w:shd w:val="clear" w:color="4472C4" w:fill="4472C4"/>
+            <w:noWrap/>
+            <w:vAlign w:val="bottom"/>
+            <w:hideMark/>
+          </w:tcPr>
+          <w:p>
+            <w:pPr>
+              <w:spacing w:after="0" w:line="240" w:lineRule="auto"/>
+              <w:jc w:val="center"/>
+              <w:rPr>
+                <w:rFonts w:ascii="Calibri" w:eastAsia="Times New Roman" w:hAnsi="Calibri" w:cs="Calibri"/>
+                <w:b/>
+                <w:bCs/>
+                <w:color w:val="FFFFFF"/>
+              </w:rPr>
+            </w:pPr>
+            <w:r>
+              <w:rPr>
+                <w:rFonts w:ascii="Calibri" w:eastAsia="Times New Roman" w:hAnsi="Calibri" w:cs="Calibri"/>
+                <w:b/>
+                <w:bCs/>
+                <w:color w:val="FFFFFF"/>
+              </w:rPr>
+              <w:t>Interface</w:t>
+            </w:r>
+          </w:p>
+        </w:tc>
+      </w:tr>
+      <w:tr>
+        <w:trPr>
+          <w:trHeight w:val="300"/>
+        </w:trPr>
+        <w:tc>
+          <w:tcPr>
+            <w:tcW w:w="1203" w:type="pct"/>
+            <w:tcBorders>
+              <w:top w:val="single" w:sz="4" w:space="0" w:color="auto"/>
+              <w:left w:val="single" w:sz="4" w:space="0" w:color="auto"/>
+              <w:bottom w:val="single" w:sz="4" w:space="0" w:color="auto"/>
+              <w:right w:val="single" w:sz="4" w:space="0" w:color="auto"/>
+            </w:tcBorders>
+            <w:shd w:val="clear" w:color="B4C6E7" w:fill="B4C6E7"/>
+            <w:noWrap/>
+            <w:vAlign w:val="bottom"/>
+            <w:hideMark/>
+          </w:tcPr>
+          <w:p>
+            <w:pPr>
+              <w:spacing w:after="0" w:line="240" w:lineRule="auto"/>
+              <w:jc w:val="center"/>
+              <w:rPr>
+                <w:rFonts w:ascii="Calibri" w:eastAsia="Times New Roman" w:hAnsi="Calibri" w:cs="Calibri"/>
+                <w:color w:val="000000"/>
+              </w:rPr>
+            </w:pPr>
+            <w:r>
+              <w:rPr>
+                <w:rFonts w:ascii="Calibri" w:eastAsia="Times New Roman" w:hAnsi="Calibri" w:cs="Calibri"/>
+                <w:color w:val="000000"/>
+              </w:rPr>
+              <w:t>/27</w:t>
+            </w:r>
+          </w:p>
+        </w:tc>
+        <w:tc>
+          <w:tcPr>
+            <w:tcW w:w="2367" w:type="pct"/>
+            <w:tcBorders>
+              <w:top w:val="single" w:sz="4" w:space="0" w:color="auto"/>
+              <w:left w:val="single" w:sz="4" w:space="0" w:color="auto"/>
+              <w:bottom w:val="single" w:sz="4" w:space="0" w:color="auto"/>
+              <w:right w:val="single" w:sz="4" w:space="0" w:color="auto"/>
+            </w:tcBorders>
+            <w:shd w:val="clear" w:color="B4C6E7" w:fill="B4C6E7"/>
+            <w:noWrap/>
+            <w:vAlign w:val="bottom"/>
+            <w:hideMark/>
+          </w:tcPr>
+          <w:p>
+            <w:pPr>
+              <w:spacing w:after="0" w:line="240" w:lineRule="auto"/>
+              <w:jc w:val="center"/>
+              <w:rPr>
+                <w:rFonts w:ascii="Calibri" w:eastAsia="Times New Roman" w:hAnsi="Calibri" w:cs="Calibri"/>
+                <w:color w:val="000000"/>
+              </w:rPr>
+            </w:pPr>
+            <w:r>
+              <w:rPr>
+                <w:rFonts w:ascii="Calibri" w:eastAsia="Times New Roman" w:hAnsi="Calibri" w:cs="Calibri"/>
+                <w:color w:val="000000"/>
+              </w:rPr>
+              <w:t>144.56.55.0</w:t>
+            </w:r>
+          </w:p>
+        </w:tc>
+        <w:tc>
+          <w:tcPr>
+            <w:tcW w:w="1430" w:type="pct"/>
+            <w:tcBorders>
+              <w:top w:val="single" w:sz="4" w:space="0" w:color="auto"/>
+              <w:left w:val="single" w:sz="4" w:space="0" w:color="auto"/>
+              <w:bottom w:val="single" w:sz="4" w:space="0" w:color="auto"/>
+              <w:right w:val="single" w:sz="4" w:space="0" w:color="auto"/>
+            </w:tcBorders>
+            <w:shd w:val="clear" w:color="B4C6E7" w:fill="B4C6E7"/>
+            <w:noWrap/>
+            <w:vAlign w:val="bottom"/>
+            <w:hideMark/>
+          </w:tcPr>
+          <w:p>
+            <w:pPr>
+              <w:spacing w:after="0" w:line="240" w:lineRule="auto"/>
+              <w:jc w:val="center"/>
+              <w:rPr>
+                <w:rFonts w:ascii="Calibri" w:eastAsia="Times New Roman" w:hAnsi="Calibri" w:cs="Calibri"/>
+                <w:color w:val="000000"/>
+              </w:rPr>
+            </w:pPr>
+            <w:r>
+              <w:rPr>
+                <w:rFonts w:ascii="Calibri" w:eastAsia="Times New Roman" w:hAnsi="Calibri" w:cs="Calibri"/>
+                <w:color w:val="000000"/>
+              </w:rPr>
+              <w:t>M0</w:t>
+            </w:r>
+          </w:p>
+        </w:tc>
+      </w:tr>
+      <w:tr>
+        <w:trPr>
+          <w:trHeight w:val="300"/>
+        </w:trPr>
+        <w:tc>
+          <w:tcPr>
+            <w:tcW w:w="1203" w:type="pct"/>
+            <w:tcBorders>
+              <w:top w:val="single" w:sz="4" w:space="0" w:color="auto"/>
+              <w:left w:val="single" w:sz="4" w:space="0" w:color="auto"/>
+              <w:bottom w:val="single" w:sz="4" w:space="0" w:color="auto"/>
+              <w:right w:val="single" w:sz="4" w:space="0" w:color="auto"/>
+            </w:tcBorders>
+            <w:shd w:val="clear" w:color="D9E1F2" w:fill="D9E1F2"/>
+            <w:noWrap/>
+            <w:vAlign w:val="bottom"/>
+            <w:hideMark/>
+          </w:tcPr>
+          <w:p>
+            <w:pPr>
+              <w:spacing w:after="0" w:line="240" w:lineRule="auto"/>
+              <w:jc w:val="center"/>
+              <w:rPr>
+                <w:rFonts w:ascii="Calibri" w:eastAsia="Times New Roman" w:hAnsi="Calibri" w:cs="Calibri"/>
+                <w:color w:val="000000"/>
+              </w:rPr>
+            </w:pPr>
+            <w:r>
+              <w:rPr>
+                <w:rFonts w:ascii="Calibri" w:eastAsia="Times New Roman" w:hAnsi="Calibri" w:cs="Calibri"/>
+                <w:color w:val="000000"/>
+              </w:rPr>
+              <w:t>/26</w:t>
+            </w:r>
+          </w:p>
+        </w:tc>
+        <w:tc>
+          <w:tcPr>
+            <w:tcW w:w="2367" w:type="pct"/>
+            <w:tcBorders>
+              <w:top w:val="single" w:sz="4" w:space="0" w:color="auto"/>
+              <w:left w:val="single" w:sz="4" w:space="0" w:color="auto"/>
+              <w:bottom w:val="single" w:sz="4" w:space="0" w:color="auto"/>
+              <w:right w:val="single" w:sz="4" w:space="0" w:color="auto"/>
+            </w:tcBorders>
+            <w:shd w:val="clear" w:color="D9E1F2" w:fill="D9E1F2"/>
+            <w:noWrap/>
+            <w:vAlign w:val="bottom"/>
+            <w:hideMark/>
+          </w:tcPr>
+          <w:p>
+            <w:pPr>
+              <w:spacing w:after="0" w:line="240" w:lineRule="auto"/>
+              <w:jc w:val="center"/>
+              <w:rPr>
+                <w:rFonts w:ascii="Calibri" w:eastAsia="Times New Roman" w:hAnsi="Calibri" w:cs="Calibri"/>
+                <w:color w:val="000000"/>
+              </w:rPr>
+            </w:pPr>
+            <w:r>
+              <w:rPr>
+                <w:rFonts w:ascii="Calibri" w:eastAsia="Times New Roman" w:hAnsi="Calibri" w:cs="Calibri"/>
+                <w:color w:val="000000"/>
+              </w:rPr>
+              <w:t>123.80.97.0</w:t>
+            </w:r>
+          </w:p>
+        </w:tc>
+        <w:tc>
+          <w:tcPr>
+            <w:tcW w:w="1430" w:type="pct"/>
+            <w:tcBorders>
+              <w:top w:val="single" w:sz="4" w:space="0" w:color="auto"/>
+              <w:left w:val="single" w:sz="4" w:space="0" w:color="auto"/>
+              <w:bottom w:val="single" w:sz="4" w:space="0" w:color="auto"/>
+              <w:right w:val="single" w:sz="4" w:space="0" w:color="auto"/>
+            </w:tcBorders>
+            <w:shd w:val="clear" w:color="D9E1F2" w:fill="D9E1F2"/>
+            <w:noWrap/>
+            <w:vAlign w:val="bottom"/>
+            <w:hideMark/>
+          </w:tcPr>
+          <w:p>
+            <w:pPr>
+              <w:spacing w:after="0" w:line="240" w:lineRule="auto"/>
+              <w:jc w:val="center"/>
+              <w:rPr>
+                <w:rFonts w:ascii="Calibri" w:eastAsia="Times New Roman" w:hAnsi="Calibri" w:cs="Calibri"/>
+                <w:color w:val="000000"/>
+              </w:rPr>
+            </w:pPr>
+            <w:r>
+              <w:rPr>
+                <w:rFonts w:ascii="Calibri" w:eastAsia="Times New Roman" w:hAnsi="Calibri" w:cs="Calibri"/>
+                <w:color w:val="000000"/>
+              </w:rPr>
+              <w:t>M1</w:t>
+            </w:r>
+          </w:p>
+        </w:tc>
+      </w:tr>
+      <w:tr>
+        <w:trPr>
+          <w:trHeight w:val="300"/>
+        </w:trPr>
+        <w:tc>
+          <w:tcPr>
+            <w:tcW w:w="1203" w:type="pct"/>
+            <w:tcBorders>
+              <w:top w:val="single" w:sz="4" w:space="0" w:color="auto"/>
+              <w:left w:val="single" w:sz="4" w:space="0" w:color="auto"/>
+              <w:bottom w:val="single" w:sz="4" w:space="0" w:color="auto"/>
+              <w:right w:val="single" w:sz="4" w:space="0" w:color="auto"/>
+            </w:tcBorders>
+            <w:shd w:val="clear" w:color="B4C6E7" w:fill="B4C6E7"/>
+            <w:noWrap/>
+            <w:vAlign w:val="bottom"/>
+            <w:hideMark/>
+          </w:tcPr>
+          <w:p>
+            <w:pPr>
+              <w:spacing w:after="0" w:line="240" w:lineRule="auto"/>
+              <w:jc w:val="center"/>
+              <w:rPr>
+                <w:rFonts w:ascii="Calibri" w:eastAsia="Times New Roman" w:hAnsi="Calibri" w:cs="Calibri"/>
+                <w:color w:val="000000"/>
+              </w:rPr>
+            </w:pPr>
+            <w:r>
+              <w:rPr>
+                <w:rFonts w:ascii="Calibri" w:eastAsia="Times New Roman" w:hAnsi="Calibri" w:cs="Calibri"/>
+                <w:color w:val="000000"/>
+              </w:rPr>
+              <w:t>/25</w:t>
+            </w:r>
+          </w:p>
+        </w:tc>
+        <w:tc>
+          <w:tcPr>
+            <w:tcW w:w="2367" w:type="pct"/>
+            <w:tcBorders>
+              <w:top w:val="single" w:sz="4" w:space="0" w:color="auto"/>
+              <w:left w:val="single" w:sz="4" w:space="0" w:color="auto"/>
+              <w:bottom w:val="single" w:sz="4" w:space="0" w:color="auto"/>
+              <w:right w:val="single" w:sz="4" w:space="0" w:color="auto"/>
+            </w:tcBorders>
+            <w:shd w:val="clear" w:color="B4C6E7" w:fill="B4C6E7"/>
+            <w:noWrap/>
+            <w:vAlign w:val="bottom"/>
+            <w:hideMark/>
+          </w:tcPr>
+          <w:p>
+            <w:pPr>
+              <w:spacing w:after="0" w:line="240" w:lineRule="auto"/>
+              <w:jc w:val="center"/>
+              <w:rPr>
+                <w:rFonts w:ascii="Calibri" w:eastAsia="Times New Roman" w:hAnsi="Calibri" w:cs="Calibri"/>
+                <w:color w:val="000000"/>
+              </w:rPr>
+            </w:pPr>
+            <w:r>
+              <w:rPr>
+                <w:rFonts w:ascii="Calibri" w:eastAsia="Times New Roman" w:hAnsi="Calibri" w:cs="Calibri"/>
+                <w:color w:val="000000"/>
+              </w:rPr>
+              <w:t>123.80.97.128</w:t>
+            </w:r>
+          </w:p>
+        </w:tc>
+        <w:tc>
+          <w:tcPr>
+            <w:tcW w:w="1430" w:type="pct"/>
+            <w:tcBorders>
+              <w:top w:val="single" w:sz="4" w:space="0" w:color="auto"/>
+              <w:left w:val="single" w:sz="4" w:space="0" w:color="auto"/>
+              <w:bottom w:val="single" w:sz="4" w:space="0" w:color="auto"/>
+              <w:right w:val="single" w:sz="4" w:space="0" w:color="auto"/>
+            </w:tcBorders>
+            <w:shd w:val="clear" w:color="B4C6E7" w:fill="B4C6E7"/>
+            <w:noWrap/>
+            <w:vAlign w:val="bottom"/>
+            <w:hideMark/>
+          </w:tcPr>
+          <w:p>
+            <w:pPr>
+              <w:spacing w:after="0" w:line="240" w:lineRule="auto"/>
+              <w:jc w:val="center"/>
+              <w:rPr>
+                <w:rFonts w:ascii="Calibri" w:eastAsia="Times New Roman" w:hAnsi="Calibri" w:cs="Calibri"/>
+                <w:color w:val="000000"/>
+              </w:rPr>
+            </w:pPr>
+            <w:r>
+              <w:rPr>
+                <w:rFonts w:ascii="Calibri" w:eastAsia="Times New Roman" w:hAnsi="Calibri" w:cs="Calibri"/>
+                <w:color w:val="000000"/>
+              </w:rPr>
+              <w:t>M2</w:t>
+            </w:r>
+          </w:p>
+        </w:tc>
+      </w:tr>
+      <w:tr>
+        <w:trPr>
+          <w:trHeight w:val="300"/>
+        </w:trPr>
+        <w:tc>
+          <w:tcPr>
+            <w:tcW w:w="1203" w:type="pct"/>
+            <w:tcBorders>
+              <w:top w:val="single" w:sz="4" w:space="0" w:color="auto"/>
+              <w:left w:val="single" w:sz="4" w:space="0" w:color="auto"/>
+              <w:bottom w:val="single" w:sz="4" w:space="0" w:color="auto"/>
+              <w:right w:val="single" w:sz="4" w:space="0" w:color="auto"/>
+            </w:tcBorders>
+            <w:shd w:val="clear" w:color="D9E1F2" w:fill="D9E1F2"/>
+            <w:noWrap/>
+            <w:vAlign w:val="bottom"/>
+            <w:hideMark/>
+          </w:tcPr>
+          <w:p>
+            <w:pPr>
+              <w:spacing w:after="0" w:line="240" w:lineRule="auto"/>
+              <w:jc w:val="center"/>
+              <w:rPr>
+                <w:rFonts w:ascii="Calibri" w:eastAsia="Times New Roman" w:hAnsi="Calibri" w:cs="Calibri"/>
+                <w:color w:val="000000"/>
+              </w:rPr>
+            </w:pPr>
+            <w:r>
+              <w:rPr>
+                <w:rFonts w:ascii="Calibri" w:eastAsia="Times New Roman" w:hAnsi="Calibri" w:cs="Calibri"/>
+                <w:color w:val="000000"/>
+              </w:rPr>
+              <w:t>/24</w:t>
+            </w:r>
+          </w:p>
+        </w:tc>
+        <w:tc>
+          <w:tcPr>
+            <w:tcW w:w="2367" w:type="pct"/>
+            <w:tcBorders>
+              <w:top w:val="single" w:sz="4" w:space="0" w:color="auto"/>
+              <w:left w:val="single" w:sz="4" w:space="0" w:color="auto"/>
+              <w:bottom w:val="single" w:sz="4" w:space="0" w:color="auto"/>
+              <w:right w:val="single" w:sz="4" w:space="0" w:color="auto"/>
+            </w:tcBorders>
+            <w:shd w:val="clear" w:color="D9E1F2" w:fill="D9E1F2"/>
+            <w:noWrap/>
+            <w:vAlign w:val="bottom"/>
+            <w:hideMark/>
+          </w:tcPr>
+          <w:p>
+            <w:pPr>
+              <w:spacing w:after="0" w:line="240" w:lineRule="auto"/>
+              <w:jc w:val="center"/>
+              <w:rPr>
+                <w:rFonts w:ascii="Calibri" w:eastAsia="Times New Roman" w:hAnsi="Calibri" w:cs="Calibri"/>
+                <w:color w:val="000000"/>
+              </w:rPr>
+            </w:pPr>
+            <w:r>
+              <w:rPr>
+                <w:rFonts w:ascii="Calibri" w:eastAsia="Times New Roman" w:hAnsi="Calibri" w:cs="Calibri"/>
+                <w:color w:val="000000"/>
+              </w:rPr>
+              <w:t>118.114.132.0</w:t>
+            </w:r>
+          </w:p>
+        </w:tc>
+        <w:tc>
+          <w:tcPr>
+            <w:tcW w:w="1430" w:type="pct"/>
+            <w:tcBorders>
+              <w:top w:val="single" w:sz="4" w:space="0" w:color="auto"/>
+              <w:left w:val="single" w:sz="4" w:space="0" w:color="auto"/>
+              <w:bottom w:val="single" w:sz="4" w:space="0" w:color="auto"/>
+              <w:right w:val="single" w:sz="4" w:space="0" w:color="auto"/>
+            </w:tcBorders>
+            <w:shd w:val="clear" w:color="D9E1F2" w:fill="D9E1F2"/>
+            <w:noWrap/>
+            <w:vAlign w:val="bottom"/>
+            <w:hideMark/>
+          </w:tcPr>
+          <w:p>
+            <w:pPr>
+              <w:spacing w:after="0" w:line="240" w:lineRule="auto"/>
+              <w:jc w:val="center"/>
+              <w:rPr>
+                <w:rFonts w:ascii="Calibri" w:eastAsia="Times New Roman" w:hAnsi="Calibri" w:cs="Calibri"/>
+                <w:color w:val="000000"/>
+              </w:rPr>
+            </w:pPr>
+            <w:r>
+              <w:rPr>
+                <w:rFonts w:ascii="Calibri" w:eastAsia="Times New Roman" w:hAnsi="Calibri" w:cs="Calibri"/>
+                <w:color w:val="000000"/>
+              </w:rPr>
+              <w:t>M3</w:t>
+            </w:r>
+          </w:p>
+        </w:tc>
+      </w:tr>
+      <w:tr>
+        <w:trPr>
+          <w:trHeight w:val="300"/>
+        </w:trPr>
+        <w:tc>
+          <w:tcPr>
+            <w:tcW w:w="1203" w:type="pct"/>
+            <w:tcBorders>
+              <w:top w:val="single" w:sz="4" w:space="0" w:color="auto"/>
+              <w:left w:val="single" w:sz="4" w:space="0" w:color="auto"/>
+              <w:bottom w:val="single" w:sz="4" w:space="0" w:color="auto"/>
+              <w:right w:val="single" w:sz="4" w:space="0" w:color="auto"/>
+            </w:tcBorders>
+            <w:shd w:val="clear" w:color="B4C6E7" w:fill="B4C6E7"/>
+            <w:noWrap/>
+            <w:vAlign w:val="bottom"/>
+            <w:hideMark/>
+          </w:tcPr>
+          <w:p>
+            <w:pPr>
+              <w:spacing w:after="0" w:line="240" w:lineRule="auto"/>
+              <w:jc w:val="center"/>
+              <w:rPr>
+                <w:rFonts w:ascii="Calibri" w:eastAsia="Times New Roman" w:hAnsi="Calibri" w:cs="Calibri"/>
+                <w:color w:val="000000"/>
+              </w:rPr>
+            </w:pPr>
+            <w:r>
+              <w:rPr>
+                <w:rFonts w:ascii="Calibri" w:eastAsia="Times New Roman" w:hAnsi="Calibri" w:cs="Calibri"/>
+                <w:color w:val="000000"/>
+              </w:rPr>
+              <w:t>Default</w:t>
+            </w:r>
+          </w:p>
+        </w:tc>
+        <w:tc>
+          <w:tcPr>
+            <w:tcW w:w="2367" w:type="pct"/>
+            <w:tcBorders>
+              <w:top w:val="single" w:sz="4" w:space="0" w:color="auto"/>
+              <w:left w:val="single" w:sz="4" w:space="0" w:color="auto"/>
+              <w:bottom w:val="single" w:sz="4" w:space="0" w:color="auto"/>
+              <w:right w:val="single" w:sz="4" w:space="0" w:color="auto"/>
+            </w:tcBorders>
+            <w:shd w:val="clear" w:color="B4C6E7" w:fill="B4C6E7"/>
+            <w:noWrap/>
+            <w:vAlign w:val="bottom"/>
+            <w:hideMark/>
+          </w:tcPr>
+          <w:p>
+            <w:pPr>
+              <w:spacing w:after="0" w:line="240" w:lineRule="auto"/>
+              <w:jc w:val="center"/>
+              <w:rPr>
+                <w:rFonts w:ascii="Calibri" w:eastAsia="Times New Roman" w:hAnsi="Calibri" w:cs="Calibri"/>
+                <w:color w:val="000000"/>
+              </w:rPr>
+            </w:pPr>
+            <w:r>
+              <w:rPr>
+                <w:rFonts w:ascii="Calibri" w:eastAsia="Times New Roman" w:hAnsi="Calibri" w:cs="Calibri"/>
+                <w:color w:val="000000"/>
+              </w:rPr>
+              <w:t>Default</w:t>
+            </w:r>
+          </w:p>
+        </w:tc>
+        <w:tc>
+          <w:tcPr>
+            <w:tcW w:w="1430" w:type="pct"/>
+            <w:tcBorders>
+              <w:top w:val="single" w:sz="4" w:space="0" w:color="auto"/>
+              <w:left w:val="single" w:sz="4" w:space="0" w:color="auto"/>
+              <w:bottom w:val="single" w:sz="4" w:space="0" w:color="auto"/>
+              <w:right w:val="single" w:sz="4" w:space="0" w:color="auto"/>
+            </w:tcBorders>
+            <w:shd w:val="clear" w:color="B4C6E7" w:fill="B4C6E7"/>
+            <w:noWrap/>
+            <w:vAlign w:val="bottom"/>
+            <w:hideMark/>
+          </w:tcPr>
+          <w:p>
+            <w:pPr>
+              <w:spacing w:after="0" w:line="240" w:lineRule="auto"/>
+              <w:jc w:val="center"/>
+              <w:rPr>
+                <w:rFonts w:ascii="Calibri" w:eastAsia="Times New Roman" w:hAnsi="Calibri" w:cs="Calibri"/>
+                <w:color w:val="000000"/>
+              </w:rPr>
+            </w:pPr>
+            <w:r>
+              <w:rPr>
+                <w:rFonts w:ascii="Calibri" w:eastAsia="Times New Roman" w:hAnsi="Calibri" w:cs="Calibri"/>
+                <w:color w:val="000000"/>
+              </w:rPr>
+              <w:t>M4</w:t>
+            </w:r>
+          </w:p>
+        </w:tc>
+      </w:tr>
+    </w:tbl>
+    <w:p>
+      <w:pPr>
+        <w:pStyle w:val="MLAnswer"/>
+        <w:numPr>
+          <w:ilvl w:val="0"/>
+          <w:numId w:val="9"/>
+        </w:numPr>
+        <w:ind w:left="630" w:hanging="270"/>
+      </w:pPr>
+      <w:r>
+        <w:t>144.56.55.31 (1 point)</w:t>
+      </w:r>
+    </w:p>
+    <w:p>
+      <w:pPr>
+        <w:pStyle w:val="MLAnswer"/>
+        <w:numPr>
+          <w:ilvl w:val="0"/>
+          <w:numId w:val="0"/>
+        </w:numPr>
+        <w:ind w:left="360"/>
+      </w:pPr>
+      <w:r>
+        <w:t>Ans:</w:t>
+      </w:r>
+    </w:p>
+    <w:p>
+      <w:pPr>
+        <w:pStyle w:val="MLAnswer"/>
+        <w:numPr>
+          <w:ilvl w:val="0"/>
+          <w:numId w:val="9"/>
+        </w:numPr>
+        <w:ind w:left="630" w:hanging="270"/>
+      </w:pPr>
+      <w:r>
+        <w:t>144.56.56.31 (1 point)</w:t>
+      </w:r>
+    </w:p>
+    <w:p>
+      <w:pPr>
+        <w:pStyle w:val="MLAnswer"/>
+        <w:numPr>
+          <w:ilvl w:val="0"/>
+          <w:numId w:val="0"/>
+        </w:numPr>
+        <w:ind w:left="360"/>
+      </w:pPr>
+      <w:r>
+        <w:t>Ans:</w:t>
+      </w:r>
+    </w:p>
+    <w:p>
+      <w:pPr>
+        <w:pStyle w:val="MLAnswer"/>
+        <w:numPr>
+          <w:ilvl w:val="0"/>
+          <w:numId w:val="9"/>
+        </w:numPr>
+        <w:ind w:left="630" w:hanging="270"/>
+      </w:pPr>
+      <w:r>
+        <w:t>123.80.97.60 (1 point)</w:t>
+      </w:r>
+    </w:p>
+    <w:p>
+      <w:pPr>
+        <w:pStyle w:val="MLAnswer"/>
+        <w:numPr>
+          <w:ilvl w:val="0"/>
+          <w:numId w:val="0"/>
+        </w:numPr>
+        <w:ind w:left="360"/>
+      </w:pPr>
+      <w:r>
+        <w:lastRenderedPageBreak/>
+        <w:t>Ans:</w:t>
+      </w:r>
+    </w:p>
+    <w:p>
+      <w:pPr>
+        <w:pStyle w:val="MLAnswer"/>
+        <w:numPr>
+          <w:ilvl w:val="0"/>
+          <w:numId w:val="9"/>
+        </w:numPr>
+        <w:ind w:left="630" w:hanging="270"/>
+      </w:pPr>
+      <w:r>
+        <w:t>123.80.97.200 (1 point)</w:t>
+      </w:r>
+    </w:p>
+    <w:p>
+      <w:pPr>
+        <w:pStyle w:val="MLAnswer"/>
+        <w:numPr>
+          <w:ilvl w:val="0"/>
+          <w:numId w:val="0"/>
+        </w:numPr>
+        <w:ind w:left="360"/>
+      </w:pPr>
+      <w:r>
+        <w:t>Ans:</w:t>
+      </w:r>
+    </w:p>
+    <w:p>
+      <w:pPr>
+        <w:pStyle w:val="MLAnswer"/>
+        <w:numPr>
+          <w:ilvl w:val="0"/>
+          <w:numId w:val="9"/>
+        </w:numPr>
+        <w:ind w:left="630" w:hanging="270"/>
+      </w:pPr>
+      <w:r>
+        <w:t>123.80.97.88 (1 point)</w:t>
+      </w:r>
+    </w:p>
+    <w:p>
+      <w:pPr>
+        <w:pStyle w:val="MLAnswer"/>
+        <w:numPr>
+          <w:ilvl w:val="0"/>
+          <w:numId w:val="0"/>
+        </w:numPr>
+        <w:ind w:left="360"/>
+      </w:pPr>
+      <w:r>
+        <w:t>Ans:</w:t>
+      </w:r>
+    </w:p>
+    <w:p>
+      <w:pPr>
+        <w:pStyle w:val="MLAnswer"/>
+        <w:numPr>
+          <w:ilvl w:val="0"/>
+          <w:numId w:val="9"/>
+        </w:numPr>
+        <w:ind w:left="630" w:hanging="270"/>
+      </w:pPr>
+      <w:r>
+        <w:t>118.114.133.1 (1 point)</w:t>
+      </w:r>
+    </w:p>
+    <w:p>
+      <w:pPr>
+        <w:pStyle w:val="MLAnswer"/>
+        <w:numPr>
+          <w:ilvl w:val="0"/>
+          <w:numId w:val="0"/>
+        </w:numPr>
+        <w:ind w:left="360"/>
+      </w:pPr>
+      <w:r>
+        <w:t>Ans:</w:t>
+      </w:r>
+    </w:p>
+    <w:p>
+      <w:pPr>
+        <w:pStyle w:val="MLAnswer"/>
+      </w:pPr>
+      <w:r>
+        <w:t>The routing table of routers R1, R2, and R3 are given. Draw the possible network configuration with all 3 routers, not separate configurations corresponding to each routing table. Indicate the next-hop addresses in the figure. (10 points)</w:t>
+      </w:r>
+    </w:p>
+    <w:p>
+      <w:pPr>
+        <w:pStyle w:val="MLAnswer"/>
+        <w:numPr>
+          <w:ilvl w:val="0"/>
+          <w:numId w:val="0"/>
+        </w:numPr>
+        <w:ind w:left="360"/>
+        <w:rPr>
+          <w:u w:val="single"/>
+        </w:rPr>
+      </w:pPr>
+      <w:r>
+        <w:rPr>
+          <w:u w:val="single"/>
+        </w:rPr>
+        <w:t>R1:</w:t>
+      </w:r>
+    </w:p>
+    <w:tbl>
+      <w:tblPr>
+        <w:tblW w:w="4810" w:type="pct"/>
+        <w:tblInd w:w="355" w:type="dxa"/>
+        <w:tblLook w:val="04A0" w:firstRow="1" w:lastRow="0" w:firstColumn="1" w:lastColumn="0" w:noHBand="0" w:noVBand="1"/>
+      </w:tblPr>
+      <w:tblGrid>
+        <w:gridCol w:w="1115"/>
+        <w:gridCol w:w="2918"/>
+        <w:gridCol w:w="3123"/>
+        <w:gridCol w:w="1839"/>
+      </w:tblGrid>
+      <w:tr>
+        <w:trPr>
+          <w:trHeight w:val="300"/>
+          <w:tblHeader/>
+        </w:trPr>
+        <w:tc>
+          <w:tcPr>
+            <w:tcW w:w="620" w:type="pct"/>
+            <w:tcBorders>
+              <w:top w:val="single" w:sz="4" w:space="0" w:color="auto"/>
+              <w:left w:val="single" w:sz="4" w:space="0" w:color="auto"/>
+              <w:bottom w:val="single" w:sz="4" w:space="0" w:color="auto"/>
+              <w:right w:val="single" w:sz="4" w:space="0" w:color="auto"/>
+            </w:tcBorders>
+            <w:shd w:val="clear" w:color="4472C4" w:fill="4472C4"/>
+            <w:noWrap/>
+            <w:vAlign w:val="bottom"/>
+            <w:hideMark/>
+          </w:tcPr>
+          <w:p>
+            <w:pPr>
+              <w:spacing w:after="0" w:line="240" w:lineRule="auto"/>
+              <w:jc w:val="center"/>
+              <w:rPr>
+                <w:rFonts w:ascii="Calibri" w:eastAsia="Times New Roman" w:hAnsi="Calibri" w:cs="Calibri"/>
+                <w:b/>
+                <w:bCs/>
+                <w:color w:val="FFFFFF"/>
+              </w:rPr>
+            </w:pPr>
+            <w:r>
+              <w:rPr>
+                <w:rFonts w:ascii="Calibri" w:eastAsia="Times New Roman" w:hAnsi="Calibri" w:cs="Calibri"/>
+                <w:b/>
+                <w:bCs/>
+                <w:color w:val="FFFFFF"/>
+              </w:rPr>
+              <w:t>Mask</w:t>
+            </w:r>
+          </w:p>
+        </w:tc>
+        <w:tc>
+          <w:tcPr>
+            <w:tcW w:w="1622" w:type="pct"/>
+            <w:tcBorders>
+              <w:top w:val="single" w:sz="4" w:space="0" w:color="auto"/>
+              <w:left w:val="single" w:sz="4" w:space="0" w:color="auto"/>
+              <w:bottom w:val="single" w:sz="4" w:space="0" w:color="auto"/>
+              <w:right w:val="single" w:sz="4" w:space="0" w:color="auto"/>
+            </w:tcBorders>
+            <w:shd w:val="clear" w:color="4472C4" w:fill="4472C4"/>
+            <w:noWrap/>
+            <w:vAlign w:val="bottom"/>
+            <w:hideMark/>
+          </w:tcPr>
+          <w:p>
+            <w:pPr>
+              <w:spacing w:after="0" w:line="240" w:lineRule="auto"/>
+              <w:jc w:val="center"/>
+              <w:rPr>
+                <w:rFonts w:ascii="Calibri" w:eastAsia="Times New Roman" w:hAnsi="Calibri" w:cs="Calibri"/>
+                <w:b/>
+                <w:bCs/>
+                <w:color w:val="FFFFFF"/>
+              </w:rPr>
+            </w:pPr>
+            <w:r>
+              <w:rPr>
+                <w:rFonts w:ascii="Calibri" w:eastAsia="Times New Roman" w:hAnsi="Calibri" w:cs="Calibri"/>
+                <w:b/>
+                <w:bCs/>
+                <w:color w:val="FFFFFF"/>
+              </w:rPr>
+              <w:t>Network Address</w:t>
+            </w:r>
+          </w:p>
+        </w:tc>
+        <w:tc>
+          <w:tcPr>
+            <w:tcW w:w="1736" w:type="pct"/>
+            <w:tcBorders>
+              <w:top w:val="single" w:sz="4" w:space="0" w:color="auto"/>
+              <w:left w:val="single" w:sz="4" w:space="0" w:color="auto"/>
+              <w:bottom w:val="single" w:sz="4" w:space="0" w:color="auto"/>
+              <w:right w:val="single" w:sz="4" w:space="0" w:color="FFFFFF"/>
+            </w:tcBorders>
+            <w:shd w:val="clear" w:color="4472C4" w:fill="4472C4"/>
+            <w:noWrap/>
+            <w:vAlign w:val="bottom"/>
+            <w:hideMark/>
+          </w:tcPr>
+          <w:p>
+            <w:pPr>
+              <w:spacing w:after="0" w:line="240" w:lineRule="auto"/>
+              <w:jc w:val="center"/>
+              <w:rPr>
+                <w:rFonts w:ascii="Calibri" w:eastAsia="Times New Roman" w:hAnsi="Calibri" w:cs="Calibri"/>
+                <w:b/>
+                <w:bCs/>
+                <w:color w:val="FFFFFF"/>
+              </w:rPr>
+            </w:pPr>
+            <w:r>
+              <w:rPr>
+                <w:rFonts w:ascii="Calibri" w:eastAsia="Times New Roman" w:hAnsi="Calibri" w:cs="Calibri"/>
+                <w:b/>
+                <w:bCs/>
+                <w:color w:val="FFFFFF"/>
+              </w:rPr>
+              <w:t>Next-Hop Address</w:t>
+            </w:r>
+          </w:p>
+        </w:tc>
+        <w:tc>
+          <w:tcPr>
+            <w:tcW w:w="1022" w:type="pct"/>
+            <w:tcBorders>
+              <w:top w:val="single" w:sz="4" w:space="0" w:color="auto"/>
+              <w:left w:val="single" w:sz="4" w:space="0" w:color="auto"/>
+              <w:bottom w:val="single" w:sz="4" w:space="0" w:color="auto"/>
+              <w:right w:val="single" w:sz="4" w:space="0" w:color="auto"/>
+            </w:tcBorders>
+            <w:shd w:val="clear" w:color="4472C4" w:fill="4472C4"/>
+            <w:noWrap/>
+            <w:vAlign w:val="bottom"/>
+            <w:hideMark/>
+          </w:tcPr>
+          <w:p>
+            <w:pPr>
+              <w:spacing w:after="0" w:line="240" w:lineRule="auto"/>
+              <w:jc w:val="center"/>
+              <w:rPr>
+                <w:rFonts w:ascii="Calibri" w:eastAsia="Times New Roman" w:hAnsi="Calibri" w:cs="Calibri"/>
+                <w:b/>
+                <w:bCs/>
+                <w:color w:val="FFFFFF"/>
+              </w:rPr>
+            </w:pPr>
+            <w:r>
+              <w:rPr>
+                <w:rFonts w:ascii="Calibri" w:eastAsia="Times New Roman" w:hAnsi="Calibri" w:cs="Calibri"/>
+                <w:b/>
+                <w:bCs/>
+                <w:color w:val="FFFFFF"/>
+              </w:rPr>
+              <w:t>Interface</w:t>
+            </w:r>
+            <w:r>
+              <w:rPr>
+                <w:rFonts w:ascii="Calibri" w:eastAsia="Times New Roman" w:hAnsi="Calibri" w:cs="Calibri"/>
+                <w:b/>
+                <w:bCs/>
+                <w:color w:val="FFFFFF"/>
+              </w:rPr>
+              <w:t xml:space="preserve"> Number</w:t>
+            </w:r>
+          </w:p>
+        </w:tc>
+      </w:tr>
+      <w:tr>
+        <w:trPr>
+          <w:trHeight w:val="300"/>
+        </w:trPr>
+        <w:tc>
+          <w:tcPr>
+            <w:tcW w:w="620" w:type="pct"/>
+            <w:tcBorders>
+              <w:top w:val="single" w:sz="4" w:space="0" w:color="auto"/>
+              <w:left w:val="single" w:sz="4" w:space="0" w:color="auto"/>
+              <w:bottom w:val="single" w:sz="4" w:space="0" w:color="auto"/>
+              <w:right w:val="single" w:sz="4" w:space="0" w:color="auto"/>
+            </w:tcBorders>
+            <w:shd w:val="clear" w:color="B4C6E7" w:fill="B4C6E7"/>
+            <w:noWrap/>
+            <w:vAlign w:val="bottom"/>
+            <w:hideMark/>
+          </w:tcPr>
+          <w:p>
+            <w:pPr>
+              <w:spacing w:after="0" w:line="240" w:lineRule="auto"/>
+              <w:jc w:val="center"/>
+              <w:rPr>
+                <w:rFonts w:ascii="Calibri" w:eastAsia="Times New Roman" w:hAnsi="Calibri" w:cs="Calibri"/>
+                <w:color w:val="000000"/>
+              </w:rPr>
+            </w:pPr>
+            <w:r>
+              <w:rPr>
+                <w:rFonts w:ascii="Calibri" w:eastAsia="Times New Roman" w:hAnsi="Calibri" w:cs="Calibri"/>
+                <w:color w:val="000000"/>
+              </w:rPr>
+              <w:t>/24</w:t>
+            </w:r>
+          </w:p>
+        </w:tc>
+        <w:tc>
+          <w:tcPr>
+            <w:tcW w:w="1622" w:type="pct"/>
+            <w:tcBorders>
+              <w:top w:val="single" w:sz="4" w:space="0" w:color="auto"/>
+              <w:left w:val="single" w:sz="4" w:space="0" w:color="auto"/>
+              <w:bottom w:val="single" w:sz="4" w:space="0" w:color="auto"/>
+              <w:right w:val="single" w:sz="4" w:space="0" w:color="auto"/>
+            </w:tcBorders>
+            <w:shd w:val="clear" w:color="B4C6E7" w:fill="B4C6E7"/>
+            <w:noWrap/>
+            <w:vAlign w:val="bottom"/>
+            <w:hideMark/>
+          </w:tcPr>
+          <w:p>
+            <w:pPr>
+              <w:spacing w:after="0" w:line="240" w:lineRule="auto"/>
+              <w:jc w:val="center"/>
+              <w:rPr>
+                <w:rFonts w:ascii="Calibri" w:eastAsia="Times New Roman" w:hAnsi="Calibri" w:cs="Calibri"/>
+                <w:color w:val="000000"/>
+              </w:rPr>
+            </w:pPr>
+            <w:r>
+              <w:rPr>
+                <w:rFonts w:ascii="Calibri" w:eastAsia="Times New Roman" w:hAnsi="Calibri" w:cs="Calibri"/>
+                <w:color w:val="000000"/>
+              </w:rPr>
+              <w:t>80.70.56.0</w:t>
+            </w:r>
+          </w:p>
+        </w:tc>
+        <w:tc>
+          <w:tcPr>
+            <w:tcW w:w="1736" w:type="pct"/>
+            <w:tcBorders>
+              <w:top w:val="single" w:sz="4" w:space="0" w:color="auto"/>
+              <w:left w:val="single" w:sz="4" w:space="0" w:color="auto"/>
+              <w:bottom w:val="single" w:sz="4" w:space="0" w:color="auto"/>
+              <w:right w:val="single" w:sz="4" w:space="0" w:color="FFFFFF"/>
+            </w:tcBorders>
+            <w:shd w:val="clear" w:color="B4C6E7" w:fill="B4C6E7"/>
+            <w:noWrap/>
+            <w:vAlign w:val="bottom"/>
+            <w:hideMark/>
+          </w:tcPr>
+          <w:p>
+            <w:pPr>
+              <w:spacing w:after="0" w:line="240" w:lineRule="auto"/>
+              <w:jc w:val="center"/>
+              <w:rPr>
+                <w:rFonts w:ascii="Calibri" w:eastAsia="Times New Roman" w:hAnsi="Calibri" w:cs="Calibri"/>
+                <w:color w:val="000000"/>
+              </w:rPr>
+            </w:pPr>
+            <w:r>
+              <w:rPr>
+                <w:rFonts w:ascii="Calibri" w:eastAsia="Times New Roman" w:hAnsi="Calibri" w:cs="Calibri"/>
+                <w:color w:val="000000"/>
+              </w:rPr>
+              <w:t>100.160.32.67</w:t>
+            </w:r>
+          </w:p>
+        </w:tc>
+        <w:tc>
+          <w:tcPr>
+            <w:tcW w:w="1022" w:type="pct"/>
+            <w:tcBorders>
+              <w:top w:val="single" w:sz="4" w:space="0" w:color="auto"/>
+              <w:left w:val="single" w:sz="4" w:space="0" w:color="auto"/>
+              <w:bottom w:val="single" w:sz="4" w:space="0" w:color="auto"/>
+              <w:right w:val="single" w:sz="4" w:space="0" w:color="auto"/>
+            </w:tcBorders>
+            <w:shd w:val="clear" w:color="B4C6E7" w:fill="B4C6E7"/>
+            <w:noWrap/>
+            <w:vAlign w:val="bottom"/>
+            <w:hideMark/>
+          </w:tcPr>
+          <w:p>
+            <w:pPr>
+              <w:spacing w:after="0" w:line="240" w:lineRule="auto"/>
+              <w:jc w:val="center"/>
+              <w:rPr>
+                <w:rFonts w:ascii="Calibri" w:eastAsia="Times New Roman" w:hAnsi="Calibri" w:cs="Calibri"/>
+                <w:color w:val="000000"/>
+              </w:rPr>
+            </w:pPr>
+            <w:r>
+              <w:rPr>
+                <w:rFonts w:ascii="Calibri" w:eastAsia="Times New Roman" w:hAnsi="Calibri" w:cs="Calibri"/>
+                <w:color w:val="000000"/>
+              </w:rPr>
+              <w:t>M2</w:t>
+            </w:r>
+          </w:p>
+        </w:tc>
+      </w:tr>
+      <w:tr>
+        <w:trPr>
+          <w:trHeight w:val="300"/>
+        </w:trPr>
+        <w:tc>
+          <w:tcPr>
+            <w:tcW w:w="620" w:type="pct"/>
+            <w:tcBorders>
+              <w:top w:val="single" w:sz="4" w:space="0" w:color="auto"/>
+              <w:left w:val="single" w:sz="4" w:space="0" w:color="auto"/>
+              <w:bottom w:val="single" w:sz="4" w:space="0" w:color="auto"/>
+              <w:right w:val="single" w:sz="4" w:space="0" w:color="auto"/>
+            </w:tcBorders>
+            <w:shd w:val="clear" w:color="D9E1F2" w:fill="D9E1F2"/>
+            <w:noWrap/>
+            <w:vAlign w:val="bottom"/>
+            <w:hideMark/>
+          </w:tcPr>
+          <w:p>
+            <w:pPr>
+              <w:spacing w:after="0" w:line="240" w:lineRule="auto"/>
+              <w:jc w:val="center"/>
+              <w:rPr>
+                <w:rFonts w:ascii="Calibri" w:eastAsia="Times New Roman" w:hAnsi="Calibri" w:cs="Calibri"/>
+                <w:color w:val="000000"/>
+              </w:rPr>
+            </w:pPr>
+            <w:r>
+              <w:rPr>
+                <w:rFonts w:ascii="Calibri" w:eastAsia="Times New Roman" w:hAnsi="Calibri" w:cs="Calibri"/>
+                <w:color w:val="000000"/>
+              </w:rPr>
+              <w:t>/24</w:t>
+            </w:r>
+          </w:p>
+        </w:tc>
+        <w:tc>
+          <w:tcPr>
+            <w:tcW w:w="1622" w:type="pct"/>
+            <w:tcBorders>
+              <w:top w:val="single" w:sz="4" w:space="0" w:color="auto"/>
+              <w:left w:val="single" w:sz="4" w:space="0" w:color="auto"/>
+              <w:bottom w:val="single" w:sz="4" w:space="0" w:color="auto"/>
+              <w:right w:val="single" w:sz="4" w:space="0" w:color="auto"/>
+            </w:tcBorders>
+            <w:shd w:val="clear" w:color="D9E1F2" w:fill="D9E1F2"/>
+            <w:noWrap/>
+            <w:vAlign w:val="bottom"/>
+            <w:hideMark/>
+          </w:tcPr>
+          <w:p>
+            <w:pPr>
+              <w:spacing w:after="0" w:line="240" w:lineRule="auto"/>
+              <w:jc w:val="center"/>
+              <w:rPr>
+                <w:rFonts w:ascii="Calibri" w:eastAsia="Times New Roman" w:hAnsi="Calibri" w:cs="Calibri"/>
+                <w:color w:val="000000"/>
+              </w:rPr>
+            </w:pPr>
+            <w:r>
+              <w:rPr>
+                <w:rFonts w:ascii="Calibri" w:eastAsia="Times New Roman" w:hAnsi="Calibri" w:cs="Calibri"/>
+                <w:color w:val="000000"/>
+              </w:rPr>
+              <w:t>130.135.7.0</w:t>
+            </w:r>
+          </w:p>
+        </w:tc>
+        <w:tc>
+          <w:tcPr>
+            <w:tcW w:w="1736" w:type="pct"/>
+            <w:tcBorders>
+              <w:top w:val="single" w:sz="4" w:space="0" w:color="auto"/>
+              <w:left w:val="single" w:sz="4" w:space="0" w:color="auto"/>
+              <w:bottom w:val="single" w:sz="4" w:space="0" w:color="auto"/>
+              <w:right w:val="single" w:sz="4" w:space="0" w:color="FFFFFF"/>
+            </w:tcBorders>
+            <w:shd w:val="clear" w:color="D9E1F2" w:fill="D9E1F2"/>
+            <w:noWrap/>
+            <w:vAlign w:val="bottom"/>
+            <w:hideMark/>
+          </w:tcPr>
+          <w:p>
+            <w:pPr>
+              <w:spacing w:after="0" w:line="240" w:lineRule="auto"/>
+              <w:jc w:val="center"/>
+              <w:rPr>
+                <w:rFonts w:ascii="Calibri" w:eastAsia="Times New Roman" w:hAnsi="Calibri" w:cs="Calibri"/>
+                <w:color w:val="000000"/>
+              </w:rPr>
+            </w:pPr>
+            <w:r>
+              <w:rPr>
+                <w:rFonts w:ascii="Calibri" w:eastAsia="Times New Roman" w:hAnsi="Calibri" w:cs="Calibri"/>
+                <w:color w:val="000000"/>
+              </w:rPr>
+              <w:t>150.137.45.78</w:t>
+            </w:r>
+          </w:p>
+        </w:tc>
+        <w:tc>
+          <w:tcPr>
+            <w:tcW w:w="1022" w:type="pct"/>
+            <w:tcBorders>
+              <w:top w:val="single" w:sz="4" w:space="0" w:color="auto"/>
+              <w:left w:val="single" w:sz="4" w:space="0" w:color="auto"/>
+              <w:bottom w:val="single" w:sz="4" w:space="0" w:color="auto"/>
+              <w:right w:val="single" w:sz="4" w:space="0" w:color="auto"/>
+            </w:tcBorders>
+            <w:shd w:val="clear" w:color="D9E1F2" w:fill="D9E1F2"/>
+            <w:noWrap/>
+            <w:vAlign w:val="bottom"/>
+            <w:hideMark/>
+          </w:tcPr>
+          <w:p>
+            <w:pPr>
+              <w:spacing w:after="0" w:line="240" w:lineRule="auto"/>
+              <w:jc w:val="center"/>
+              <w:rPr>
+                <w:rFonts w:ascii="Calibri" w:eastAsia="Times New Roman" w:hAnsi="Calibri" w:cs="Calibri"/>
+                <w:color w:val="000000"/>
+              </w:rPr>
+            </w:pPr>
+            <w:r>
+              <w:rPr>
+                <w:rFonts w:ascii="Calibri" w:eastAsia="Times New Roman" w:hAnsi="Calibri" w:cs="Calibri"/>
+                <w:color w:val="000000"/>
+              </w:rPr>
+              <w:t>M1</w:t>
+            </w:r>
+          </w:p>
+        </w:tc>
+      </w:tr>
+      <w:tr>
+        <w:trPr>
+          <w:trHeight w:val="300"/>
+        </w:trPr>
+        <w:tc>
+          <w:tcPr>
+            <w:tcW w:w="620" w:type="pct"/>
+            <w:tcBorders>
+              <w:top w:val="single" w:sz="4" w:space="0" w:color="auto"/>
+              <w:left w:val="single" w:sz="4" w:space="0" w:color="auto"/>
+              <w:bottom w:val="single" w:sz="4" w:space="0" w:color="auto"/>
+              <w:right w:val="single" w:sz="4" w:space="0" w:color="auto"/>
+            </w:tcBorders>
+            <w:shd w:val="clear" w:color="B4C6E7" w:fill="B4C6E7"/>
+            <w:noWrap/>
+            <w:vAlign w:val="bottom"/>
+            <w:hideMark/>
+          </w:tcPr>
+          <w:p>
+            <w:pPr>
+              <w:spacing w:after="0" w:line="240" w:lineRule="auto"/>
+              <w:jc w:val="center"/>
+              <w:rPr>
+                <w:rFonts w:ascii="Calibri" w:eastAsia="Times New Roman" w:hAnsi="Calibri" w:cs="Calibri"/>
+                <w:color w:val="000000"/>
+              </w:rPr>
+            </w:pPr>
+            <w:r>
+              <w:rPr>
+                <w:rFonts w:ascii="Calibri" w:eastAsia="Times New Roman" w:hAnsi="Calibri" w:cs="Calibri"/>
+                <w:color w:val="000000"/>
+              </w:rPr>
+              <w:t>/16</w:t>
+            </w:r>
+          </w:p>
+        </w:tc>
+        <w:tc>
+          <w:tcPr>
+            <w:tcW w:w="1622" w:type="pct"/>
+            <w:tcBorders>
+              <w:top w:val="single" w:sz="4" w:space="0" w:color="auto"/>
+              <w:left w:val="single" w:sz="4" w:space="0" w:color="auto"/>
+              <w:bottom w:val="single" w:sz="4" w:space="0" w:color="auto"/>
+              <w:right w:val="single" w:sz="4" w:space="0" w:color="auto"/>
+            </w:tcBorders>
+            <w:shd w:val="clear" w:color="B4C6E7" w:fill="B4C6E7"/>
+            <w:noWrap/>
+            <w:vAlign w:val="bottom"/>
+            <w:hideMark/>
+          </w:tcPr>
+          <w:p>
+            <w:pPr>
+              <w:spacing w:after="0" w:line="240" w:lineRule="auto"/>
+              <w:jc w:val="center"/>
+              <w:rPr>
+                <w:rFonts w:ascii="Calibri" w:eastAsia="Times New Roman" w:hAnsi="Calibri" w:cs="Calibri"/>
+                <w:color w:val="000000"/>
+              </w:rPr>
+            </w:pPr>
+            <w:r>
+              <w:rPr>
+                <w:rFonts w:ascii="Calibri" w:eastAsia="Times New Roman" w:hAnsi="Calibri" w:cs="Calibri"/>
+                <w:color w:val="000000"/>
+              </w:rPr>
+              <w:t>180.170.0.0</w:t>
+            </w:r>
+          </w:p>
+        </w:tc>
+        <w:tc>
+          <w:tcPr>
+            <w:tcW w:w="1736" w:type="pct"/>
+            <w:tcBorders>
+              <w:top w:val="single" w:sz="4" w:space="0" w:color="auto"/>
+              <w:left w:val="single" w:sz="4" w:space="0" w:color="auto"/>
+              <w:bottom w:val="single" w:sz="4" w:space="0" w:color="auto"/>
+              <w:right w:val="single" w:sz="4" w:space="0" w:color="FFFFFF"/>
+            </w:tcBorders>
+            <w:shd w:val="clear" w:color="B4C6E7" w:fill="B4C6E7"/>
+            <w:noWrap/>
+            <w:vAlign w:val="bottom"/>
+            <w:hideMark/>
+          </w:tcPr>
+          <w:p>
+            <w:pPr>
+              <w:spacing w:after="0" w:line="240" w:lineRule="auto"/>
+              <w:jc w:val="center"/>
+              <w:rPr>
+                <w:rFonts w:ascii="Calibri" w:eastAsia="Times New Roman" w:hAnsi="Calibri" w:cs="Calibri"/>
+                <w:color w:val="000000"/>
+              </w:rPr>
+            </w:pPr>
+            <w:r>
+              <w:rPr>
+                <w:rFonts w:ascii="Calibri" w:eastAsia="Times New Roman" w:hAnsi="Calibri" w:cs="Calibri"/>
+                <w:color w:val="000000"/>
+              </w:rPr>
+              <w:t>-----------------</w:t>
+            </w:r>
+          </w:p>
+        </w:tc>
+        <w:tc>
+          <w:tcPr>
+            <w:tcW w:w="1022" w:type="pct"/>
+            <w:tcBorders>
+              <w:top w:val="single" w:sz="4" w:space="0" w:color="auto"/>
+              <w:left w:val="single" w:sz="4" w:space="0" w:color="auto"/>
+              <w:bottom w:val="single" w:sz="4" w:space="0" w:color="auto"/>
+              <w:right w:val="single" w:sz="4" w:space="0" w:color="auto"/>
+            </w:tcBorders>
+            <w:shd w:val="clear" w:color="B4C6E7" w:fill="B4C6E7"/>
+            <w:noWrap/>
+            <w:vAlign w:val="bottom"/>
+            <w:hideMark/>
+          </w:tcPr>
+          <w:p>
+            <w:pPr>
+              <w:spacing w:after="0" w:line="240" w:lineRule="auto"/>
+              <w:jc w:val="center"/>
+              <w:rPr>
+                <w:rFonts w:ascii="Calibri" w:eastAsia="Times New Roman" w:hAnsi="Calibri" w:cs="Calibri"/>
+                <w:color w:val="000000"/>
+              </w:rPr>
+            </w:pPr>
+            <w:r>
+              <w:rPr>
+                <w:rFonts w:ascii="Calibri" w:eastAsia="Times New Roman" w:hAnsi="Calibri" w:cs="Calibri"/>
+                <w:color w:val="000000"/>
+              </w:rPr>
+              <w:t>M0</w:t>
+            </w:r>
+          </w:p>
+        </w:tc>
+      </w:tr>
+      <w:tr>
+        <w:trPr>
+          <w:trHeight w:val="300"/>
+        </w:trPr>
+        <w:tc>
+          <w:tcPr>
+            <w:tcW w:w="620" w:type="pct"/>
+            <w:tcBorders>
+              <w:top w:val="single" w:sz="4" w:space="0" w:color="auto"/>
+              <w:left w:val="single" w:sz="4" w:space="0" w:color="auto"/>
+              <w:bottom w:val="single" w:sz="4" w:space="0" w:color="auto"/>
+              <w:right w:val="single" w:sz="4" w:space="0" w:color="auto"/>
+            </w:tcBorders>
+            <w:shd w:val="clear" w:color="D9E1F2" w:fill="D9E1F2"/>
+            <w:noWrap/>
+            <w:vAlign w:val="bottom"/>
+            <w:hideMark/>
+          </w:tcPr>
+          <w:p>
+            <w:pPr>
+              <w:spacing w:after="0" w:line="240" w:lineRule="auto"/>
+              <w:jc w:val="center"/>
+              <w:rPr>
+                <w:rFonts w:ascii="Calibri" w:eastAsia="Times New Roman" w:hAnsi="Calibri" w:cs="Calibri"/>
+                <w:color w:val="000000"/>
+              </w:rPr>
+            </w:pPr>
+            <w:r>
+              <w:rPr>
+                <w:rFonts w:ascii="Calibri" w:eastAsia="Times New Roman" w:hAnsi="Calibri" w:cs="Calibri"/>
+                <w:color w:val="000000"/>
+              </w:rPr>
+              <w:t>/16</w:t>
+            </w:r>
+          </w:p>
+        </w:tc>
+        <w:tc>
+          <w:tcPr>
+            <w:tcW w:w="1622" w:type="pct"/>
+            <w:tcBorders>
+              <w:top w:val="single" w:sz="4" w:space="0" w:color="auto"/>
+              <w:left w:val="single" w:sz="4" w:space="0" w:color="auto"/>
+              <w:bottom w:val="single" w:sz="4" w:space="0" w:color="auto"/>
+              <w:right w:val="single" w:sz="4" w:space="0" w:color="auto"/>
+            </w:tcBorders>
+            <w:shd w:val="clear" w:color="D9E1F2" w:fill="D9E1F2"/>
+            <w:noWrap/>
+            <w:vAlign w:val="bottom"/>
+            <w:hideMark/>
+          </w:tcPr>
+          <w:p>
+            <w:pPr>
+              <w:spacing w:after="0" w:line="240" w:lineRule="auto"/>
+              <w:jc w:val="center"/>
+              <w:rPr>
+                <w:rFonts w:ascii="Calibri" w:eastAsia="Times New Roman" w:hAnsi="Calibri" w:cs="Calibri"/>
+                <w:color w:val="000000"/>
+              </w:rPr>
+            </w:pPr>
+            <w:r>
+              <w:rPr>
+                <w:rFonts w:ascii="Calibri" w:eastAsia="Times New Roman" w:hAnsi="Calibri" w:cs="Calibri"/>
+                <w:color w:val="000000"/>
+              </w:rPr>
+              <w:t>100.160.0.0</w:t>
+            </w:r>
+          </w:p>
+        </w:tc>
+        <w:tc>
+          <w:tcPr>
+            <w:tcW w:w="1736" w:type="pct"/>
+            <w:tcBorders>
+              <w:top w:val="single" w:sz="4" w:space="0" w:color="auto"/>
+              <w:left w:val="single" w:sz="4" w:space="0" w:color="auto"/>
+              <w:bottom w:val="single" w:sz="4" w:space="0" w:color="auto"/>
+              <w:right w:val="single" w:sz="4" w:space="0" w:color="FFFFFF"/>
+            </w:tcBorders>
+            <w:shd w:val="clear" w:color="D9E1F2" w:fill="D9E1F2"/>
+            <w:noWrap/>
+            <w:vAlign w:val="bottom"/>
+            <w:hideMark/>
+          </w:tcPr>
+          <w:p>
+            <w:pPr>
+              <w:spacing w:after="0" w:line="240" w:lineRule="auto"/>
+              <w:jc w:val="center"/>
+              <w:rPr>
+                <w:rFonts w:ascii="Calibri" w:eastAsia="Times New Roman" w:hAnsi="Calibri" w:cs="Calibri"/>
+                <w:color w:val="000000"/>
+              </w:rPr>
+            </w:pPr>
+            <w:r>
+              <w:rPr>
+                <w:rFonts w:ascii="Calibri" w:eastAsia="Times New Roman" w:hAnsi="Calibri" w:cs="Calibri"/>
+                <w:color w:val="000000"/>
+              </w:rPr>
+              <w:t>-----------------</w:t>
+            </w:r>
+          </w:p>
+        </w:tc>
+        <w:tc>
+          <w:tcPr>
+            <w:tcW w:w="1022" w:type="pct"/>
+            <w:tcBorders>
+              <w:top w:val="single" w:sz="4" w:space="0" w:color="auto"/>
+              <w:left w:val="single" w:sz="4" w:space="0" w:color="auto"/>
+              <w:bottom w:val="single" w:sz="4" w:space="0" w:color="auto"/>
+              <w:right w:val="single" w:sz="4" w:space="0" w:color="auto"/>
+            </w:tcBorders>
+            <w:shd w:val="clear" w:color="D9E1F2" w:fill="D9E1F2"/>
+            <w:noWrap/>
+            <w:vAlign w:val="bottom"/>
+            <w:hideMark/>
+          </w:tcPr>
+          <w:p>
+            <w:pPr>
+              <w:spacing w:after="0" w:line="240" w:lineRule="auto"/>
+              <w:jc w:val="center"/>
+              <w:rPr>
+                <w:rFonts w:ascii="Calibri" w:eastAsia="Times New Roman" w:hAnsi="Calibri" w:cs="Calibri"/>
+                <w:color w:val="000000"/>
+              </w:rPr>
+            </w:pPr>
+            <w:r>
+              <w:rPr>
+                <w:rFonts w:ascii="Calibri" w:eastAsia="Times New Roman" w:hAnsi="Calibri" w:cs="Calibri"/>
+                <w:color w:val="000000"/>
+              </w:rPr>
+              <w:t>M2</w:t>
+            </w:r>
+          </w:p>
+        </w:tc>
+      </w:tr>
+      <w:tr>
+        <w:trPr>
+          <w:trHeight w:val="300"/>
+        </w:trPr>
+        <w:tc>
+          <w:tcPr>
+            <w:tcW w:w="620" w:type="pct"/>
+            <w:tcBorders>
+              <w:top w:val="single" w:sz="4" w:space="0" w:color="auto"/>
+              <w:left w:val="single" w:sz="4" w:space="0" w:color="auto"/>
+              <w:bottom w:val="single" w:sz="4" w:space="0" w:color="auto"/>
+              <w:right w:val="single" w:sz="4" w:space="0" w:color="auto"/>
+            </w:tcBorders>
+            <w:shd w:val="clear" w:color="B4C6E7" w:fill="B4C6E7"/>
+            <w:noWrap/>
+            <w:vAlign w:val="bottom"/>
+            <w:hideMark/>
+          </w:tcPr>
+          <w:p>
+            <w:pPr>
+              <w:spacing w:after="0" w:line="240" w:lineRule="auto"/>
+              <w:jc w:val="center"/>
+              <w:rPr>
+                <w:rFonts w:ascii="Calibri" w:eastAsia="Times New Roman" w:hAnsi="Calibri" w:cs="Calibri"/>
+                <w:color w:val="000000"/>
+              </w:rPr>
+            </w:pPr>
+            <w:r>
+              <w:rPr>
+                <w:rFonts w:ascii="Calibri" w:eastAsia="Times New Roman" w:hAnsi="Calibri" w:cs="Calibri"/>
+                <w:color w:val="000000"/>
+              </w:rPr>
+              <w:t>/16</w:t>
+            </w:r>
+          </w:p>
+        </w:tc>
+        <w:tc>
+          <w:tcPr>
+            <w:tcW w:w="1622" w:type="pct"/>
+            <w:tcBorders>
+              <w:top w:val="single" w:sz="4" w:space="0" w:color="auto"/>
+              <w:left w:val="single" w:sz="4" w:space="0" w:color="auto"/>
+              <w:bottom w:val="single" w:sz="4" w:space="0" w:color="auto"/>
+              <w:right w:val="single" w:sz="4" w:space="0" w:color="auto"/>
+            </w:tcBorders>
+            <w:shd w:val="clear" w:color="B4C6E7" w:fill="B4C6E7"/>
+            <w:noWrap/>
+            <w:vAlign w:val="bottom"/>
+            <w:hideMark/>
+          </w:tcPr>
+          <w:p>
+            <w:pPr>
+              <w:spacing w:after="0" w:line="240" w:lineRule="auto"/>
+              <w:jc w:val="center"/>
+              <w:rPr>
+                <w:rFonts w:ascii="Calibri" w:eastAsia="Times New Roman" w:hAnsi="Calibri" w:cs="Calibri"/>
+                <w:color w:val="000000"/>
+              </w:rPr>
+            </w:pPr>
+            <w:r>
+              <w:rPr>
+                <w:rFonts w:ascii="Calibri" w:eastAsia="Times New Roman" w:hAnsi="Calibri" w:cs="Calibri"/>
+                <w:color w:val="000000"/>
+              </w:rPr>
+              <w:t>150.137.0.0</w:t>
+            </w:r>
+          </w:p>
+        </w:tc>
+        <w:tc>
+          <w:tcPr>
+            <w:tcW w:w="1736" w:type="pct"/>
+            <w:tcBorders>
+              <w:top w:val="single" w:sz="4" w:space="0" w:color="auto"/>
+              <w:left w:val="single" w:sz="4" w:space="0" w:color="auto"/>
+              <w:bottom w:val="single" w:sz="4" w:space="0" w:color="auto"/>
+              <w:right w:val="single" w:sz="4" w:space="0" w:color="FFFFFF"/>
+            </w:tcBorders>
+            <w:shd w:val="clear" w:color="B4C6E7" w:fill="B4C6E7"/>
+            <w:noWrap/>
+            <w:vAlign w:val="bottom"/>
+            <w:hideMark/>
+          </w:tcPr>
+          <w:p>
+            <w:pPr>
+              <w:spacing w:after="0" w:line="240" w:lineRule="auto"/>
+              <w:jc w:val="center"/>
+              <w:rPr>
+                <w:rFonts w:ascii="Calibri" w:eastAsia="Times New Roman" w:hAnsi="Calibri" w:cs="Calibri"/>
+                <w:color w:val="000000"/>
+              </w:rPr>
+            </w:pPr>
+            <w:r>
+              <w:rPr>
+                <w:rFonts w:ascii="Calibri" w:eastAsia="Times New Roman" w:hAnsi="Calibri" w:cs="Calibri"/>
+                <w:color w:val="000000"/>
+              </w:rPr>
+              <w:t>-----------------</w:t>
+            </w:r>
+          </w:p>
+        </w:tc>
+        <w:tc>
+          <w:tcPr>
+            <w:tcW w:w="1022" w:type="pct"/>
+            <w:tcBorders>
+              <w:top w:val="single" w:sz="4" w:space="0" w:color="auto"/>
+              <w:left w:val="single" w:sz="4" w:space="0" w:color="auto"/>
+              <w:bottom w:val="single" w:sz="4" w:space="0" w:color="auto"/>
+              <w:right w:val="single" w:sz="4" w:space="0" w:color="auto"/>
+            </w:tcBorders>
+            <w:shd w:val="clear" w:color="B4C6E7" w:fill="B4C6E7"/>
+            <w:noWrap/>
+            <w:vAlign w:val="bottom"/>
+            <w:hideMark/>
+          </w:tcPr>
+          <w:p>
+            <w:pPr>
+              <w:spacing w:after="0" w:line="240" w:lineRule="auto"/>
+              <w:jc w:val="center"/>
+              <w:rPr>
+                <w:rFonts w:ascii="Calibri" w:eastAsia="Times New Roman" w:hAnsi="Calibri" w:cs="Calibri"/>
+                <w:color w:val="000000"/>
+              </w:rPr>
+            </w:pPr>
+            <w:r>
+              <w:rPr>
+                <w:rFonts w:ascii="Calibri" w:eastAsia="Times New Roman" w:hAnsi="Calibri" w:cs="Calibri"/>
+                <w:color w:val="000000"/>
+              </w:rPr>
+              <w:t>M1</w:t>
+            </w:r>
+          </w:p>
+        </w:tc>
+      </w:tr>
+      <w:tr>
+        <w:trPr>
+          <w:trHeight w:val="300"/>
+        </w:trPr>
+        <w:tc>
+          <w:tcPr>
+            <w:tcW w:w="620" w:type="pct"/>
+            <w:tcBorders>
+              <w:top w:val="single" w:sz="4" w:space="0" w:color="auto"/>
+              <w:left w:val="single" w:sz="4" w:space="0" w:color="auto"/>
+              <w:bottom w:val="single" w:sz="4" w:space="0" w:color="auto"/>
+              <w:right w:val="single" w:sz="4" w:space="0" w:color="auto"/>
+            </w:tcBorders>
+            <w:shd w:val="clear" w:color="D9E1F2" w:fill="D9E1F2"/>
+            <w:noWrap/>
+            <w:vAlign w:val="bottom"/>
+            <w:hideMark/>
+          </w:tcPr>
+          <w:p>
+            <w:pPr>
+              <w:spacing w:after="0" w:line="240" w:lineRule="auto"/>
+              <w:jc w:val="center"/>
+              <w:rPr>
+                <w:rFonts w:ascii="Calibri" w:eastAsia="Times New Roman" w:hAnsi="Calibri" w:cs="Calibri"/>
+                <w:color w:val="000000"/>
+              </w:rPr>
+            </w:pPr>
+            <w:r>
+              <w:rPr>
+                <w:rFonts w:ascii="Calibri" w:eastAsia="Times New Roman" w:hAnsi="Calibri" w:cs="Calibri"/>
+                <w:color w:val="000000"/>
+              </w:rPr>
+              <w:t>Default</w:t>
+            </w:r>
+          </w:p>
+        </w:tc>
+        <w:tc>
+          <w:tcPr>
+            <w:tcW w:w="1622" w:type="pct"/>
+            <w:tcBorders>
+              <w:top w:val="single" w:sz="4" w:space="0" w:color="auto"/>
+              <w:left w:val="single" w:sz="4" w:space="0" w:color="auto"/>
+              <w:bottom w:val="single" w:sz="4" w:space="0" w:color="auto"/>
+              <w:right w:val="single" w:sz="4" w:space="0" w:color="auto"/>
+            </w:tcBorders>
+            <w:shd w:val="clear" w:color="D9E1F2" w:fill="D9E1F2"/>
+            <w:noWrap/>
+            <w:vAlign w:val="bottom"/>
+            <w:hideMark/>
+          </w:tcPr>
+          <w:p>
+            <w:pPr>
+              <w:spacing w:after="0" w:line="240" w:lineRule="auto"/>
+              <w:jc w:val="center"/>
+              <w:rPr>
+                <w:rFonts w:ascii="Calibri" w:eastAsia="Times New Roman" w:hAnsi="Calibri" w:cs="Calibri"/>
+                <w:color w:val="000000"/>
+              </w:rPr>
+            </w:pPr>
+            <w:r>
+              <w:rPr>
+                <w:rFonts w:ascii="Calibri" w:eastAsia="Times New Roman" w:hAnsi="Calibri" w:cs="Calibri"/>
+                <w:color w:val="000000"/>
+              </w:rPr>
+              <w:t>Default</w:t>
+            </w:r>
+          </w:p>
+        </w:tc>
+        <w:tc>
+          <w:tcPr>
+            <w:tcW w:w="1736" w:type="pct"/>
+            <w:tcBorders>
+              <w:top w:val="single" w:sz="4" w:space="0" w:color="auto"/>
+              <w:left w:val="single" w:sz="4" w:space="0" w:color="auto"/>
+              <w:bottom w:val="single" w:sz="4" w:space="0" w:color="auto"/>
+              <w:right w:val="single" w:sz="4" w:space="0" w:color="FFFFFF"/>
+            </w:tcBorders>
+            <w:shd w:val="clear" w:color="D9E1F2" w:fill="D9E1F2"/>
+            <w:noWrap/>
+            <w:vAlign w:val="bottom"/>
+            <w:hideMark/>
+          </w:tcPr>
+          <w:p>
+            <w:pPr>
+              <w:spacing w:after="0" w:line="240" w:lineRule="auto"/>
+              <w:jc w:val="center"/>
+              <w:rPr>
+                <w:rFonts w:ascii="Calibri" w:eastAsia="Times New Roman" w:hAnsi="Calibri" w:cs="Calibri"/>
+                <w:color w:val="000000"/>
+              </w:rPr>
+            </w:pPr>
+            <w:r>
+              <w:rPr>
+                <w:rFonts w:ascii="Calibri" w:eastAsia="Times New Roman" w:hAnsi="Calibri" w:cs="Calibri"/>
+                <w:color w:val="000000"/>
+              </w:rPr>
+              <w:t>180.170.4.6</w:t>
+            </w:r>
+          </w:p>
+        </w:tc>
+        <w:tc>
+          <w:tcPr>
+            <w:tcW w:w="1022" w:type="pct"/>
+            <w:tcBorders>
+              <w:top w:val="single" w:sz="4" w:space="0" w:color="auto"/>
+              <w:left w:val="single" w:sz="4" w:space="0" w:color="auto"/>
+              <w:bottom w:val="single" w:sz="4" w:space="0" w:color="auto"/>
+              <w:right w:val="single" w:sz="4" w:space="0" w:color="auto"/>
+            </w:tcBorders>
+            <w:shd w:val="clear" w:color="D9E1F2" w:fill="D9E1F2"/>
+            <w:noWrap/>
+            <w:vAlign w:val="bottom"/>
+            <w:hideMark/>
+          </w:tcPr>
+          <w:p>
+            <w:pPr>
+              <w:spacing w:after="0" w:line="240" w:lineRule="auto"/>
+              <w:jc w:val="center"/>
+              <w:rPr>
+                <w:rFonts w:ascii="Calibri" w:eastAsia="Times New Roman" w:hAnsi="Calibri" w:cs="Calibri"/>
+                <w:color w:val="000000"/>
+              </w:rPr>
+            </w:pPr>
+            <w:r>
+              <w:rPr>
+                <w:rFonts w:ascii="Calibri" w:eastAsia="Times New Roman" w:hAnsi="Calibri" w:cs="Calibri"/>
+                <w:color w:val="000000"/>
+              </w:rPr>
+              <w:t>M0</w:t>
+            </w:r>
+          </w:p>
+        </w:tc>
+      </w:tr>
+    </w:tbl>
+    <w:p>
+      <w:pPr>
+        <w:pStyle w:val="MLAnswer"/>
+        <w:numPr>
+          <w:ilvl w:val="0"/>
+          <w:numId w:val="0"/>
+        </w:numPr>
+        <w:ind w:left="360"/>
+        <w:rPr>
+          <w:u w:val="single"/>
+        </w:rPr>
+      </w:pPr>
+      <w:r>
+        <w:rPr>
+          <w:u w:val="single"/>
+        </w:rPr>
+        <w:t>R2:</w:t>
+      </w:r>
+    </w:p>
+    <w:tbl>
+      <w:tblPr>
+        <w:tblW w:w="4810" w:type="pct"/>
+        <w:tblInd w:w="355" w:type="dxa"/>
+        <w:tblLook w:val="04A0" w:firstRow="1" w:lastRow="0" w:firstColumn="1" w:lastColumn="0" w:noHBand="0" w:noVBand="1"/>
+      </w:tblPr>
+      <w:tblGrid>
+        <w:gridCol w:w="960"/>
+        <w:gridCol w:w="2589"/>
+        <w:gridCol w:w="2769"/>
+        <w:gridCol w:w="2677"/>
+      </w:tblGrid>
+      <w:tr>
+        <w:trPr>
+          <w:trHeight w:val="300"/>
+          <w:tblHeader/>
+        </w:trPr>
+        <w:tc>
+          <w:tcPr>
+            <w:tcW w:w="534" w:type="pct"/>
+            <w:tcBorders>
+              <w:top w:val="single" w:sz="4" w:space="0" w:color="auto"/>
+              <w:left w:val="single" w:sz="4" w:space="0" w:color="auto"/>
+              <w:bottom w:val="single" w:sz="4" w:space="0" w:color="auto"/>
+              <w:right w:val="single" w:sz="4" w:space="0" w:color="auto"/>
+            </w:tcBorders>
+            <w:shd w:val="clear" w:color="4472C4" w:fill="4472C4"/>
+            <w:noWrap/>
+            <w:vAlign w:val="bottom"/>
+            <w:hideMark/>
+          </w:tcPr>
+          <w:p>
+            <w:pPr>
+              <w:spacing w:after="0" w:line="240" w:lineRule="auto"/>
+              <w:jc w:val="center"/>
+              <w:rPr>
+                <w:rFonts w:ascii="Calibri" w:eastAsia="Times New Roman" w:hAnsi="Calibri" w:cs="Calibri"/>
+                <w:b/>
+                <w:bCs/>
+                <w:color w:val="FFFFFF"/>
+              </w:rPr>
+            </w:pPr>
+            <w:r>
+              <w:rPr>
+                <w:rFonts w:ascii="Calibri" w:eastAsia="Times New Roman" w:hAnsi="Calibri" w:cs="Calibri"/>
+                <w:b/>
+                <w:bCs/>
+                <w:color w:val="FFFFFF"/>
+              </w:rPr>
+              <w:t>Mask</w:t>
+            </w:r>
+          </w:p>
+        </w:tc>
+        <w:tc>
+          <w:tcPr>
+            <w:tcW w:w="1439" w:type="pct"/>
+            <w:tcBorders>
+              <w:top w:val="single" w:sz="4" w:space="0" w:color="auto"/>
+              <w:left w:val="single" w:sz="4" w:space="0" w:color="auto"/>
+              <w:bottom w:val="single" w:sz="4" w:space="0" w:color="auto"/>
+              <w:right w:val="single" w:sz="4" w:space="0" w:color="auto"/>
+            </w:tcBorders>
+            <w:shd w:val="clear" w:color="4472C4" w:fill="4472C4"/>
+            <w:noWrap/>
+            <w:vAlign w:val="bottom"/>
+            <w:hideMark/>
+          </w:tcPr>
+          <w:p>
+            <w:pPr>
+              <w:spacing w:after="0" w:line="240" w:lineRule="auto"/>
+              <w:jc w:val="center"/>
+              <w:rPr>
+                <w:rFonts w:ascii="Calibri" w:eastAsia="Times New Roman" w:hAnsi="Calibri" w:cs="Calibri"/>
+                <w:b/>
+                <w:bCs/>
+                <w:color w:val="FFFFFF"/>
+              </w:rPr>
+            </w:pPr>
+            <w:r>
+              <w:rPr>
+                <w:rFonts w:ascii="Calibri" w:eastAsia="Times New Roman" w:hAnsi="Calibri" w:cs="Calibri"/>
+                <w:b/>
+                <w:bCs/>
+                <w:color w:val="FFFFFF"/>
+              </w:rPr>
+              <w:t>Network Address</w:t>
+            </w:r>
+          </w:p>
+        </w:tc>
+        <w:tc>
+          <w:tcPr>
+            <w:tcW w:w="1539" w:type="pct"/>
+            <w:tcBorders>
+              <w:top w:val="single" w:sz="4" w:space="0" w:color="auto"/>
+              <w:left w:val="single" w:sz="4" w:space="0" w:color="auto"/>
+              <w:bottom w:val="single" w:sz="4" w:space="0" w:color="auto"/>
+              <w:right w:val="single" w:sz="4" w:space="0" w:color="FFFFFF"/>
+            </w:tcBorders>
+            <w:shd w:val="clear" w:color="4472C4" w:fill="4472C4"/>
+            <w:noWrap/>
+            <w:vAlign w:val="bottom"/>
+            <w:hideMark/>
+          </w:tcPr>
+          <w:p>
+            <w:pPr>
+              <w:spacing w:after="0" w:line="240" w:lineRule="auto"/>
+              <w:jc w:val="center"/>
+              <w:rPr>
+                <w:rFonts w:ascii="Calibri" w:eastAsia="Times New Roman" w:hAnsi="Calibri" w:cs="Calibri"/>
+                <w:b/>
+                <w:bCs/>
+                <w:color w:val="FFFFFF"/>
+              </w:rPr>
+            </w:pPr>
+            <w:r>
+              <w:rPr>
+                <w:rFonts w:ascii="Calibri" w:eastAsia="Times New Roman" w:hAnsi="Calibri" w:cs="Calibri"/>
+                <w:b/>
+                <w:bCs/>
+                <w:color w:val="FFFFFF"/>
+              </w:rPr>
+              <w:t>Next-Hop Address</w:t>
+            </w:r>
+          </w:p>
+        </w:tc>
+        <w:tc>
+          <w:tcPr>
+            <w:tcW w:w="1489" w:type="pct"/>
+            <w:tcBorders>
+              <w:top w:val="single" w:sz="4" w:space="0" w:color="auto"/>
+              <w:left w:val="single" w:sz="4" w:space="0" w:color="auto"/>
+              <w:bottom w:val="single" w:sz="4" w:space="0" w:color="auto"/>
+              <w:right w:val="single" w:sz="4" w:space="0" w:color="auto"/>
+            </w:tcBorders>
+            <w:shd w:val="clear" w:color="4472C4" w:fill="4472C4"/>
+            <w:noWrap/>
+            <w:vAlign w:val="bottom"/>
+            <w:hideMark/>
+          </w:tcPr>
+          <w:p>
+            <w:pPr>
+              <w:spacing w:after="0" w:line="240" w:lineRule="auto"/>
+              <w:jc w:val="center"/>
+              <w:rPr>
+                <w:rFonts w:ascii="Calibri" w:eastAsia="Times New Roman" w:hAnsi="Calibri" w:cs="Calibri"/>
+                <w:b/>
+                <w:bCs/>
+                <w:color w:val="FFFFFF"/>
+              </w:rPr>
+            </w:pPr>
+            <w:r>
+              <w:rPr>
+                <w:rFonts w:ascii="Calibri" w:eastAsia="Times New Roman" w:hAnsi="Calibri" w:cs="Calibri"/>
+                <w:b/>
+                <w:bCs/>
+                <w:color w:val="FFFFFF"/>
+              </w:rPr>
+              <w:t>Interface Number</w:t>
+            </w:r>
+          </w:p>
+        </w:tc>
+      </w:tr>
+      <w:tr>
+        <w:trPr>
+          <w:trHeight w:val="300"/>
+        </w:trPr>
+        <w:tc>
+          <w:tcPr>
+            <w:tcW w:w="534" w:type="pct"/>
+            <w:tcBorders>
+              <w:top w:val="single" w:sz="4" w:space="0" w:color="auto"/>
+              <w:left w:val="single" w:sz="4" w:space="0" w:color="auto"/>
+              <w:bottom w:val="single" w:sz="4" w:space="0" w:color="auto"/>
+              <w:right w:val="single" w:sz="4" w:space="0" w:color="auto"/>
+            </w:tcBorders>
+            <w:shd w:val="clear" w:color="B4C6E7" w:fill="B4C6E7"/>
+            <w:noWrap/>
+            <w:vAlign w:val="bottom"/>
+            <w:hideMark/>
+          </w:tcPr>
+          <w:p>
+            <w:pPr>
+              <w:spacing w:after="0" w:line="240" w:lineRule="auto"/>
+              <w:jc w:val="center"/>
+              <w:rPr>
+                <w:rFonts w:ascii="Calibri" w:eastAsia="Times New Roman" w:hAnsi="Calibri" w:cs="Calibri"/>
+                <w:color w:val="000000"/>
+              </w:rPr>
+            </w:pPr>
+            <w:r>
+              <w:rPr>
+                <w:rFonts w:ascii="Calibri" w:eastAsia="Times New Roman" w:hAnsi="Calibri" w:cs="Calibri"/>
+                <w:color w:val="000000"/>
+              </w:rPr>
+              <w:t>/24</w:t>
+            </w:r>
+          </w:p>
+        </w:tc>
+        <w:tc>
+          <w:tcPr>
+            <w:tcW w:w="1439" w:type="pct"/>
+            <w:tcBorders>
+              <w:top w:val="single" w:sz="4" w:space="0" w:color="auto"/>
+              <w:left w:val="single" w:sz="4" w:space="0" w:color="auto"/>
+              <w:bottom w:val="single" w:sz="4" w:space="0" w:color="auto"/>
+              <w:right w:val="single" w:sz="4" w:space="0" w:color="auto"/>
+            </w:tcBorders>
+            <w:shd w:val="clear" w:color="B4C6E7" w:fill="B4C6E7"/>
+            <w:noWrap/>
+            <w:vAlign w:val="bottom"/>
+            <w:hideMark/>
+          </w:tcPr>
+          <w:p>
+            <w:pPr>
+              <w:spacing w:after="0" w:line="240" w:lineRule="auto"/>
+              <w:jc w:val="center"/>
+              <w:rPr>
+                <w:rFonts w:ascii="Calibri" w:eastAsia="Times New Roman" w:hAnsi="Calibri" w:cs="Calibri"/>
+                <w:color w:val="000000"/>
+              </w:rPr>
+            </w:pPr>
+            <w:r>
+              <w:rPr>
+                <w:rFonts w:ascii="Calibri" w:eastAsia="Times New Roman" w:hAnsi="Calibri" w:cs="Calibri"/>
+                <w:color w:val="000000"/>
+              </w:rPr>
+              <w:t>80.70.56.0</w:t>
+            </w:r>
+          </w:p>
+        </w:tc>
+        <w:tc>
+          <w:tcPr>
+            <w:tcW w:w="1539" w:type="pct"/>
+            <w:tcBorders>
+              <w:top w:val="single" w:sz="4" w:space="0" w:color="auto"/>
+              <w:left w:val="single" w:sz="4" w:space="0" w:color="auto"/>
+              <w:bottom w:val="single" w:sz="4" w:space="0" w:color="auto"/>
+              <w:right w:val="single" w:sz="4" w:space="0" w:color="FFFFFF"/>
+            </w:tcBorders>
+            <w:shd w:val="clear" w:color="B4C6E7" w:fill="B4C6E7"/>
+            <w:noWrap/>
+            <w:vAlign w:val="bottom"/>
+            <w:hideMark/>
+          </w:tcPr>
+          <w:p>
+            <w:pPr>
+              <w:spacing w:after="0" w:line="240" w:lineRule="auto"/>
+              <w:jc w:val="center"/>
+              <w:rPr>
+                <w:rFonts w:ascii="Calibri" w:eastAsia="Times New Roman" w:hAnsi="Calibri" w:cs="Calibri"/>
+                <w:color w:val="000000"/>
+              </w:rPr>
+            </w:pPr>
+            <w:r>
+              <w:rPr>
+                <w:rFonts w:ascii="Calibri" w:eastAsia="Times New Roman" w:hAnsi="Calibri" w:cs="Calibri"/>
+                <w:color w:val="000000"/>
+              </w:rPr>
+              <w:t>-----------------</w:t>
+            </w:r>
+          </w:p>
+        </w:tc>
+        <w:tc>
+          <w:tcPr>
+            <w:tcW w:w="1489" w:type="pct"/>
+            <w:tcBorders>
+              <w:top w:val="single" w:sz="4" w:space="0" w:color="auto"/>
+              <w:left w:val="single" w:sz="4" w:space="0" w:color="auto"/>
+              <w:bottom w:val="single" w:sz="4" w:space="0" w:color="auto"/>
+              <w:right w:val="single" w:sz="4" w:space="0" w:color="auto"/>
+            </w:tcBorders>
+            <w:shd w:val="clear" w:color="B4C6E7" w:fill="B4C6E7"/>
+            <w:noWrap/>
+            <w:vAlign w:val="bottom"/>
+            <w:hideMark/>
+          </w:tcPr>
+          <w:p>
+            <w:pPr>
+              <w:spacing w:after="0" w:line="240" w:lineRule="auto"/>
+              <w:jc w:val="center"/>
+              <w:rPr>
+                <w:rFonts w:ascii="Calibri" w:eastAsia="Times New Roman" w:hAnsi="Calibri" w:cs="Calibri"/>
+                <w:color w:val="000000"/>
+              </w:rPr>
+            </w:pPr>
+            <w:r>
+              <w:rPr>
+                <w:rFonts w:ascii="Calibri" w:eastAsia="Times New Roman" w:hAnsi="Calibri" w:cs="Calibri"/>
+                <w:color w:val="000000"/>
+              </w:rPr>
+              <w:t>M0</w:t>
+            </w:r>
+          </w:p>
+        </w:tc>
+      </w:tr>
+      <w:tr>
+        <w:trPr>
+          <w:trHeight w:val="300"/>
+        </w:trPr>
+        <w:tc>
+          <w:tcPr>
+            <w:tcW w:w="534" w:type="pct"/>
+            <w:tcBorders>
+              <w:top w:val="single" w:sz="4" w:space="0" w:color="auto"/>
+              <w:left w:val="single" w:sz="4" w:space="0" w:color="auto"/>
+              <w:bottom w:val="single" w:sz="4" w:space="0" w:color="auto"/>
+              <w:right w:val="single" w:sz="4" w:space="0" w:color="auto"/>
+            </w:tcBorders>
+            <w:shd w:val="clear" w:color="D9E1F2" w:fill="D9E1F2"/>
+            <w:noWrap/>
+            <w:vAlign w:val="bottom"/>
+            <w:hideMark/>
+          </w:tcPr>
+          <w:p>
+            <w:pPr>
+              <w:spacing w:after="0" w:line="240" w:lineRule="auto"/>
+              <w:jc w:val="center"/>
+              <w:rPr>
+                <w:rFonts w:ascii="Calibri" w:eastAsia="Times New Roman" w:hAnsi="Calibri" w:cs="Calibri"/>
+                <w:color w:val="000000"/>
+              </w:rPr>
+            </w:pPr>
+            <w:r>
+              <w:rPr>
+                <w:rFonts w:ascii="Calibri" w:eastAsia="Times New Roman" w:hAnsi="Calibri" w:cs="Calibri"/>
+                <w:color w:val="000000"/>
+              </w:rPr>
+              <w:t>/16</w:t>
+            </w:r>
+          </w:p>
+        </w:tc>
+        <w:tc>
+          <w:tcPr>
+            <w:tcW w:w="1439" w:type="pct"/>
+            <w:tcBorders>
+              <w:top w:val="single" w:sz="4" w:space="0" w:color="auto"/>
+              <w:left w:val="single" w:sz="4" w:space="0" w:color="auto"/>
+              <w:bottom w:val="single" w:sz="4" w:space="0" w:color="auto"/>
+              <w:right w:val="single" w:sz="4" w:space="0" w:color="auto"/>
+            </w:tcBorders>
+            <w:shd w:val="clear" w:color="D9E1F2" w:fill="D9E1F2"/>
+            <w:noWrap/>
+            <w:vAlign w:val="bottom"/>
+            <w:hideMark/>
+          </w:tcPr>
+          <w:p>
+            <w:pPr>
+              <w:spacing w:after="0" w:line="240" w:lineRule="auto"/>
+              <w:jc w:val="center"/>
+              <w:rPr>
+                <w:rFonts w:ascii="Calibri" w:eastAsia="Times New Roman" w:hAnsi="Calibri" w:cs="Calibri"/>
+                <w:color w:val="000000"/>
+              </w:rPr>
+            </w:pPr>
+            <w:r>
+              <w:rPr>
+                <w:rFonts w:ascii="Calibri" w:eastAsia="Times New Roman" w:hAnsi="Calibri" w:cs="Calibri"/>
+                <w:color w:val="000000"/>
+              </w:rPr>
+              <w:t>100.160.0.0</w:t>
+            </w:r>
+          </w:p>
+        </w:tc>
+        <w:tc>
+          <w:tcPr>
+            <w:tcW w:w="1539" w:type="pct"/>
+            <w:tcBorders>
+              <w:top w:val="single" w:sz="4" w:space="0" w:color="auto"/>
+              <w:left w:val="single" w:sz="4" w:space="0" w:color="auto"/>
+              <w:bottom w:val="single" w:sz="4" w:space="0" w:color="auto"/>
+              <w:right w:val="single" w:sz="4" w:space="0" w:color="FFFFFF"/>
+            </w:tcBorders>
+            <w:shd w:val="clear" w:color="D9E1F2" w:fill="D9E1F2"/>
+            <w:noWrap/>
+            <w:vAlign w:val="bottom"/>
+            <w:hideMark/>
+          </w:tcPr>
+          <w:p>
+            <w:pPr>
+              <w:spacing w:after="0" w:line="240" w:lineRule="auto"/>
+              <w:jc w:val="center"/>
+              <w:rPr>
+                <w:rFonts w:ascii="Calibri" w:eastAsia="Times New Roman" w:hAnsi="Calibri" w:cs="Calibri"/>
+                <w:color w:val="000000"/>
+              </w:rPr>
+            </w:pPr>
+            <w:r>
+              <w:rPr>
+                <w:rFonts w:ascii="Calibri" w:eastAsia="Times New Roman" w:hAnsi="Calibri" w:cs="Calibri"/>
+                <w:color w:val="000000"/>
+              </w:rPr>
+              <w:t>-----------------</w:t>
+            </w:r>
+          </w:p>
+        </w:tc>
+        <w:tc>
+          <w:tcPr>
+            <w:tcW w:w="1489" w:type="pct"/>
+            <w:tcBorders>
+              <w:top w:val="single" w:sz="4" w:space="0" w:color="auto"/>
+              <w:left w:val="single" w:sz="4" w:space="0" w:color="auto"/>
+              <w:bottom w:val="single" w:sz="4" w:space="0" w:color="auto"/>
+              <w:right w:val="single" w:sz="4" w:space="0" w:color="auto"/>
+            </w:tcBorders>
+            <w:shd w:val="clear" w:color="D9E1F2" w:fill="D9E1F2"/>
+            <w:noWrap/>
+            <w:vAlign w:val="bottom"/>
+            <w:hideMark/>
+          </w:tcPr>
+          <w:p>
+            <w:pPr>
+              <w:spacing w:after="0" w:line="240" w:lineRule="auto"/>
+              <w:jc w:val="center"/>
+              <w:rPr>
+                <w:rFonts w:ascii="Calibri" w:eastAsia="Times New Roman" w:hAnsi="Calibri" w:cs="Calibri"/>
+                <w:color w:val="000000"/>
+              </w:rPr>
+            </w:pPr>
+            <w:r>
+              <w:rPr>
+                <w:rFonts w:ascii="Calibri" w:eastAsia="Times New Roman" w:hAnsi="Calibri" w:cs="Calibri"/>
+                <w:color w:val="000000"/>
+              </w:rPr>
+              <w:t>M1</w:t>
+            </w:r>
+          </w:p>
+        </w:tc>
+      </w:tr>
+      <w:tr>
+        <w:trPr>
+          <w:trHeight w:val="300"/>
+        </w:trPr>
+        <w:tc>
+          <w:tcPr>
+            <w:tcW w:w="534" w:type="pct"/>
+            <w:tcBorders>
+              <w:top w:val="single" w:sz="4" w:space="0" w:color="auto"/>
+              <w:left w:val="single" w:sz="4" w:space="0" w:color="auto"/>
+              <w:bottom w:val="single" w:sz="4" w:space="0" w:color="auto"/>
+              <w:right w:val="single" w:sz="4" w:space="0" w:color="auto"/>
+            </w:tcBorders>
+            <w:shd w:val="clear" w:color="B4C6E7" w:fill="B4C6E7"/>
+            <w:noWrap/>
+            <w:vAlign w:val="bottom"/>
+            <w:hideMark/>
+          </w:tcPr>
+          <w:p>
+            <w:pPr>
+              <w:spacing w:after="0" w:line="240" w:lineRule="auto"/>
+              <w:jc w:val="center"/>
+              <w:rPr>
+                <w:rFonts w:ascii="Calibri" w:eastAsia="Times New Roman" w:hAnsi="Calibri" w:cs="Calibri"/>
+                <w:color w:val="000000"/>
+              </w:rPr>
+            </w:pPr>
+            <w:r>
+              <w:rPr>
+                <w:rFonts w:ascii="Calibri" w:eastAsia="Times New Roman" w:hAnsi="Calibri" w:cs="Calibri"/>
+                <w:color w:val="000000"/>
+              </w:rPr>
+              <w:t>Default</w:t>
+            </w:r>
+          </w:p>
+        </w:tc>
+        <w:tc>
+          <w:tcPr>
+            <w:tcW w:w="1439" w:type="pct"/>
+            <w:tcBorders>
+              <w:top w:val="single" w:sz="4" w:space="0" w:color="auto"/>
+              <w:left w:val="single" w:sz="4" w:space="0" w:color="auto"/>
+              <w:bottom w:val="single" w:sz="4" w:space="0" w:color="auto"/>
+              <w:right w:val="single" w:sz="4" w:space="0" w:color="auto"/>
+            </w:tcBorders>
+            <w:shd w:val="clear" w:color="B4C6E7" w:fill="B4C6E7"/>
+            <w:noWrap/>
+            <w:vAlign w:val="bottom"/>
+            <w:hideMark/>
+          </w:tcPr>
+          <w:p>
+            <w:pPr>
+              <w:spacing w:after="0" w:line="240" w:lineRule="auto"/>
+              <w:jc w:val="center"/>
+              <w:rPr>
+                <w:rFonts w:ascii="Calibri" w:eastAsia="Times New Roman" w:hAnsi="Calibri" w:cs="Calibri"/>
+                <w:color w:val="000000"/>
+              </w:rPr>
+            </w:pPr>
+            <w:r>
+              <w:rPr>
+                <w:rFonts w:ascii="Calibri" w:eastAsia="Times New Roman" w:hAnsi="Calibri" w:cs="Calibri"/>
+                <w:color w:val="000000"/>
+              </w:rPr>
+              <w:t>Default</w:t>
+            </w:r>
+          </w:p>
+        </w:tc>
+        <w:tc>
+          <w:tcPr>
+            <w:tcW w:w="1539" w:type="pct"/>
+            <w:tcBorders>
+              <w:top w:val="single" w:sz="4" w:space="0" w:color="auto"/>
+              <w:left w:val="single" w:sz="4" w:space="0" w:color="auto"/>
+              <w:bottom w:val="single" w:sz="4" w:space="0" w:color="auto"/>
+              <w:right w:val="single" w:sz="4" w:space="0" w:color="FFFFFF"/>
+            </w:tcBorders>
+            <w:shd w:val="clear" w:color="B4C6E7" w:fill="B4C6E7"/>
+            <w:noWrap/>
+            <w:vAlign w:val="bottom"/>
+            <w:hideMark/>
+          </w:tcPr>
+          <w:p>
+            <w:pPr>
+              <w:spacing w:after="0" w:line="240" w:lineRule="auto"/>
+              <w:jc w:val="center"/>
+              <w:rPr>
+                <w:rFonts w:ascii="Calibri" w:eastAsia="Times New Roman" w:hAnsi="Calibri" w:cs="Calibri"/>
+                <w:color w:val="000000"/>
+              </w:rPr>
+            </w:pPr>
+            <w:r>
+              <w:rPr>
+                <w:rFonts w:ascii="Calibri" w:eastAsia="Times New Roman" w:hAnsi="Calibri" w:cs="Calibri"/>
+                <w:color w:val="000000"/>
+              </w:rPr>
+              <w:t>100.160.56.7</w:t>
+            </w:r>
+          </w:p>
+        </w:tc>
+        <w:tc>
+          <w:tcPr>
+            <w:tcW w:w="1489" w:type="pct"/>
+            <w:tcBorders>
+              <w:top w:val="single" w:sz="4" w:space="0" w:color="auto"/>
+              <w:left w:val="single" w:sz="4" w:space="0" w:color="auto"/>
+              <w:bottom w:val="single" w:sz="4" w:space="0" w:color="auto"/>
+              <w:right w:val="single" w:sz="4" w:space="0" w:color="auto"/>
+            </w:tcBorders>
+            <w:shd w:val="clear" w:color="B4C6E7" w:fill="B4C6E7"/>
+            <w:noWrap/>
+            <w:vAlign w:val="bottom"/>
+            <w:hideMark/>
+          </w:tcPr>
+          <w:p>
+            <w:pPr>
+              <w:spacing w:after="0" w:line="240" w:lineRule="auto"/>
+              <w:jc w:val="center"/>
+              <w:rPr>
+                <w:rFonts w:ascii="Calibri" w:eastAsia="Times New Roman" w:hAnsi="Calibri" w:cs="Calibri"/>
+                <w:color w:val="000000"/>
+              </w:rPr>
+            </w:pPr>
+            <w:r>
+              <w:rPr>
+                <w:rFonts w:ascii="Calibri" w:eastAsia="Times New Roman" w:hAnsi="Calibri" w:cs="Calibri"/>
+                <w:color w:val="000000"/>
+              </w:rPr>
+              <w:t>M1</w:t>
+            </w:r>
+          </w:p>
+        </w:tc>
+      </w:tr>
+    </w:tbl>
+    <w:p>
+      <w:pPr>
+        <w:pStyle w:val="MLAnswer"/>
+        <w:numPr>
+          <w:ilvl w:val="0"/>
+          <w:numId w:val="0"/>
+        </w:numPr>
+        <w:ind w:left="360"/>
+        <w:rPr>
+          <w:u w:val="single"/>
+        </w:rPr>
+      </w:pPr>
+      <w:r>
+        <w:rPr>
+          <w:u w:val="single"/>
+        </w:rPr>
+        <w:t>R3:</w:t>
+      </w:r>
+    </w:p>
+    <w:tbl>
+      <w:tblPr>
+        <w:tblW w:w="4810" w:type="pct"/>
+        <w:tblInd w:w="355" w:type="dxa"/>
+        <w:tblLook w:val="04A0" w:firstRow="1" w:lastRow="0" w:firstColumn="1" w:lastColumn="0" w:noHBand="0" w:noVBand="1"/>
+      </w:tblPr>
+      <w:tblGrid>
+        <w:gridCol w:w="960"/>
+        <w:gridCol w:w="2589"/>
+        <w:gridCol w:w="2769"/>
+        <w:gridCol w:w="2677"/>
+      </w:tblGrid>
+      <w:tr>
+        <w:trPr>
+          <w:trHeight w:val="300"/>
+          <w:tblHeader/>
+        </w:trPr>
+        <w:tc>
+          <w:tcPr>
+            <w:tcW w:w="534" w:type="pct"/>
+            <w:tcBorders>
+              <w:top w:val="single" w:sz="4" w:space="0" w:color="auto"/>
+              <w:left w:val="single" w:sz="4" w:space="0" w:color="auto"/>
+              <w:bottom w:val="single" w:sz="4" w:space="0" w:color="auto"/>
+              <w:right w:val="single" w:sz="4" w:space="0" w:color="auto"/>
+            </w:tcBorders>
+            <w:shd w:val="clear" w:color="4472C4" w:fill="4472C4"/>
+            <w:noWrap/>
+            <w:vAlign w:val="bottom"/>
+            <w:hideMark/>
+          </w:tcPr>
+          <w:p>
+            <w:pPr>
+              <w:spacing w:after="0" w:line="240" w:lineRule="auto"/>
+              <w:jc w:val="center"/>
+              <w:rPr>
+                <w:rFonts w:ascii="Calibri" w:eastAsia="Times New Roman" w:hAnsi="Calibri" w:cs="Calibri"/>
+                <w:b/>
+                <w:bCs/>
+                <w:color w:val="FFFFFF"/>
+              </w:rPr>
+            </w:pPr>
+            <w:r>
+              <w:rPr>
+                <w:rFonts w:ascii="Calibri" w:eastAsia="Times New Roman" w:hAnsi="Calibri" w:cs="Calibri"/>
+                <w:b/>
+                <w:bCs/>
+                <w:color w:val="FFFFFF"/>
+              </w:rPr>
+              <w:t>Mask</w:t>
+            </w:r>
+          </w:p>
+        </w:tc>
+        <w:tc>
+          <w:tcPr>
+            <w:tcW w:w="1439" w:type="pct"/>
+            <w:tcBorders>
+              <w:top w:val="single" w:sz="4" w:space="0" w:color="auto"/>
+              <w:left w:val="single" w:sz="4" w:space="0" w:color="auto"/>
+              <w:bottom w:val="single" w:sz="4" w:space="0" w:color="auto"/>
+              <w:right w:val="single" w:sz="4" w:space="0" w:color="auto"/>
+            </w:tcBorders>
+            <w:shd w:val="clear" w:color="4472C4" w:fill="4472C4"/>
+            <w:noWrap/>
+            <w:vAlign w:val="bottom"/>
+            <w:hideMark/>
+          </w:tcPr>
+          <w:p>
+            <w:pPr>
+              <w:spacing w:after="0" w:line="240" w:lineRule="auto"/>
+              <w:jc w:val="center"/>
+              <w:rPr>
+                <w:rFonts w:ascii="Calibri" w:eastAsia="Times New Roman" w:hAnsi="Calibri" w:cs="Calibri"/>
+                <w:b/>
+                <w:bCs/>
+                <w:color w:val="FFFFFF"/>
+              </w:rPr>
+            </w:pPr>
+            <w:r>
+              <w:rPr>
+                <w:rFonts w:ascii="Calibri" w:eastAsia="Times New Roman" w:hAnsi="Calibri" w:cs="Calibri"/>
+                <w:b/>
+                <w:bCs/>
+                <w:color w:val="FFFFFF"/>
+              </w:rPr>
+              <w:t>Network Address</w:t>
+            </w:r>
+          </w:p>
+        </w:tc>
+        <w:tc>
+          <w:tcPr>
+            <w:tcW w:w="1539" w:type="pct"/>
+            <w:tcBorders>
+              <w:top w:val="single" w:sz="4" w:space="0" w:color="auto"/>
+              <w:left w:val="single" w:sz="4" w:space="0" w:color="auto"/>
+              <w:bottom w:val="single" w:sz="4" w:space="0" w:color="auto"/>
+              <w:right w:val="single" w:sz="4" w:space="0" w:color="FFFFFF"/>
+            </w:tcBorders>
+            <w:shd w:val="clear" w:color="4472C4" w:fill="4472C4"/>
+            <w:noWrap/>
+            <w:vAlign w:val="bottom"/>
+            <w:hideMark/>
+          </w:tcPr>
+          <w:p>
+            <w:pPr>
+              <w:spacing w:after="0" w:line="240" w:lineRule="auto"/>
+              <w:jc w:val="center"/>
+              <w:rPr>
+                <w:rFonts w:ascii="Calibri" w:eastAsia="Times New Roman" w:hAnsi="Calibri" w:cs="Calibri"/>
+                <w:b/>
+                <w:bCs/>
+                <w:color w:val="FFFFFF"/>
+              </w:rPr>
+            </w:pPr>
+            <w:r>
+              <w:rPr>
+                <w:rFonts w:ascii="Calibri" w:eastAsia="Times New Roman" w:hAnsi="Calibri" w:cs="Calibri"/>
+                <w:b/>
+                <w:bCs/>
+                <w:color w:val="FFFFFF"/>
+              </w:rPr>
+              <w:t>Next-Hop Address</w:t>
+            </w:r>
+          </w:p>
+        </w:tc>
+        <w:tc>
+          <w:tcPr>
+            <w:tcW w:w="1489" w:type="pct"/>
+            <w:tcBorders>
+              <w:top w:val="single" w:sz="4" w:space="0" w:color="auto"/>
+              <w:left w:val="single" w:sz="4" w:space="0" w:color="auto"/>
+              <w:bottom w:val="single" w:sz="4" w:space="0" w:color="auto"/>
+              <w:right w:val="single" w:sz="4" w:space="0" w:color="auto"/>
+            </w:tcBorders>
+            <w:shd w:val="clear" w:color="4472C4" w:fill="4472C4"/>
+            <w:noWrap/>
+            <w:vAlign w:val="bottom"/>
+            <w:hideMark/>
+          </w:tcPr>
+          <w:p>
+            <w:pPr>
+              <w:spacing w:after="0" w:line="240" w:lineRule="auto"/>
+              <w:jc w:val="center"/>
+              <w:rPr>
+                <w:rFonts w:ascii="Calibri" w:eastAsia="Times New Roman" w:hAnsi="Calibri" w:cs="Calibri"/>
+                <w:b/>
+                <w:bCs/>
+                <w:color w:val="FFFFFF"/>
+              </w:rPr>
+            </w:pPr>
+            <w:r>
+              <w:rPr>
+                <w:rFonts w:ascii="Calibri" w:eastAsia="Times New Roman" w:hAnsi="Calibri" w:cs="Calibri"/>
+                <w:b/>
+                <w:bCs/>
+                <w:color w:val="FFFFFF"/>
+              </w:rPr>
+              <w:t>Interface Number</w:t>
+            </w:r>
+          </w:p>
+        </w:tc>
+      </w:tr>
+      <w:tr>
+        <w:trPr>
+          <w:trHeight w:val="300"/>
+        </w:trPr>
+        <w:tc>
+          <w:tcPr>
+            <w:tcW w:w="534" w:type="pct"/>
+            <w:tcBorders>
+              <w:top w:val="single" w:sz="4" w:space="0" w:color="auto"/>
+              <w:left w:val="single" w:sz="4" w:space="0" w:color="auto"/>
+              <w:bottom w:val="single" w:sz="4" w:space="0" w:color="auto"/>
+              <w:right w:val="single" w:sz="4" w:space="0" w:color="auto"/>
+            </w:tcBorders>
+            <w:shd w:val="clear" w:color="B4C6E7" w:fill="B4C6E7"/>
+            <w:noWrap/>
+            <w:vAlign w:val="bottom"/>
+            <w:hideMark/>
+          </w:tcPr>
+          <w:p>
+            <w:pPr>
+              <w:spacing w:after="0" w:line="240" w:lineRule="auto"/>
+              <w:jc w:val="center"/>
+              <w:rPr>
+                <w:rFonts w:ascii="Calibri" w:eastAsia="Times New Roman" w:hAnsi="Calibri" w:cs="Calibri"/>
+                <w:color w:val="000000"/>
+              </w:rPr>
+            </w:pPr>
+            <w:r>
+              <w:rPr>
+                <w:rFonts w:ascii="Calibri" w:eastAsia="Times New Roman" w:hAnsi="Calibri" w:cs="Calibri"/>
+                <w:color w:val="000000"/>
+              </w:rPr>
+              <w:t>/24</w:t>
+            </w:r>
+          </w:p>
+        </w:tc>
+        <w:tc>
+          <w:tcPr>
+            <w:tcW w:w="1439" w:type="pct"/>
+            <w:tcBorders>
+              <w:top w:val="single" w:sz="4" w:space="0" w:color="auto"/>
+              <w:left w:val="single" w:sz="4" w:space="0" w:color="auto"/>
+              <w:bottom w:val="single" w:sz="4" w:space="0" w:color="auto"/>
+              <w:right w:val="single" w:sz="4" w:space="0" w:color="auto"/>
+            </w:tcBorders>
+            <w:shd w:val="clear" w:color="B4C6E7" w:fill="B4C6E7"/>
+            <w:noWrap/>
+            <w:vAlign w:val="bottom"/>
+            <w:hideMark/>
+          </w:tcPr>
+          <w:p>
+            <w:pPr>
+              <w:spacing w:after="0" w:line="240" w:lineRule="auto"/>
+              <w:jc w:val="center"/>
+              <w:rPr>
+                <w:rFonts w:ascii="Calibri" w:eastAsia="Times New Roman" w:hAnsi="Calibri" w:cs="Calibri"/>
+                <w:color w:val="000000"/>
+              </w:rPr>
+            </w:pPr>
+            <w:r>
+              <w:rPr>
+                <w:rFonts w:ascii="Calibri" w:eastAsia="Times New Roman" w:hAnsi="Calibri" w:cs="Calibri"/>
+                <w:color w:val="000000"/>
+              </w:rPr>
+              <w:t>130.135.7.0</w:t>
+            </w:r>
+          </w:p>
+        </w:tc>
+        <w:tc>
+          <w:tcPr>
+            <w:tcW w:w="1539" w:type="pct"/>
+            <w:tcBorders>
+              <w:top w:val="single" w:sz="4" w:space="0" w:color="auto"/>
+              <w:left w:val="single" w:sz="4" w:space="0" w:color="auto"/>
+              <w:bottom w:val="single" w:sz="4" w:space="0" w:color="auto"/>
+              <w:right w:val="single" w:sz="4" w:space="0" w:color="FFFFFF"/>
+            </w:tcBorders>
+            <w:shd w:val="clear" w:color="B4C6E7" w:fill="B4C6E7"/>
+            <w:noWrap/>
+            <w:vAlign w:val="bottom"/>
+            <w:hideMark/>
+          </w:tcPr>
+          <w:p>
+            <w:pPr>
+              <w:spacing w:after="0" w:line="240" w:lineRule="auto"/>
+              <w:jc w:val="center"/>
+              <w:rPr>
+                <w:rFonts w:ascii="Calibri" w:eastAsia="Times New Roman" w:hAnsi="Calibri" w:cs="Calibri"/>
+                <w:color w:val="000000"/>
+              </w:rPr>
+            </w:pPr>
+            <w:r>
+              <w:rPr>
+                <w:rFonts w:ascii="Calibri" w:eastAsia="Times New Roman" w:hAnsi="Calibri" w:cs="Calibri"/>
+                <w:color w:val="000000"/>
+              </w:rPr>
+              <w:t>-----------------</w:t>
+            </w:r>
+          </w:p>
+        </w:tc>
+        <w:tc>
+          <w:tcPr>
+            <w:tcW w:w="1489" w:type="pct"/>
+            <w:tcBorders>
+              <w:top w:val="single" w:sz="4" w:space="0" w:color="auto"/>
+              <w:left w:val="single" w:sz="4" w:space="0" w:color="auto"/>
+              <w:bottom w:val="single" w:sz="4" w:space="0" w:color="auto"/>
+              <w:right w:val="single" w:sz="4" w:space="0" w:color="auto"/>
+            </w:tcBorders>
+            <w:shd w:val="clear" w:color="B4C6E7" w:fill="B4C6E7"/>
+            <w:noWrap/>
+            <w:vAlign w:val="bottom"/>
+            <w:hideMark/>
+          </w:tcPr>
+          <w:p>
+            <w:pPr>
+              <w:spacing w:after="0" w:line="240" w:lineRule="auto"/>
+              <w:jc w:val="center"/>
+              <w:rPr>
+                <w:rFonts w:ascii="Calibri" w:eastAsia="Times New Roman" w:hAnsi="Calibri" w:cs="Calibri"/>
+                <w:color w:val="000000"/>
+              </w:rPr>
+            </w:pPr>
+            <w:r>
+              <w:rPr>
+                <w:rFonts w:ascii="Calibri" w:eastAsia="Times New Roman" w:hAnsi="Calibri" w:cs="Calibri"/>
+                <w:color w:val="000000"/>
+              </w:rPr>
+              <w:t>M0</w:t>
+            </w:r>
+          </w:p>
+        </w:tc>
+      </w:tr>
+      <w:tr>
+        <w:trPr>
+          <w:trHeight w:val="300"/>
+        </w:trPr>
+        <w:tc>
+          <w:tcPr>
+            <w:tcW w:w="534" w:type="pct"/>
+            <w:tcBorders>
+              <w:top w:val="single" w:sz="4" w:space="0" w:color="auto"/>
+              <w:left w:val="single" w:sz="4" w:space="0" w:color="auto"/>
+              <w:bottom w:val="single" w:sz="4" w:space="0" w:color="auto"/>
+              <w:right w:val="single" w:sz="4" w:space="0" w:color="auto"/>
+            </w:tcBorders>
+            <w:shd w:val="clear" w:color="D9E1F2" w:fill="D9E1F2"/>
+            <w:noWrap/>
+            <w:vAlign w:val="bottom"/>
+            <w:hideMark/>
+          </w:tcPr>
+          <w:p>
+            <w:pPr>
+              <w:spacing w:after="0" w:line="240" w:lineRule="auto"/>
+              <w:jc w:val="center"/>
+              <w:rPr>
+                <w:rFonts w:ascii="Calibri" w:eastAsia="Times New Roman" w:hAnsi="Calibri" w:cs="Calibri"/>
+                <w:color w:val="000000"/>
+              </w:rPr>
+            </w:pPr>
+            <w:r>
+              <w:rPr>
+                <w:rFonts w:ascii="Calibri" w:eastAsia="Times New Roman" w:hAnsi="Calibri" w:cs="Calibri"/>
+                <w:color w:val="000000"/>
+              </w:rPr>
+              <w:lastRenderedPageBreak/>
+              <w:t>/16</w:t>
+            </w:r>
+          </w:p>
+        </w:tc>
+        <w:tc>
+          <w:tcPr>
+            <w:tcW w:w="1439" w:type="pct"/>
+            <w:tcBorders>
+              <w:top w:val="single" w:sz="4" w:space="0" w:color="auto"/>
+              <w:left w:val="single" w:sz="4" w:space="0" w:color="auto"/>
+              <w:bottom w:val="single" w:sz="4" w:space="0" w:color="auto"/>
+              <w:right w:val="single" w:sz="4" w:space="0" w:color="auto"/>
+            </w:tcBorders>
+            <w:shd w:val="clear" w:color="D9E1F2" w:fill="D9E1F2"/>
+            <w:noWrap/>
+            <w:vAlign w:val="bottom"/>
+            <w:hideMark/>
+          </w:tcPr>
+          <w:p>
+            <w:pPr>
+              <w:spacing w:after="0" w:line="240" w:lineRule="auto"/>
+              <w:jc w:val="center"/>
+              <w:rPr>
+                <w:rFonts w:ascii="Calibri" w:eastAsia="Times New Roman" w:hAnsi="Calibri" w:cs="Calibri"/>
+                <w:color w:val="000000"/>
+              </w:rPr>
+            </w:pPr>
+            <w:r>
+              <w:rPr>
+                <w:rFonts w:ascii="Calibri" w:eastAsia="Times New Roman" w:hAnsi="Calibri" w:cs="Calibri"/>
+                <w:color w:val="000000"/>
+              </w:rPr>
+              <w:t>150.137.0.0</w:t>
+            </w:r>
+          </w:p>
+        </w:tc>
+        <w:tc>
+          <w:tcPr>
+            <w:tcW w:w="1539" w:type="pct"/>
+            <w:tcBorders>
+              <w:top w:val="single" w:sz="4" w:space="0" w:color="auto"/>
+              <w:left w:val="single" w:sz="4" w:space="0" w:color="auto"/>
+              <w:bottom w:val="single" w:sz="4" w:space="0" w:color="auto"/>
+              <w:right w:val="single" w:sz="4" w:space="0" w:color="FFFFFF"/>
+            </w:tcBorders>
+            <w:shd w:val="clear" w:color="D9E1F2" w:fill="D9E1F2"/>
+            <w:noWrap/>
+            <w:vAlign w:val="bottom"/>
+            <w:hideMark/>
+          </w:tcPr>
+          <w:p>
+            <w:pPr>
+              <w:spacing w:after="0" w:line="240" w:lineRule="auto"/>
+              <w:jc w:val="center"/>
+              <w:rPr>
+                <w:rFonts w:ascii="Calibri" w:eastAsia="Times New Roman" w:hAnsi="Calibri" w:cs="Calibri"/>
+                <w:color w:val="000000"/>
+              </w:rPr>
+            </w:pPr>
+            <w:r>
+              <w:rPr>
+                <w:rFonts w:ascii="Calibri" w:eastAsia="Times New Roman" w:hAnsi="Calibri" w:cs="Calibri"/>
+                <w:color w:val="000000"/>
+              </w:rPr>
+              <w:t>-----------------</w:t>
+            </w:r>
+          </w:p>
+        </w:tc>
+        <w:tc>
+          <w:tcPr>
+            <w:tcW w:w="1489" w:type="pct"/>
+            <w:tcBorders>
+              <w:top w:val="single" w:sz="4" w:space="0" w:color="auto"/>
+              <w:left w:val="single" w:sz="4" w:space="0" w:color="auto"/>
+              <w:bottom w:val="single" w:sz="4" w:space="0" w:color="auto"/>
+              <w:right w:val="single" w:sz="4" w:space="0" w:color="auto"/>
+            </w:tcBorders>
+            <w:shd w:val="clear" w:color="D9E1F2" w:fill="D9E1F2"/>
+            <w:noWrap/>
+            <w:vAlign w:val="bottom"/>
+            <w:hideMark/>
+          </w:tcPr>
+          <w:p>
+            <w:pPr>
+              <w:spacing w:after="0" w:line="240" w:lineRule="auto"/>
+              <w:jc w:val="center"/>
+              <w:rPr>
+                <w:rFonts w:ascii="Calibri" w:eastAsia="Times New Roman" w:hAnsi="Calibri" w:cs="Calibri"/>
+                <w:color w:val="000000"/>
+              </w:rPr>
+            </w:pPr>
+            <w:r>
+              <w:rPr>
+                <w:rFonts w:ascii="Calibri" w:eastAsia="Times New Roman" w:hAnsi="Calibri" w:cs="Calibri"/>
+                <w:color w:val="000000"/>
+              </w:rPr>
+              <w:t>M1</w:t>
+            </w:r>
+          </w:p>
+        </w:tc>
+      </w:tr>
+      <w:tr>
+        <w:trPr>
+          <w:trHeight w:val="300"/>
+        </w:trPr>
+        <w:tc>
+          <w:tcPr>
+            <w:tcW w:w="534" w:type="pct"/>
+            <w:tcBorders>
+              <w:top w:val="single" w:sz="4" w:space="0" w:color="auto"/>
+              <w:left w:val="single" w:sz="4" w:space="0" w:color="auto"/>
+              <w:bottom w:val="single" w:sz="4" w:space="0" w:color="auto"/>
+              <w:right w:val="single" w:sz="4" w:space="0" w:color="auto"/>
+            </w:tcBorders>
+            <w:shd w:val="clear" w:color="B4C6E7" w:fill="B4C6E7"/>
+            <w:noWrap/>
+            <w:vAlign w:val="bottom"/>
+            <w:hideMark/>
+          </w:tcPr>
+          <w:p>
+            <w:pPr>
+              <w:spacing w:after="0" w:line="240" w:lineRule="auto"/>
+              <w:jc w:val="center"/>
+              <w:rPr>
+                <w:rFonts w:ascii="Calibri" w:eastAsia="Times New Roman" w:hAnsi="Calibri" w:cs="Calibri"/>
+                <w:color w:val="000000"/>
+              </w:rPr>
+            </w:pPr>
+            <w:r>
+              <w:rPr>
+                <w:rFonts w:ascii="Calibri" w:eastAsia="Times New Roman" w:hAnsi="Calibri" w:cs="Calibri"/>
+                <w:color w:val="000000"/>
+              </w:rPr>
+              <w:t>Default</w:t>
+            </w:r>
+          </w:p>
+        </w:tc>
+        <w:tc>
+          <w:tcPr>
+            <w:tcW w:w="1439" w:type="pct"/>
+            <w:tcBorders>
+              <w:top w:val="single" w:sz="4" w:space="0" w:color="auto"/>
+              <w:left w:val="single" w:sz="4" w:space="0" w:color="auto"/>
+              <w:bottom w:val="single" w:sz="4" w:space="0" w:color="auto"/>
+              <w:right w:val="single" w:sz="4" w:space="0" w:color="auto"/>
+            </w:tcBorders>
+            <w:shd w:val="clear" w:color="B4C6E7" w:fill="B4C6E7"/>
+            <w:noWrap/>
+            <w:vAlign w:val="bottom"/>
+            <w:hideMark/>
+          </w:tcPr>
+          <w:p>
+            <w:pPr>
+              <w:spacing w:after="0" w:line="240" w:lineRule="auto"/>
+              <w:jc w:val="center"/>
+              <w:rPr>
+                <w:rFonts w:ascii="Calibri" w:eastAsia="Times New Roman" w:hAnsi="Calibri" w:cs="Calibri"/>
+                <w:color w:val="000000"/>
+              </w:rPr>
+            </w:pPr>
+            <w:r>
+              <w:rPr>
+                <w:rFonts w:ascii="Calibri" w:eastAsia="Times New Roman" w:hAnsi="Calibri" w:cs="Calibri"/>
+                <w:color w:val="000000"/>
+              </w:rPr>
+              <w:t>Default</w:t>
+            </w:r>
+          </w:p>
+        </w:tc>
+        <w:tc>
+          <w:tcPr>
+            <w:tcW w:w="1539" w:type="pct"/>
+            <w:tcBorders>
+              <w:top w:val="single" w:sz="4" w:space="0" w:color="auto"/>
+              <w:left w:val="single" w:sz="4" w:space="0" w:color="auto"/>
+              <w:bottom w:val="single" w:sz="4" w:space="0" w:color="auto"/>
+              <w:right w:val="single" w:sz="4" w:space="0" w:color="FFFFFF"/>
+            </w:tcBorders>
+            <w:shd w:val="clear" w:color="B4C6E7" w:fill="B4C6E7"/>
+            <w:noWrap/>
+            <w:vAlign w:val="bottom"/>
+            <w:hideMark/>
+          </w:tcPr>
+          <w:p>
+            <w:pPr>
+              <w:spacing w:after="0" w:line="240" w:lineRule="auto"/>
+              <w:jc w:val="center"/>
+              <w:rPr>
+                <w:rFonts w:ascii="Calibri" w:eastAsia="Times New Roman" w:hAnsi="Calibri" w:cs="Calibri"/>
+                <w:color w:val="000000"/>
+              </w:rPr>
+            </w:pPr>
+            <w:r>
+              <w:rPr>
+                <w:rFonts w:ascii="Calibri" w:eastAsia="Times New Roman" w:hAnsi="Calibri" w:cs="Calibri"/>
+                <w:color w:val="000000"/>
+              </w:rPr>
+              <w:t>150.137.72.48</w:t>
+            </w:r>
+          </w:p>
+        </w:tc>
+        <w:tc>
+          <w:tcPr>
+            <w:tcW w:w="1489" w:type="pct"/>
+            <w:tcBorders>
+              <w:top w:val="single" w:sz="4" w:space="0" w:color="auto"/>
+              <w:left w:val="single" w:sz="4" w:space="0" w:color="auto"/>
+              <w:bottom w:val="single" w:sz="4" w:space="0" w:color="auto"/>
+              <w:right w:val="single" w:sz="4" w:space="0" w:color="auto"/>
+            </w:tcBorders>
+            <w:shd w:val="clear" w:color="B4C6E7" w:fill="B4C6E7"/>
+            <w:noWrap/>
+            <w:vAlign w:val="bottom"/>
+            <w:hideMark/>
+          </w:tcPr>
+          <w:p>
+            <w:pPr>
+              <w:spacing w:after="0" w:line="240" w:lineRule="auto"/>
+              <w:jc w:val="center"/>
+              <w:rPr>
+                <w:rFonts w:ascii="Calibri" w:eastAsia="Times New Roman" w:hAnsi="Calibri" w:cs="Calibri"/>
+                <w:color w:val="000000"/>
+              </w:rPr>
+            </w:pPr>
+            <w:r>
+              <w:rPr>
+                <w:rFonts w:ascii="Calibri" w:eastAsia="Times New Roman" w:hAnsi="Calibri" w:cs="Calibri"/>
+                <w:color w:val="000000"/>
+              </w:rPr>
+              <w:t>M1</w:t>
+            </w:r>
+          </w:p>
+        </w:tc>
+      </w:tr>
+    </w:tbl>
+    <w:p>
+      <w:pPr>
+        <w:pStyle w:val="MLAnswer"/>
+        <w:numPr>
+          <w:ilvl w:val="0"/>
+          <w:numId w:val="0"/>
+        </w:numPr>
+        <w:ind w:left="360" w:hanging="360"/>
+        <w:rPr>
+          <w:u w:val="single"/>
+        </w:rPr>
+      </w:pPr>
+      <w:r>
+        <w:rPr>
+          <w:u w:val="single"/>
+        </w:rPr>
+        <w:t>Ans:</w:t>
+      </w:r>
+    </w:p>
+    <w:p>
+      <w:r>
+        <w:t xml:space="preserve">Considering the above routing tables for R1, R2, and R3, the possible network configuration diagram with all 3 routers </w:t>
+      </w:r>
+      <w:r>
+        <w:t>is</w:t>
+      </w:r>
+      <w:r>
+        <w:t xml:space="preserve"> shown as below:</w:t>
+      </w:r>
+    </w:p>
+    <w:p>
+      <w:pPr>
+        <w:keepNext/>
+      </w:pPr>
+      <w:r>
+        <w:drawing>
+          <wp:inline distT="0" distB="0" distL="0" distR="0" wp14:anchorId="0F23D18D" wp14:editId="5EBF1ACE">
+            <wp:extent cx="5943600" cy="3954780"/>
+            <wp:effectExtent l="0" t="0" r="0" b="7620"/>
+            <wp:docPr id="3" name="Picture 3"/>
+            <wp:cNvGraphicFramePr>
+              <a:graphicFrameLocks xmlns:a="http://schemas.openxmlformats.org/drawingml/2006/main" noChangeAspect="1"/>
+            </wp:cNvGraphicFramePr>
+            <a:graphic xmlns:a="http://schemas.openxmlformats.org/drawingml/2006/main">
+              <a:graphicData uri="http://schemas.openxmlformats.org/drawingml/2006/picture">
+                <pic:pic xmlns:pic="http://schemas.openxmlformats.org/drawingml/2006/picture">
+                  <pic:nvPicPr>
+                    <pic:cNvPr id="1" name=""/>
+                    <pic:cNvPicPr/>
+                  </pic:nvPicPr>
+                  <pic:blipFill>
+                    <a:blip r:embed="rId9"/>
+                    <a:stretch>
+                      <a:fillRect/>
+                    </a:stretch>
+                  </pic:blipFill>
+                  <pic:spPr>
+                    <a:xfrm>
+                      <a:off x="0" y="0"/>
+                      <a:ext cx="5943600" cy="3954780"/>
+                    </a:xfrm>
+                    <a:prstGeom prst="rect">
+                      <a:avLst/>
+                    </a:prstGeom>
+                  </pic:spPr>
+                </pic:pic>
+              </a:graphicData>
+            </a:graphic>
+          </wp:inline>
+        </w:drawing>
+      </w:r>
+    </w:p>
+    <w:p>
+      <w:pPr>
+        <w:pStyle w:val="Caption"/>
+        <w:jc w:val="center"/>
+      </w:pPr>
+      <w:r>
+        <w:t xml:space="preserve">Figure </w:t>
+      </w:r>
+      <w:r>
+        <w:fldChar w:fldCharType="begin"/>
+      </w:r>
+      <w:r>
+        <w:instrText xml:space="preserve"> SEQ Figure \* ARABIC </w:instrText>
+      </w:r>
+      <w:r>
+        <w:fldChar w:fldCharType="separate"/>
+      </w:r>
+      <w:r>
+        <w:rPr>
+          <w:noProof/>
+        </w:rPr>
+        <w:t>1</w:t>
+      </w:r>
+      <w:r>
+        <w:fldChar w:fldCharType="end"/>
+      </w:r>
+      <w:r>
+        <w:t>: Network Diagram</w:t>
+      </w:r>
+    </w:p>
+    <w:p>
+      <w:pPr>
+        <w:pStyle w:val="MLAnswer"/>
+      </w:pPr>
+      <w:r>
+        <w:t>Consider the network configuration below. A packet arrived at the router R3 with the destination address 150.14.8.56. Show how it is forwarded. (Assume classless addressing and mask of each network is /24) Create a routing table for R1 and R3. (10 points)</w:t>
+      </w:r>
+    </w:p>
+    <w:p>
+      <w:pPr>
+        <w:pStyle w:val="MLAnswer"/>
+        <w:numPr>
+          <w:ilvl w:val="0"/>
+          <w:numId w:val="0"/>
+        </w:numPr>
+        <w:ind w:left="360"/>
+      </w:pPr>
+      <w:r>
+        <w:lastRenderedPageBreak/>
+        <w:drawing>
+          <wp:inline distT="0" distB="0" distL="0" distR="0" wp14:anchorId="07AD8DBC" wp14:editId="24728E54">
+            <wp:extent cx="5943600" cy="4580255"/>
+            <wp:effectExtent l="0" t="0" r="0" b="0"/>
+            <wp:docPr id="4" name="Picture 4"/>
+            <wp:cNvGraphicFramePr>
+              <a:graphicFrameLocks xmlns:a="http://schemas.openxmlformats.org/drawingml/2006/main" noChangeAspect="1"/>
+            </wp:cNvGraphicFramePr>
+            <a:graphic xmlns:a="http://schemas.openxmlformats.org/drawingml/2006/main">
+              <a:graphicData uri="http://schemas.openxmlformats.org/drawingml/2006/picture">
+                <pic:pic xmlns:pic="http://schemas.openxmlformats.org/drawingml/2006/picture">
+                  <pic:nvPicPr>
+                    <pic:cNvPr id="1" name=""/>
+                    <pic:cNvPicPr/>
+                  </pic:nvPicPr>
+                  <pic:blipFill>
+                    <a:blip r:embed="rId10"/>
+                    <a:stretch>
+                      <a:fillRect/>
+                    </a:stretch>
+                  </pic:blipFill>
+                  <pic:spPr>
+                    <a:xfrm>
+                      <a:off x="0" y="0"/>
+                      <a:ext cx="5943600" cy="4580255"/>
+                    </a:xfrm>
+                    <a:prstGeom prst="rect">
+                      <a:avLst/>
+                    </a:prstGeom>
+                  </pic:spPr>
+                </pic:pic>
+              </a:graphicData>
+            </a:graphic>
+          </wp:inline>
+        </w:drawing>
+      </w:r>
+    </w:p>
+    <w:p>
+      <w:pPr>
+        <w:pStyle w:val="MLAnswer"/>
+        <w:numPr>
+          <w:ilvl w:val="0"/>
+          <w:numId w:val="0"/>
+        </w:numPr>
+        <w:ind w:left="360" w:hanging="360"/>
+      </w:pPr>
+      <w:r>
+        <w:t>Ans:</w:t>
+      </w:r>
+    </w:p>
     <w:sectPr>
-      <w:headerReference w:type="default" r:id="rId9"/>
-      <w:footerReference w:type="default" r:id="rId10"/>
+      <w:headerReference w:type="default" r:id="rId11"/>
+      <w:footerReference w:type="default" r:id="rId12"/>
       <w:pgSz w:w="12240" w:h="15840"/>
       <w:pgMar w:top="1440" w:right="1440" w:bottom="1440" w:left="1440" w:header="720" w:footer="720" w:gutter="0"/>
       <w:pgNumType w:start="0"/>
@@ -10011,6 +13399,95 @@
     </w:lvl>
   </w:abstractNum>
   <w:abstractNum w:abstractNumId="3" w15:restartNumberingAfterBreak="0">
+    <w:nsid w:val="48FF1528"/>
+    <w:multiLevelType w:val="hybridMultilevel"/>
+    <w:tmpl w:val="37342136"/>
+    <w:lvl w:ilvl="0" w:tplc="04090019">
+      <w:start w:val="1"/>
+      <w:numFmt w:val="lowerLetter"/>
+      <w:lvlText w:val="%1."/>
+      <w:lvlJc w:val="left"/>
+      <w:pPr>
+        <w:ind w:left="720" w:hanging="360"/>
+      </w:pPr>
+      <w:rPr>
+        <w:rFonts w:hint="default"/>
+      </w:rPr>
+    </w:lvl>
+    <w:lvl w:ilvl="1" w:tplc="04090019" w:tentative="1">
+      <w:start w:val="1"/>
+      <w:numFmt w:val="lowerLetter"/>
+      <w:lvlText w:val="%2."/>
+      <w:lvlJc w:val="left"/>
+      <w:pPr>
+        <w:ind w:left="1440" w:hanging="360"/>
+      </w:pPr>
+    </w:lvl>
+    <w:lvl w:ilvl="2" w:tplc="0409001B" w:tentative="1">
+      <w:start w:val="1"/>
+      <w:numFmt w:val="lowerRoman"/>
+      <w:lvlText w:val="%3."/>
+      <w:lvlJc w:val="right"/>
+      <w:pPr>
+        <w:ind w:left="2160" w:hanging="180"/>
+      </w:pPr>
+    </w:lvl>
+    <w:lvl w:ilvl="3" w:tplc="0409000F" w:tentative="1">
+      <w:start w:val="1"/>
+      <w:numFmt w:val="decimal"/>
+      <w:lvlText w:val="%4."/>
+      <w:lvlJc w:val="left"/>
+      <w:pPr>
+        <w:ind w:left="2880" w:hanging="360"/>
+      </w:pPr>
+    </w:lvl>
+    <w:lvl w:ilvl="4" w:tplc="04090019" w:tentative="1">
+      <w:start w:val="1"/>
+      <w:numFmt w:val="lowerLetter"/>
+      <w:lvlText w:val="%5."/>
+      <w:lvlJc w:val="left"/>
+      <w:pPr>
+        <w:ind w:left="3600" w:hanging="360"/>
+      </w:pPr>
+    </w:lvl>
+    <w:lvl w:ilvl="5" w:tplc="0409001B" w:tentative="1">
+      <w:start w:val="1"/>
+      <w:numFmt w:val="lowerRoman"/>
+      <w:lvlText w:val="%6."/>
+      <w:lvlJc w:val="right"/>
+      <w:pPr>
+        <w:ind w:left="4320" w:hanging="180"/>
+      </w:pPr>
+    </w:lvl>
+    <w:lvl w:ilvl="6" w:tplc="0409000F" w:tentative="1">
+      <w:start w:val="1"/>
+      <w:numFmt w:val="decimal"/>
+      <w:lvlText w:val="%7."/>
+      <w:lvlJc w:val="left"/>
+      <w:pPr>
+        <w:ind w:left="5040" w:hanging="360"/>
+      </w:pPr>
+    </w:lvl>
+    <w:lvl w:ilvl="7" w:tplc="04090019" w:tentative="1">
+      <w:start w:val="1"/>
+      <w:numFmt w:val="lowerLetter"/>
+      <w:lvlText w:val="%8."/>
+      <w:lvlJc w:val="left"/>
+      <w:pPr>
+        <w:ind w:left="5760" w:hanging="360"/>
+      </w:pPr>
+    </w:lvl>
+    <w:lvl w:ilvl="8" w:tplc="0409001B" w:tentative="1">
+      <w:start w:val="1"/>
+      <w:numFmt w:val="lowerRoman"/>
+      <w:lvlText w:val="%9."/>
+      <w:lvlJc w:val="right"/>
+      <w:pPr>
+        <w:ind w:left="6480" w:hanging="180"/>
+      </w:pPr>
+    </w:lvl>
+  </w:abstractNum>
+  <w:abstractNum w:abstractNumId="4" w15:restartNumberingAfterBreak="0">
     <w:nsid w:val="4E8A3857"/>
     <w:multiLevelType w:val="hybridMultilevel"/>
     <w:tmpl w:val="B0BCC932"/>
@@ -10096,7 +13573,96 @@
       </w:pPr>
     </w:lvl>
   </w:abstractNum>
-  <w:abstractNum w:abstractNumId="4" w15:restartNumberingAfterBreak="0">
+  <w:abstractNum w:abstractNumId="5" w15:restartNumberingAfterBreak="0">
+    <w:nsid w:val="55206C7B"/>
+    <w:multiLevelType w:val="hybridMultilevel"/>
+    <w:tmpl w:val="FCF27FB2"/>
+    <w:lvl w:ilvl="0" w:tplc="7316A088">
+      <w:start w:val="1"/>
+      <w:numFmt w:val="lowerRoman"/>
+      <w:lvlText w:val="%1."/>
+      <w:lvlJc w:val="left"/>
+      <w:pPr>
+        <w:ind w:left="1080" w:hanging="720"/>
+      </w:pPr>
+      <w:rPr>
+        <w:rFonts w:hint="default"/>
+      </w:rPr>
+    </w:lvl>
+    <w:lvl w:ilvl="1" w:tplc="04090019" w:tentative="1">
+      <w:start w:val="1"/>
+      <w:numFmt w:val="lowerLetter"/>
+      <w:lvlText w:val="%2."/>
+      <w:lvlJc w:val="left"/>
+      <w:pPr>
+        <w:ind w:left="1440" w:hanging="360"/>
+      </w:pPr>
+    </w:lvl>
+    <w:lvl w:ilvl="2" w:tplc="0409001B" w:tentative="1">
+      <w:start w:val="1"/>
+      <w:numFmt w:val="lowerRoman"/>
+      <w:lvlText w:val="%3."/>
+      <w:lvlJc w:val="right"/>
+      <w:pPr>
+        <w:ind w:left="2160" w:hanging="180"/>
+      </w:pPr>
+    </w:lvl>
+    <w:lvl w:ilvl="3" w:tplc="0409000F" w:tentative="1">
+      <w:start w:val="1"/>
+      <w:numFmt w:val="decimal"/>
+      <w:lvlText w:val="%4."/>
+      <w:lvlJc w:val="left"/>
+      <w:pPr>
+        <w:ind w:left="2880" w:hanging="360"/>
+      </w:pPr>
+    </w:lvl>
+    <w:lvl w:ilvl="4" w:tplc="04090019" w:tentative="1">
+      <w:start w:val="1"/>
+      <w:numFmt w:val="lowerLetter"/>
+      <w:lvlText w:val="%5."/>
+      <w:lvlJc w:val="left"/>
+      <w:pPr>
+        <w:ind w:left="3600" w:hanging="360"/>
+      </w:pPr>
+    </w:lvl>
+    <w:lvl w:ilvl="5" w:tplc="0409001B" w:tentative="1">
+      <w:start w:val="1"/>
+      <w:numFmt w:val="lowerRoman"/>
+      <w:lvlText w:val="%6."/>
+      <w:lvlJc w:val="right"/>
+      <w:pPr>
+        <w:ind w:left="4320" w:hanging="180"/>
+      </w:pPr>
+    </w:lvl>
+    <w:lvl w:ilvl="6" w:tplc="0409000F" w:tentative="1">
+      <w:start w:val="1"/>
+      <w:numFmt w:val="decimal"/>
+      <w:lvlText w:val="%7."/>
+      <w:lvlJc w:val="left"/>
+      <w:pPr>
+        <w:ind w:left="5040" w:hanging="360"/>
+      </w:pPr>
+    </w:lvl>
+    <w:lvl w:ilvl="7" w:tplc="04090019" w:tentative="1">
+      <w:start w:val="1"/>
+      <w:numFmt w:val="lowerLetter"/>
+      <w:lvlText w:val="%8."/>
+      <w:lvlJc w:val="left"/>
+      <w:pPr>
+        <w:ind w:left="5760" w:hanging="360"/>
+      </w:pPr>
+    </w:lvl>
+    <w:lvl w:ilvl="8" w:tplc="0409001B" w:tentative="1">
+      <w:start w:val="1"/>
+      <w:numFmt w:val="lowerRoman"/>
+      <w:lvlText w:val="%9."/>
+      <w:lvlJc w:val="right"/>
+      <w:pPr>
+        <w:ind w:left="6480" w:hanging="180"/>
+      </w:pPr>
+    </w:lvl>
+  </w:abstractNum>
+  <w:abstractNum w:abstractNumId="6" w15:restartNumberingAfterBreak="0">
     <w:nsid w:val="568F009D"/>
     <w:multiLevelType w:val="hybridMultilevel"/>
     <w:tmpl w:val="D3283ECA"/>
@@ -10209,17 +13775,106 @@
       </w:rPr>
     </w:lvl>
   </w:abstractNum>
+  <w:abstractNum w:abstractNumId="7" w15:restartNumberingAfterBreak="0">
+    <w:nsid w:val="699A7C6D"/>
+    <w:multiLevelType w:val="hybridMultilevel"/>
+    <w:tmpl w:val="D8A24552"/>
+    <w:lvl w:ilvl="0" w:tplc="04090019">
+      <w:start w:val="1"/>
+      <w:numFmt w:val="lowerLetter"/>
+      <w:lvlText w:val="%1."/>
+      <w:lvlJc w:val="left"/>
+      <w:pPr>
+        <w:ind w:left="720" w:hanging="360"/>
+      </w:pPr>
+      <w:rPr>
+        <w:rFonts w:hint="default"/>
+      </w:rPr>
+    </w:lvl>
+    <w:lvl w:ilvl="1" w:tplc="04090019" w:tentative="1">
+      <w:start w:val="1"/>
+      <w:numFmt w:val="lowerLetter"/>
+      <w:lvlText w:val="%2."/>
+      <w:lvlJc w:val="left"/>
+      <w:pPr>
+        <w:ind w:left="1440" w:hanging="360"/>
+      </w:pPr>
+    </w:lvl>
+    <w:lvl w:ilvl="2" w:tplc="0409001B" w:tentative="1">
+      <w:start w:val="1"/>
+      <w:numFmt w:val="lowerRoman"/>
+      <w:lvlText w:val="%3."/>
+      <w:lvlJc w:val="right"/>
+      <w:pPr>
+        <w:ind w:left="2160" w:hanging="180"/>
+      </w:pPr>
+    </w:lvl>
+    <w:lvl w:ilvl="3" w:tplc="0409000F" w:tentative="1">
+      <w:start w:val="1"/>
+      <w:numFmt w:val="decimal"/>
+      <w:lvlText w:val="%4."/>
+      <w:lvlJc w:val="left"/>
+      <w:pPr>
+        <w:ind w:left="2880" w:hanging="360"/>
+      </w:pPr>
+    </w:lvl>
+    <w:lvl w:ilvl="4" w:tplc="04090019" w:tentative="1">
+      <w:start w:val="1"/>
+      <w:numFmt w:val="lowerLetter"/>
+      <w:lvlText w:val="%5."/>
+      <w:lvlJc w:val="left"/>
+      <w:pPr>
+        <w:ind w:left="3600" w:hanging="360"/>
+      </w:pPr>
+    </w:lvl>
+    <w:lvl w:ilvl="5" w:tplc="0409001B" w:tentative="1">
+      <w:start w:val="1"/>
+      <w:numFmt w:val="lowerRoman"/>
+      <w:lvlText w:val="%6."/>
+      <w:lvlJc w:val="right"/>
+      <w:pPr>
+        <w:ind w:left="4320" w:hanging="180"/>
+      </w:pPr>
+    </w:lvl>
+    <w:lvl w:ilvl="6" w:tplc="0409000F" w:tentative="1">
+      <w:start w:val="1"/>
+      <w:numFmt w:val="decimal"/>
+      <w:lvlText w:val="%7."/>
+      <w:lvlJc w:val="left"/>
+      <w:pPr>
+        <w:ind w:left="5040" w:hanging="360"/>
+      </w:pPr>
+    </w:lvl>
+    <w:lvl w:ilvl="7" w:tplc="04090019" w:tentative="1">
+      <w:start w:val="1"/>
+      <w:numFmt w:val="lowerLetter"/>
+      <w:lvlText w:val="%8."/>
+      <w:lvlJc w:val="left"/>
+      <w:pPr>
+        <w:ind w:left="5760" w:hanging="360"/>
+      </w:pPr>
+    </w:lvl>
+    <w:lvl w:ilvl="8" w:tplc="0409001B" w:tentative="1">
+      <w:start w:val="1"/>
+      <w:numFmt w:val="lowerRoman"/>
+      <w:lvlText w:val="%9."/>
+      <w:lvlJc w:val="right"/>
+      <w:pPr>
+        <w:ind w:left="6480" w:hanging="180"/>
+      </w:pPr>
+    </w:lvl>
+  </w:abstractNum>
   <w:num w:numId="1">
-    <w:abstractNumId w:val="3"/>
+    <w:abstractNumId w:val="4"/>
   </w:num>
   <w:num w:numId="2">
-    <w:abstractNumId w:val="4"/>
+    <w:abstractNumId w:val="6"/>
   </w:num>
   <w:num w:numId="3">
     <w:abstractNumId w:val="1"/>
   </w:num>
   <w:num w:numId="4">
-    <w:abstractNumId w:val="3"/>
+    <w:abstractNumId w:val="4"/>
     <w:lvlOverride w:ilvl="0"/>
     <w:lvlOverride w:ilvl="1"/>
     <w:lvlOverride w:ilvl="2"/>
@@ -10235,6 +13890,15 @@
   </w:num>
   <w:num w:numId="6">
     <w:abstractNumId w:val="0"/>
+  </w:num>
+  <w:num w:numId="7">
+    <w:abstractNumId w:val="7"/>
+  </w:num>
+  <w:num w:numId="8">
+    <w:abstractNumId w:val="3"/>
+  </w:num>
+  <w:num w:numId="9">
+    <w:abstractNumId w:val="5"/>
   </w:num>
 </w:numbering>
 </file>
@@ -10963,6 +14627,25 @@
     <w:rsid w:val="003842E3"/>
     <w:rPr>
       <w:color w:val="808080"/>
+    </w:rPr>
+  </w:style>
+  <w:style w:type="paragraph" w:styleId="Caption">
+    <w:name w:val="caption"/>
+    <w:basedOn w:val="Normal"/>
+    <w:next w:val="Normal"/>
+    <w:uiPriority w:val="35"/>
+    <w:unhideWhenUsed/>
+    <w:qFormat/>
+    <w:rsid w:val="00026AE8"/>
+    <w:pPr>
+      <w:spacing w:after="200" w:line="240" w:lineRule="auto"/>
+    </w:pPr>
+    <w:rPr>
+      <w:i/>
+      <w:iCs/>
+      <w:color w:val="44546A" w:themeColor="text2"/>
+      <w:sz w:val="18"/>
+      <w:szCs w:val="18"/>
     </w:rPr>
   </w:style>
 </w:styles>

</xml_diff>

<commit_message>
Question 9 - IP address wasted
</commit_message>
<xml_diff>
--- a/Assignments/AS1/Assignment 1.docx
+++ b/Assignments/AS1/Assignment 1.docx
@@ -18108,6 +18108,11 @@
       </w:r>
     </w:p>
     <w:p>
+      <w:pPr>
+        <w:rPr>
+          <w:rFonts w:eastAsiaTheme="minorEastAsia"/>
+        </w:rPr>
+      </w:pPr>
       <w:r>
         <w:rPr>
           <w:rFonts w:eastAsiaTheme="minorEastAsia"/>
@@ -18262,10 +18267,83 @@
     </w:p>
     <w:p>
       <w:pPr>
+        <w:pStyle w:val="Heading2"/>
+        <w:numPr>
+          <w:ilvl w:val="0"/>
+          <w:numId w:val="6"/>
+        </w:numPr>
+        <w:rPr>
+          <w:rFonts w:eastAsiaTheme="minorEastAsia"/>
+        </w:rPr>
+      </w:pPr>
+      <w:r>
+        <w:rPr>
+          <w:rFonts w:eastAsiaTheme="minorEastAsia"/>
+        </w:rPr>
+        <w:t>IP address wasted:</w:t>
+      </w:r>
+    </w:p>
+    <w:p>
+      <w:r>
+        <w:t xml:space="preserve">Total number of addresses in the given block is </w:t>
+      </w:r>
+      <m:oMath>
+        <m:r>
+          <w:rPr>
+            <w:rFonts w:ascii="Cambria Math" w:hAnsi="Cambria Math"/>
+          </w:rPr>
+          <m:t>8388608</m:t>
+        </m:r>
+      </m:oMath>
+      <w:r>
+        <w:t xml:space="preserve"> and the organization needs only </w:t>
+      </w:r>
+      <m:oMath>
+        <m:r>
+          <w:rPr>
+            <w:rFonts w:ascii="Cambria Math" w:hAnsi="Cambria Math"/>
+          </w:rPr>
+          <m:t>120</m:t>
+        </m:r>
+      </m:oMath>
+      <w:r>
+        <w:t xml:space="preserve"> address. So, the </w:t>
+      </w:r>
+      <w:r>
+        <w:t xml:space="preserve">number of address wasted is </w:t>
+      </w:r>
+      <m:oMath>
+        <m:r>
+          <m:rPr>
+            <m:sty m:val="bi"/>
+          </m:rPr>
+          <w:rPr>
+            <w:rFonts w:ascii="Cambria Math" w:hAnsi="Cambria Math"/>
+            <w:highlight w:val="yellow"/>
+          </w:rPr>
+          <m:t>8388487 (= 8388487-120)</m:t>
+        </m:r>
+      </m:oMath>
+      <w:r>
+        <w:rPr>
+          <w:rFonts w:eastAsiaTheme="minorEastAsia"/>
+          <w:b/>
+          <w:bCs/>
+          <w:highlight w:val="yellow"/>
+        </w:rPr>
+        <w:t>.</w:t>
+      </w:r>
+    </w:p>
+    <w:p>
+      <w:pPr>
         <w:pStyle w:val="MLAnswer"/>
       </w:pPr>
       <w:r>
-        <w:t>A block of addresses 120.200.240.0/20 granted to an ISP. These addresses are allocated between two groups of customers. The first group has 20 customers, each of which needs 64 addresses, the second group has 20 customers, each of which needs 128 addresses. Show the subblocks and range of addresses for the 10th customer of the first group and the 10th customer of the second group. How many addresses are still available after this allocation? (5 points)</w:t>
+        <w:t xml:space="preserve">A block of addresses 120.200.240.0/20 granted to an ISP. These addresses are allocated between two groups of customers. The first group has 20 customers, each of which needs 64 </w:t>
+      </w:r>
+      <w:r>
+        <w:lastRenderedPageBreak/>
+        <w:t>addresses, the second group has 20 customers, each of which needs 128 addresses. Show the subblocks and range of addresses for the 10th customer of the first group and the 10th customer of the second group. How many addresses are still available after this allocation? (5 points)</w:t>
       </w:r>
     </w:p>
     <w:p>
@@ -18277,7 +18355,6 @@
         </w:numPr>
       </w:pPr>
       <w:r>
-        <w:lastRenderedPageBreak/>
         <w:t>Ans:</w:t>
       </w:r>
     </w:p>
@@ -19066,6 +19143,7 @@
         <w:ind w:left="360"/>
       </w:pPr>
       <w:r>
+        <w:lastRenderedPageBreak/>
         <w:t>Ans:</w:t>
       </w:r>
     </w:p>
@@ -19100,7 +19178,6 @@
         <w:pStyle w:val="MLAnswer"/>
       </w:pPr>
       <w:r>
-        <w:lastRenderedPageBreak/>
         <w:t>The routing table of routers R1, R2, and R3 are given. Draw the possible network configuration with all 3 routers, not separate configurations corresponding to each routing table. Indicate the next-hop addresses in the figure. (10 points)</w:t>
       </w:r>
     </w:p>
@@ -21658,7 +21735,7 @@
   <w:abstractNum w:abstractNumId="0" w15:restartNumberingAfterBreak="0">
     <w:nsid w:val="026455FA"/>
     <w:multiLevelType w:val="hybridMultilevel"/>
-    <w:tmpl w:val="2168E9AA"/>
+    <w:tmpl w:val="378C59C0"/>
     <w:lvl w:ilvl="0" w:tplc="04090001">
       <w:start w:val="1"/>
       <w:numFmt w:val="bullet"/>

</xml_diff>

<commit_message>
updated as per feedback
</commit_message>
<xml_diff>
--- a/Assignments/AS1/Assignment 1.docx
+++ b/Assignments/AS1/Assignment 1.docx
@@ -68,7 +68,6 @@
                 <w:dataBinding w:prefixMappings="xmlns:ns0='http://purl.org/dc/elements/1.1/' xmlns:ns1='http://schemas.openxmlformats.org/package/2006/metadata/core-properties' " w:xpath="/ns1:coreProperties[1]/ns0:title[1]" w:storeItemID="{6C3C8BC8-F283-45AE-878A-BAB7291924A1}"/>
                 <w:text/>
               </w:sdtPr>
-              <w:sdtEndPr/>
               <w:sdtContent>
                 <w:tc>
                   <w:tcPr>
@@ -181,7 +180,6 @@
                     <w:dataBinding w:prefixMappings="xmlns:ns0='http://purl.org/dc/elements/1.1/' xmlns:ns1='http://schemas.openxmlformats.org/package/2006/metadata/core-properties' " w:xpath="/ns1:coreProperties[1]/ns0:creator[1]" w:storeItemID="{6C3C8BC8-F283-45AE-878A-BAB7291924A1}"/>
                     <w:text/>
                   </w:sdtPr>
-                  <w:sdtEndPr/>
                   <w:sdtContent>
                     <w:r>
                       <w:rPr>
@@ -210,7 +208,6 @@
                   <w:dataBinding w:prefixMappings="xmlns:ns0='http://purl.org/dc/elements/1.1/' xmlns:ns1='http://schemas.openxmlformats.org/package/2006/metadata/core-properties' " w:xpath="/ns1:coreProperties[1]/ns1:category[1]" w:storeItemID="{6C3C8BC8-F283-45AE-878A-BAB7291924A1}"/>
                   <w:text/>
                 </w:sdtPr>
-                <w:sdtEndPr/>
                 <w:sdtContent>
                   <w:p>
                     <w:pPr>
@@ -263,7 +260,6 @@
                     <w:calendar w:val="gregorian"/>
                   </w:date>
                 </w:sdtPr>
-                <w:sdtEndPr/>
                 <w:sdtContent>
                   <w:p>
                     <w:pPr>
@@ -1943,12 +1939,14 @@
       <w:r>
         <w:t xml:space="preserve"> followed by zeros (0 bits), we can find the first address in the 2021</w:t>
       </w:r>
+      <w:proofErr w:type="spellStart"/>
       <w:r>
         <w:rPr>
           <w:vertAlign w:val="superscript"/>
         </w:rPr>
         <w:t>st</w:t>
       </w:r>
+      <w:proofErr w:type="spellEnd"/>
       <w:r>
         <w:t xml:space="preserve"> block as </w:t>
       </w:r>
@@ -2909,7 +2907,49 @@
         <w:rPr>
           <w:rFonts w:eastAsiaTheme="minorEastAsia"/>
         </w:rPr>
-        <w:t xml:space="preserve">The range of addresses that can assign to users in the </w:t>
+        <w:t xml:space="preserve">The first address is used for </w:t>
+      </w:r>
+      <w:r>
+        <w:rPr>
+          <w:rFonts w:eastAsiaTheme="minorEastAsia"/>
+        </w:rPr>
+        <w:t xml:space="preserve">the </w:t>
+      </w:r>
+      <w:r>
+        <w:rPr>
+          <w:rFonts w:eastAsiaTheme="minorEastAsia"/>
+        </w:rPr>
+        <w:t>network address and the last address is used for direct-broadcast addres</w:t>
+      </w:r>
+      <w:r>
+        <w:rPr>
+          <w:rFonts w:eastAsiaTheme="minorEastAsia"/>
+        </w:rPr>
+        <w:t>se</w:t>
+      </w:r>
+      <w:r>
+        <w:rPr>
+          <w:rFonts w:eastAsiaTheme="minorEastAsia"/>
+        </w:rPr>
+        <w:t xml:space="preserve">s, so these two addresses cannot be assigned to users. </w:t>
+      </w:r>
+      <w:r>
+        <w:rPr>
+          <w:rFonts w:eastAsiaTheme="minorEastAsia"/>
+        </w:rPr>
+        <w:t>Therefore</w:t>
+      </w:r>
+      <w:r>
+        <w:rPr>
+          <w:rFonts w:eastAsiaTheme="minorEastAsia"/>
+        </w:rPr>
+        <w:t>, t</w:t>
+      </w:r>
+      <w:r>
+        <w:rPr>
+          <w:rFonts w:eastAsiaTheme="minorEastAsia"/>
+        </w:rPr>
+        <w:t xml:space="preserve">he range of addresses that can assign to users in the </w:t>
       </w:r>
       <w:r>
         <w:rPr>
@@ -2951,7 +2991,37 @@
             <w:rFonts w:ascii="Cambria Math" w:hAnsi="Cambria Math"/>
             <w:highlight w:val="yellow"/>
           </w:rPr>
-          <m:t>192.7.228.0-192.7.228.255</m:t>
+          <m:t>192.7.228.</m:t>
+        </m:r>
+        <m:r>
+          <m:rPr>
+            <m:sty m:val="bi"/>
+          </m:rPr>
+          <w:rPr>
+            <w:rFonts w:ascii="Cambria Math" w:hAnsi="Cambria Math"/>
+            <w:highlight w:val="yellow"/>
+          </w:rPr>
+          <m:t>1</m:t>
+        </m:r>
+        <m:r>
+          <m:rPr>
+            <m:sty m:val="bi"/>
+          </m:rPr>
+          <w:rPr>
+            <w:rFonts w:ascii="Cambria Math" w:hAnsi="Cambria Math"/>
+            <w:highlight w:val="yellow"/>
+          </w:rPr>
+          <m:t>-192.7.228.25</m:t>
+        </m:r>
+        <m:r>
+          <m:rPr>
+            <m:sty m:val="bi"/>
+          </m:rPr>
+          <w:rPr>
+            <w:rFonts w:ascii="Cambria Math" w:hAnsi="Cambria Math"/>
+            <w:highlight w:val="yellow"/>
+          </w:rPr>
+          <m:t>4</m:t>
         </m:r>
       </m:oMath>
       <w:r>
@@ -4022,7 +4092,9 @@
       <w:pPr>
         <w:ind w:firstLine="360"/>
         <w:rPr>
-          <w:rFonts w:ascii="Cambria Math" w:hAnsi="Cambria Math"/>
+          <w:rFonts w:ascii="Cambria Math" w:eastAsiaTheme="minorEastAsia" w:hAnsi="Cambria Math"/>
+          <w:b/>
+          <w:bCs/>
           <w:color w:val="000000"/>
         </w:rPr>
       </w:pPr>
@@ -4097,6 +4169,43 @@
     </w:p>
     <w:p>
       <w:pPr>
+        <w:pStyle w:val="ListParagraph"/>
+        <w:numPr>
+          <w:ilvl w:val="0"/>
+          <w:numId w:val="11"/>
+        </w:numPr>
+        <w:rPr>
+          <w:rFonts w:ascii="Cambria Math" w:hAnsi="Cambria Math"/>
+          <w:color w:val="000000"/>
+        </w:rPr>
+      </w:pPr>
+      <w:r>
+        <w:rPr>
+          <w:rFonts w:ascii="Cambria Math" w:hAnsi="Cambria Math"/>
+          <w:color w:val="000000"/>
+        </w:rPr>
+        <w:t xml:space="preserve">This address </w:t>
+      </w:r>
+      <w:r>
+        <w:rPr>
+          <w:rFonts w:ascii="Cambria Math" w:hAnsi="Cambria Math"/>
+          <w:color w:val="000000"/>
+        </w:rPr>
+        <w:t xml:space="preserve">belongs to </w:t>
+      </w:r>
+      <w:r>
+        <w:rPr>
+          <w:rFonts w:ascii="Cambria Math" w:hAnsi="Cambria Math"/>
+          <w:b/>
+          <w:bCs/>
+          <w:color w:val="000000"/>
+          <w:highlight w:val="yellow"/>
+        </w:rPr>
+        <w:t>class C.</w:t>
+      </w:r>
+    </w:p>
+    <w:p>
+      <w:pPr>
         <w:pStyle w:val="MLAnswer"/>
       </w:pPr>
       <w:r>
@@ -4183,6 +4292,7 @@
         </w:numPr>
       </w:pPr>
       <w:r>
+        <w:lastRenderedPageBreak/>
         <w:t>1202</w:t>
       </w:r>
       <w:r>
@@ -4385,7 +4495,6 @@
                 <w:bCs/>
                 <w:color w:val="FFFFFF"/>
               </w:rPr>
-              <w:lastRenderedPageBreak/>
               <w:t>Divisor</w:t>
             </w:r>
           </w:p>
@@ -6559,6 +6668,7 @@
         <w:pStyle w:val="MLAnswer"/>
       </w:pPr>
       <w:r>
+        <w:lastRenderedPageBreak/>
         <w:t>Convert the decimal number 5141.01568603515625 to the base 256 number system. (5 points)</w:t>
       </w:r>
     </w:p>
@@ -6581,7 +6691,6 @@
         </w:rPr>
       </w:pPr>
       <w:r>
-        <w:lastRenderedPageBreak/>
         <w:t xml:space="preserve">To convert </w:t>
       </w:r>
       <m:oMath>
@@ -8461,7 +8570,7 @@
                     <w:rPr>
                       <w:rFonts w:ascii="Cambria Math" w:hAnsi="Cambria Math"/>
                     </w:rPr>
-                    <m:t>256</m:t>
+                    <m:t>10</m:t>
                   </m:r>
                 </m:sub>
               </m:sSub>
@@ -8525,6 +8634,7 @@
         </w:numPr>
       </w:pPr>
       <w:r>
+        <w:lastRenderedPageBreak/>
         <w:t xml:space="preserve">Conversion of </w:t>
       </w:r>
       <m:oMath>
@@ -8890,7 +9000,6 @@
                 <w:rFonts w:ascii="Calibri" w:eastAsia="Times New Roman" w:hAnsi="Calibri" w:cs="Calibri"/>
                 <w:color w:val="000000"/>
               </w:rPr>
-              <w:lastRenderedPageBreak/>
               <w:t>256</w:t>
             </w:r>
           </w:p>
@@ -9451,19 +9560,7 @@
             <w:rPr>
               <w:rFonts w:ascii="Cambria Math" w:eastAsiaTheme="minorEastAsia" w:hAnsi="Cambria Math"/>
             </w:rPr>
-            <m:t xml:space="preserve"> address</m:t>
-          </m:r>
-          <m:r>
-            <w:rPr>
-              <w:rFonts w:ascii="Cambria Math" w:eastAsiaTheme="minorEastAsia" w:hAnsi="Cambria Math"/>
-            </w:rPr>
-            <m:t>es</m:t>
-          </m:r>
-          <m:r>
-            <w:rPr>
-              <w:rFonts w:ascii="Cambria Math" w:eastAsiaTheme="minorEastAsia" w:hAnsi="Cambria Math"/>
-            </w:rPr>
-            <m:t>/subnet</m:t>
+            <m:t xml:space="preserve"> addresses/subnet</m:t>
           </m:r>
         </m:oMath>
       </m:oMathPara>
@@ -9516,19 +9613,7 @@
             <w:rPr>
               <w:rFonts w:ascii="Cambria Math" w:eastAsiaTheme="minorEastAsia" w:hAnsi="Cambria Math"/>
             </w:rPr>
-            <m:t xml:space="preserve"> address</m:t>
-          </m:r>
-          <m:r>
-            <w:rPr>
-              <w:rFonts w:ascii="Cambria Math" w:eastAsiaTheme="minorEastAsia" w:hAnsi="Cambria Math"/>
-            </w:rPr>
-            <m:t>es</m:t>
-          </m:r>
-          <m:r>
-            <w:rPr>
-              <w:rFonts w:ascii="Cambria Math" w:eastAsiaTheme="minorEastAsia" w:hAnsi="Cambria Math"/>
-            </w:rPr>
-            <m:t>/subnet</m:t>
+            <m:t xml:space="preserve"> addresses/subnet</m:t>
           </m:r>
         </m:oMath>
       </m:oMathPara>
@@ -9549,19 +9634,7 @@
             <w:rPr>
               <w:rFonts w:ascii="Cambria Math" w:hAnsi="Cambria Math"/>
             </w:rPr>
-            <m:t>=128 address</m:t>
-          </m:r>
-          <m:r>
-            <w:rPr>
-              <w:rFonts w:ascii="Cambria Math" w:hAnsi="Cambria Math"/>
-            </w:rPr>
-            <m:t>es</m:t>
-          </m:r>
-          <m:r>
-            <w:rPr>
-              <w:rFonts w:ascii="Cambria Math" w:hAnsi="Cambria Math"/>
-            </w:rPr>
-            <m:t>/subnet</m:t>
+            <m:t>=128 addresses/subnet</m:t>
           </m:r>
         </m:oMath>
       </m:oMathPara>
@@ -12491,6 +12564,7 @@
         </w:rPr>
         <w:t xml:space="preserve"> addres</w:t>
       </w:r>
+      <w:proofErr w:type="spellStart"/>
       <w:r>
         <w:rPr>
           <w:rFonts w:eastAsiaTheme="minorEastAsia"/>
@@ -12501,7 +12575,14 @@
         <w:rPr>
           <w:rFonts w:eastAsiaTheme="minorEastAsia"/>
         </w:rPr>
-        <w:t>s in each subnet. So, the 99</w:t>
+        <w:t>s</w:t>
+      </w:r>
+      <w:proofErr w:type="spellEnd"/>
+      <w:r>
+        <w:rPr>
+          <w:rFonts w:eastAsiaTheme="minorEastAsia"/>
+        </w:rPr>
+        <w:t xml:space="preserve"> in each subnet. So, the 99</w:t>
       </w:r>
       <w:r>
         <w:rPr>
@@ -15477,19 +15558,7 @@
           <w:rPr>
             <w:rFonts w:ascii="Cambria Math" w:eastAsiaTheme="minorEastAsia" w:hAnsi="Cambria Math"/>
           </w:rPr>
-          <m:t xml:space="preserve">= </m:t>
-        </m:r>
-        <m:r>
-          <w:rPr>
-            <w:rFonts w:ascii="Cambria Math" w:eastAsiaTheme="minorEastAsia" w:hAnsi="Cambria Math"/>
-          </w:rPr>
-          <m:t>6.906890595608519</m:t>
-        </m:r>
-        <m:r>
-          <w:rPr>
-            <w:rFonts w:ascii="Cambria Math" w:eastAsiaTheme="minorEastAsia" w:hAnsi="Cambria Math"/>
-          </w:rPr>
-          <m:t xml:space="preserve"> ≅7)</m:t>
+          <m:t>= 6.906890595608519 ≅7)</m:t>
         </m:r>
       </m:oMath>
       <w:r>
@@ -15533,47 +15602,7 @@
             <w:rFonts w:ascii="Cambria Math" w:eastAsiaTheme="minorEastAsia" w:hAnsi="Cambria Math"/>
             <w:highlight w:val="yellow"/>
           </w:rPr>
-          <m:t>/</m:t>
-        </m:r>
-        <m:r>
-          <m:rPr>
-            <m:sty m:val="bi"/>
-          </m:rPr>
-          <w:rPr>
-            <w:rFonts w:ascii="Cambria Math" w:eastAsiaTheme="minorEastAsia" w:hAnsi="Cambria Math"/>
-            <w:highlight w:val="yellow"/>
-          </w:rPr>
-          <m:t>25</m:t>
-        </m:r>
-        <m:r>
-          <m:rPr>
-            <m:sty m:val="bi"/>
-          </m:rPr>
-          <w:rPr>
-            <w:rFonts w:ascii="Cambria Math" w:eastAsiaTheme="minorEastAsia" w:hAnsi="Cambria Math"/>
-            <w:highlight w:val="yellow"/>
-          </w:rPr>
-          <m:t xml:space="preserve"> (=</m:t>
-        </m:r>
-        <m:r>
-          <m:rPr>
-            <m:sty m:val="bi"/>
-          </m:rPr>
-          <w:rPr>
-            <w:rFonts w:ascii="Cambria Math" w:eastAsiaTheme="minorEastAsia" w:hAnsi="Cambria Math"/>
-            <w:highlight w:val="yellow"/>
-          </w:rPr>
-          <m:t>32-7</m:t>
-        </m:r>
-        <m:r>
-          <m:rPr>
-            <m:sty m:val="bi"/>
-          </m:rPr>
-          <w:rPr>
-            <w:rFonts w:ascii="Cambria Math" w:eastAsiaTheme="minorEastAsia" w:hAnsi="Cambria Math"/>
-            <w:highlight w:val="yellow"/>
-          </w:rPr>
-          <m:t>)</m:t>
+          <m:t>/25 (=32-7)</m:t>
         </m:r>
       </m:oMath>
       <w:r>
@@ -15605,47 +15634,7 @@
             <w:rFonts w:ascii="Cambria Math" w:eastAsiaTheme="minorEastAsia" w:hAnsi="Cambria Math"/>
             <w:highlight w:val="yellow"/>
           </w:rPr>
-          <m:t>255.25</m:t>
-        </m:r>
-        <m:r>
-          <m:rPr>
-            <m:sty m:val="bi"/>
-          </m:rPr>
-          <w:rPr>
-            <w:rFonts w:ascii="Cambria Math" w:eastAsiaTheme="minorEastAsia" w:hAnsi="Cambria Math"/>
-            <w:highlight w:val="yellow"/>
-          </w:rPr>
-          <m:t>5</m:t>
-        </m:r>
-        <m:r>
-          <m:rPr>
-            <m:sty m:val="bi"/>
-          </m:rPr>
-          <w:rPr>
-            <w:rFonts w:ascii="Cambria Math" w:eastAsiaTheme="minorEastAsia" w:hAnsi="Cambria Math"/>
-            <w:highlight w:val="yellow"/>
-          </w:rPr>
-          <m:t>.</m:t>
-        </m:r>
-        <m:r>
-          <m:rPr>
-            <m:sty m:val="bi"/>
-          </m:rPr>
-          <w:rPr>
-            <w:rFonts w:ascii="Cambria Math" w:eastAsiaTheme="minorEastAsia" w:hAnsi="Cambria Math"/>
-            <w:highlight w:val="yellow"/>
-          </w:rPr>
-          <m:t>255</m:t>
-        </m:r>
-        <m:r>
-          <m:rPr>
-            <m:sty m:val="bi"/>
-          </m:rPr>
-          <w:rPr>
-            <w:rFonts w:ascii="Cambria Math" w:eastAsiaTheme="minorEastAsia" w:hAnsi="Cambria Math"/>
-            <w:highlight w:val="yellow"/>
-          </w:rPr>
-          <m:t>.</m:t>
+          <m:t>255.255.255.</m:t>
         </m:r>
         <m:r>
           <m:rPr>
@@ -16580,16 +16569,7 @@
           <w:rPr>
             <w:rFonts w:ascii="Cambria Math" w:eastAsiaTheme="minorEastAsia" w:hAnsi="Cambria Math"/>
           </w:rPr>
-          <m:t>120.65.89.128/</m:t>
-        </m:r>
-        <m:r>
-          <m:rPr>
-            <m:sty m:val="bi"/>
-          </m:rPr>
-          <w:rPr>
-            <w:rFonts w:ascii="Cambria Math" w:eastAsiaTheme="minorEastAsia" w:hAnsi="Cambria Math"/>
-          </w:rPr>
-          <m:t>25</m:t>
+          <m:t>120.65.89.128/25</m:t>
         </m:r>
       </m:oMath>
       <w:r>
@@ -16626,13 +16606,7 @@
           <w:rPr>
             <w:rFonts w:ascii="Cambria Math" w:hAnsi="Cambria Math"/>
           </w:rPr>
-          <m:t>/</m:t>
-        </m:r>
-        <m:r>
-          <w:rPr>
-            <w:rFonts w:ascii="Cambria Math" w:hAnsi="Cambria Math"/>
-          </w:rPr>
-          <m:t>25</m:t>
+          <m:t>/25</m:t>
         </m:r>
       </m:oMath>
       <w:r>
@@ -16672,25 +16646,7 @@
           <w:rPr>
             <w:rFonts w:ascii="Cambria Math" w:eastAsiaTheme="minorEastAsia" w:hAnsi="Cambria Math"/>
           </w:rPr>
-          <m:t>7</m:t>
-        </m:r>
-        <m:r>
-          <w:rPr>
-            <w:rFonts w:ascii="Cambria Math" w:eastAsiaTheme="minorEastAsia" w:hAnsi="Cambria Math"/>
-          </w:rPr>
-          <m:t xml:space="preserve"> (=32-</m:t>
-        </m:r>
-        <m:r>
-          <w:rPr>
-            <w:rFonts w:ascii="Cambria Math" w:eastAsiaTheme="minorEastAsia" w:hAnsi="Cambria Math"/>
-          </w:rPr>
-          <m:t>25</m:t>
-        </m:r>
-        <m:r>
-          <w:rPr>
-            <w:rFonts w:ascii="Cambria Math" w:eastAsiaTheme="minorEastAsia" w:hAnsi="Cambria Math"/>
-          </w:rPr>
-          <m:t>)</m:t>
+          <m:t>7 (=32-25)</m:t>
         </m:r>
       </m:oMath>
       <w:r>
@@ -16704,13 +16660,7 @@
           <w:rPr>
             <w:rFonts w:ascii="Cambria Math" w:eastAsiaTheme="minorEastAsia" w:hAnsi="Cambria Math"/>
           </w:rPr>
-          <m:t>128</m:t>
-        </m:r>
-        <m:r>
-          <w:rPr>
-            <w:rFonts w:ascii="Cambria Math" w:eastAsiaTheme="minorEastAsia" w:hAnsi="Cambria Math"/>
-          </w:rPr>
-          <m:t xml:space="preserve"> (= </m:t>
+          <m:t xml:space="preserve">128 (= </m:t>
         </m:r>
         <m:sSup>
           <m:sSupPr>
@@ -16756,25 +16706,7 @@
           <w:rPr>
             <w:rFonts w:ascii="Cambria Math" w:eastAsiaTheme="minorEastAsia" w:hAnsi="Cambria Math"/>
           </w:rPr>
-          <m:t>127</m:t>
-        </m:r>
-        <m:r>
-          <w:rPr>
-            <w:rFonts w:ascii="Cambria Math" w:eastAsiaTheme="minorEastAsia" w:hAnsi="Cambria Math"/>
-          </w:rPr>
-          <m:t xml:space="preserve"> (=</m:t>
-        </m:r>
-        <m:r>
-          <w:rPr>
-            <w:rFonts w:ascii="Cambria Math" w:eastAsiaTheme="minorEastAsia" w:hAnsi="Cambria Math"/>
-          </w:rPr>
-          <m:t>12</m:t>
-        </m:r>
-        <m:r>
-          <w:rPr>
-            <w:rFonts w:ascii="Cambria Math" w:eastAsiaTheme="minorEastAsia" w:hAnsi="Cambria Math"/>
-          </w:rPr>
-          <m:t>8-1)</m:t>
+          <m:t>127 (=128-1)</m:t>
         </m:r>
       </m:oMath>
       <w:r>
@@ -16783,6 +16715,7 @@
         </w:rPr>
         <w:t xml:space="preserve"> to the fi</w:t>
       </w:r>
+      <w:proofErr w:type="spellStart"/>
       <w:r>
         <w:rPr>
           <w:rFonts w:eastAsiaTheme="minorEastAsia"/>
@@ -16793,7 +16726,14 @@
         <w:rPr>
           <w:rFonts w:eastAsiaTheme="minorEastAsia"/>
         </w:rPr>
-        <w:t xml:space="preserve">st address of the block in </w:t>
+        <w:t>st</w:t>
+      </w:r>
+      <w:proofErr w:type="spellEnd"/>
+      <w:r>
+        <w:rPr>
+          <w:rFonts w:eastAsiaTheme="minorEastAsia"/>
+        </w:rPr>
+        <w:t xml:space="preserve"> address of the block in </w:t>
       </w:r>
       <w:r>
         <w:rPr>
@@ -17586,52 +17526,7 @@
           <w:rPr>
             <w:rFonts w:ascii="Cambria Math" w:eastAsiaTheme="minorEastAsia" w:hAnsi="Cambria Math"/>
           </w:rPr>
-          <m:t>120.</m:t>
-        </m:r>
-        <m:r>
-          <m:rPr>
-            <m:sty m:val="bi"/>
-          </m:rPr>
-          <w:rPr>
-            <w:rFonts w:ascii="Cambria Math" w:eastAsiaTheme="minorEastAsia" w:hAnsi="Cambria Math"/>
-          </w:rPr>
-          <m:t>65</m:t>
-        </m:r>
-        <m:r>
-          <m:rPr>
-            <m:sty m:val="bi"/>
-          </m:rPr>
-          <w:rPr>
-            <w:rFonts w:ascii="Cambria Math" w:eastAsiaTheme="minorEastAsia" w:hAnsi="Cambria Math"/>
-          </w:rPr>
-          <m:t>.89.</m:t>
-        </m:r>
-        <m:r>
-          <m:rPr>
-            <m:sty m:val="bi"/>
-          </m:rPr>
-          <w:rPr>
-            <w:rFonts w:ascii="Cambria Math" w:eastAsiaTheme="minorEastAsia" w:hAnsi="Cambria Math"/>
-          </w:rPr>
-          <m:t>255</m:t>
-        </m:r>
-        <m:r>
-          <m:rPr>
-            <m:sty m:val="bi"/>
-          </m:rPr>
-          <w:rPr>
-            <w:rFonts w:ascii="Cambria Math" w:eastAsiaTheme="minorEastAsia" w:hAnsi="Cambria Math"/>
-          </w:rPr>
-          <m:t>/</m:t>
-        </m:r>
-        <m:r>
-          <m:rPr>
-            <m:sty m:val="bi"/>
-          </m:rPr>
-          <w:rPr>
-            <w:rFonts w:ascii="Cambria Math" w:eastAsiaTheme="minorEastAsia" w:hAnsi="Cambria Math"/>
-          </w:rPr>
-          <m:t>25</m:t>
+          <m:t>120.65.89.255/25</m:t>
         </m:r>
       </m:oMath>
       <w:r>
@@ -17676,6 +17571,7 @@
         </w:rPr>
         <w:t xml:space="preserve"> addres</w:t>
       </w:r>
+      <w:proofErr w:type="spellStart"/>
       <w:r>
         <w:rPr>
           <w:rFonts w:eastAsiaTheme="minorEastAsia"/>
@@ -17694,6 +17590,7 @@
         </w:rPr>
         <w:t>s</w:t>
       </w:r>
+      <w:proofErr w:type="spellEnd"/>
       <w:r>
         <w:rPr>
           <w:rFonts w:eastAsiaTheme="minorEastAsia"/>
@@ -17721,17 +17618,7 @@
             <w:rFonts w:ascii="Cambria Math" w:eastAsiaTheme="minorEastAsia" w:hAnsi="Cambria Math"/>
             <w:highlight w:val="yellow"/>
           </w:rPr>
-          <m:t>120.65.89.128/</m:t>
-        </m:r>
-        <m:r>
-          <m:rPr>
-            <m:sty m:val="bi"/>
-          </m:rPr>
-          <w:rPr>
-            <w:rFonts w:ascii="Cambria Math" w:eastAsiaTheme="minorEastAsia" w:hAnsi="Cambria Math"/>
-            <w:highlight w:val="yellow"/>
-          </w:rPr>
-          <m:t>25</m:t>
+          <m:t>120.65.89.128/25</m:t>
         </m:r>
       </m:oMath>
       <w:r>
@@ -17766,57 +17653,7 @@
             <w:rFonts w:ascii="Cambria Math" w:eastAsiaTheme="minorEastAsia" w:hAnsi="Cambria Math"/>
             <w:highlight w:val="yellow"/>
           </w:rPr>
-          <m:t>120.</m:t>
-        </m:r>
-        <m:r>
-          <m:rPr>
-            <m:sty m:val="bi"/>
-          </m:rPr>
-          <w:rPr>
-            <w:rFonts w:ascii="Cambria Math" w:eastAsiaTheme="minorEastAsia" w:hAnsi="Cambria Math"/>
-            <w:highlight w:val="yellow"/>
-          </w:rPr>
-          <m:t>65</m:t>
-        </m:r>
-        <m:r>
-          <m:rPr>
-            <m:sty m:val="bi"/>
-          </m:rPr>
-          <w:rPr>
-            <w:rFonts w:ascii="Cambria Math" w:eastAsiaTheme="minorEastAsia" w:hAnsi="Cambria Math"/>
-            <w:highlight w:val="yellow"/>
-          </w:rPr>
-          <m:t>.89.</m:t>
-        </m:r>
-        <m:r>
-          <m:rPr>
-            <m:sty m:val="bi"/>
-          </m:rPr>
-          <w:rPr>
-            <w:rFonts w:ascii="Cambria Math" w:eastAsiaTheme="minorEastAsia" w:hAnsi="Cambria Math"/>
-            <w:highlight w:val="yellow"/>
-          </w:rPr>
-          <m:t>255</m:t>
-        </m:r>
-        <m:r>
-          <m:rPr>
-            <m:sty m:val="bi"/>
-          </m:rPr>
-          <w:rPr>
-            <w:rFonts w:ascii="Cambria Math" w:eastAsiaTheme="minorEastAsia" w:hAnsi="Cambria Math"/>
-            <w:highlight w:val="yellow"/>
-          </w:rPr>
-          <m:t>/</m:t>
-        </m:r>
-        <m:r>
-          <m:rPr>
-            <m:sty m:val="bi"/>
-          </m:rPr>
-          <w:rPr>
-            <w:rFonts w:ascii="Cambria Math" w:eastAsiaTheme="minorEastAsia" w:hAnsi="Cambria Math"/>
-            <w:highlight w:val="yellow"/>
-          </w:rPr>
-          <m:t>25</m:t>
+          <m:t>120.65.89.255/25</m:t>
         </m:r>
       </m:oMath>
       <w:r>
@@ -17935,32 +17772,26 @@
         </w:numPr>
       </w:pPr>
       <w:r>
-        <w:t xml:space="preserve">The connected router has 2 interfaces; one of the </w:t>
-      </w:r>
-      <w:r>
-        <w:t>interfaces</w:t>
-      </w:r>
-      <w:r>
-        <w:t xml:space="preserve"> should connect with this block and the other interface will be connected to the rest of the internet.</w:t>
-      </w:r>
-      <w:r>
-        <w:t xml:space="preserve"> </w:t>
+        <w:t>The</w:t>
+      </w:r>
+      <w:r>
+        <w:t xml:space="preserve"> number of router interfaces is two</w:t>
+      </w:r>
+      <w:r>
+        <w:t xml:space="preserve">, so </w:t>
       </w:r>
       <w:r>
         <w:rPr>
           <w:b/>
           <w:bCs/>
         </w:rPr>
-        <w:t>1 address</w:t>
-      </w:r>
-      <w:r>
-        <w:t xml:space="preserve"> will be assigned to one of the </w:t>
-      </w:r>
-      <w:r>
-        <w:t>interfaces</w:t>
-      </w:r>
-      <w:r>
-        <w:t xml:space="preserve"> of the router which is connected to this block.</w:t>
+        <w:t xml:space="preserve">2 addresses </w:t>
+      </w:r>
+      <w:r>
+        <w:t>are</w:t>
+      </w:r>
+      <w:r>
+        <w:t xml:space="preserve"> used to identify these two interfaces.</w:t>
       </w:r>
     </w:p>
     <w:p>
@@ -17992,7 +17823,43 @@
           <w:rPr>
             <w:rFonts w:ascii="Cambria Math" w:hAnsi="Cambria Math"/>
           </w:rPr>
-          <m:t>123 (=120+1+1+1)</m:t>
+          <m:t>12</m:t>
+        </m:r>
+        <m:r>
+          <m:rPr>
+            <m:sty m:val="bi"/>
+          </m:rPr>
+          <w:rPr>
+            <w:rFonts w:ascii="Cambria Math" w:hAnsi="Cambria Math"/>
+          </w:rPr>
+          <m:t>4</m:t>
+        </m:r>
+        <m:r>
+          <m:rPr>
+            <m:sty m:val="bi"/>
+          </m:rPr>
+          <w:rPr>
+            <w:rFonts w:ascii="Cambria Math" w:hAnsi="Cambria Math"/>
+          </w:rPr>
+          <m:t xml:space="preserve"> (=120+1+1+</m:t>
+        </m:r>
+        <m:r>
+          <m:rPr>
+            <m:sty m:val="bi"/>
+          </m:rPr>
+          <w:rPr>
+            <w:rFonts w:ascii="Cambria Math" w:hAnsi="Cambria Math"/>
+          </w:rPr>
+          <m:t>2</m:t>
+        </m:r>
+        <m:r>
+          <m:rPr>
+            <m:sty m:val="bi"/>
+          </m:rPr>
+          <w:rPr>
+            <w:rFonts w:ascii="Cambria Math" w:hAnsi="Cambria Math"/>
+          </w:rPr>
+          <m:t>)</m:t>
         </m:r>
       </m:oMath>
       <w:r>
@@ -18019,7 +17886,7 @@
             <w:rFonts w:ascii="Cambria Math" w:hAnsi="Cambria Math"/>
             <w:highlight w:val="yellow"/>
           </w:rPr>
-          <m:t>5</m:t>
+          <m:t>4</m:t>
         </m:r>
         <m:r>
           <m:rPr>
@@ -18029,7 +17896,7 @@
             <w:rFonts w:ascii="Cambria Math" w:hAnsi="Cambria Math"/>
             <w:highlight w:val="yellow"/>
           </w:rPr>
-          <m:t xml:space="preserve"> (= </m:t>
+          <m:t xml:space="preserve"> (= 128-12</m:t>
         </m:r>
         <m:r>
           <m:rPr>
@@ -18039,27 +17906,7 @@
             <w:rFonts w:ascii="Cambria Math" w:hAnsi="Cambria Math"/>
             <w:highlight w:val="yellow"/>
           </w:rPr>
-          <m:t>128</m:t>
-        </m:r>
-        <m:r>
-          <m:rPr>
-            <m:sty m:val="bi"/>
-          </m:rPr>
-          <w:rPr>
-            <w:rFonts w:ascii="Cambria Math" w:hAnsi="Cambria Math"/>
-            <w:highlight w:val="yellow"/>
-          </w:rPr>
-          <m:t>-12</m:t>
-        </m:r>
-        <m:r>
-          <m:rPr>
-            <m:sty m:val="bi"/>
-          </m:rPr>
-          <w:rPr>
-            <w:rFonts w:ascii="Cambria Math" w:hAnsi="Cambria Math"/>
-            <w:highlight w:val="yellow"/>
-          </w:rPr>
-          <m:t>3</m:t>
+          <m:t>4</m:t>
         </m:r>
         <m:r>
           <m:rPr>
@@ -18087,7 +17934,6 @@
         <w:pStyle w:val="MLAnswer"/>
       </w:pPr>
       <w:r>
-        <w:lastRenderedPageBreak/>
         <w:t xml:space="preserve">A block of addresses </w:t>
       </w:r>
       <m:oMath>
@@ -18099,7 +17945,19 @@
         </m:r>
       </m:oMath>
       <w:r>
-        <w:t xml:space="preserve"> granted to an ISP. These addresses are allocated between two groups of customers. The first group has 20 customers, each of which needs 64 addresses, the second group has 20 customers, each of which needs 128 addresses. Show the subblocks and range of addresses for the 10th customer of the first group and the 10th customer of the second group. How many addresses are still available after this allocation? (5 points)</w:t>
+        <w:t xml:space="preserve"> granted to an ISP. These addresses are allocated between two groups of customers. The first group has 20 customers, each of which needs 64 </w:t>
+      </w:r>
+      <w:r>
+        <w:lastRenderedPageBreak/>
+        <w:t>addresses, the second group has 20 customers, each of which needs 128 addresses. Show the subblocks and range of add</w:t>
+      </w:r>
+      <w:proofErr w:type="spellStart"/>
+      <w:r>
+        <w:t>resses</w:t>
+      </w:r>
+      <w:proofErr w:type="spellEnd"/>
+      <w:r>
+        <w:t xml:space="preserve"> for the 10th customer of the first group and the 10th customer of the second group. How many addresses are still available after this allocation? (5 points)</w:t>
       </w:r>
     </w:p>
     <w:p>
@@ -20228,7 +20086,6 @@
                 <w:bCs/>
                 <w:color w:val="FFFFFF"/>
               </w:rPr>
-              <w:lastRenderedPageBreak/>
               <w:t>+/-</w:t>
             </w:r>
           </w:p>
@@ -20783,6 +20640,7 @@
                 <w:bCs/>
                 <w:color w:val="000000"/>
               </w:rPr>
+              <w:lastRenderedPageBreak/>
               <w:t>Result</w:t>
             </w:r>
           </w:p>
@@ -20988,6 +20846,7 @@
         </w:rPr>
         <w:t xml:space="preserve"> addres</w:t>
       </w:r>
+      <w:proofErr w:type="spellStart"/>
       <w:r>
         <w:rPr>
           <w:rFonts w:eastAsiaTheme="minorEastAsia"/>
@@ -21006,6 +20865,7 @@
         </w:rPr>
         <w:t>s</w:t>
       </w:r>
+      <w:proofErr w:type="spellEnd"/>
       <w:r>
         <w:rPr>
           <w:rFonts w:eastAsiaTheme="minorEastAsia"/>
@@ -23102,7 +22962,6 @@
                 <w:bCs/>
                 <w:color w:val="FFFFFF"/>
               </w:rPr>
-              <w:lastRenderedPageBreak/>
               <w:t>+/-</w:t>
             </w:r>
           </w:p>
@@ -23664,6 +23523,7 @@
                 <w:bCs/>
                 <w:color w:val="000000"/>
               </w:rPr>
+              <w:lastRenderedPageBreak/>
               <w:t>Result</w:t>
             </w:r>
           </w:p>
@@ -23880,6 +23740,7 @@
         </w:rPr>
         <w:t xml:space="preserve"> addres</w:t>
       </w:r>
+      <w:proofErr w:type="spellStart"/>
       <w:r>
         <w:rPr>
           <w:rFonts w:eastAsiaTheme="minorEastAsia"/>
@@ -23898,6 +23759,7 @@
         </w:rPr>
         <w:t>s</w:t>
       </w:r>
+      <w:proofErr w:type="spellEnd"/>
       <w:r>
         <w:rPr>
           <w:rFonts w:eastAsiaTheme="minorEastAsia"/>
@@ -24729,33 +24591,49 @@
         <w:rPr>
           <w:rFonts w:eastAsiaTheme="minorEastAsia"/>
         </w:rPr>
-        <w:t xml:space="preserve"> all ones which </w:t>
-      </w:r>
-      <w:r>
-        <w:rPr>
-          <w:rFonts w:eastAsiaTheme="minorEastAsia"/>
-        </w:rPr>
-        <w:t>are</w:t>
-      </w:r>
-      <w:r>
-        <w:rPr>
-          <w:rFonts w:eastAsiaTheme="minorEastAsia"/>
-        </w:rPr>
         <w:t xml:space="preserve"> </w:t>
+      </w:r>
+      <w:r>
+        <w:rPr>
+          <w:rFonts w:eastAsiaTheme="minorEastAsia"/>
+        </w:rPr>
+        <w:t xml:space="preserve">the </w:t>
+      </w:r>
+      <w:r>
+        <w:rPr>
+          <w:rFonts w:eastAsiaTheme="minorEastAsia"/>
+        </w:rPr>
+        <w:t xml:space="preserve">same as the address given </w:t>
+      </w:r>
+      <w:r>
+        <w:rPr>
+          <w:rFonts w:eastAsiaTheme="minorEastAsia"/>
+          <w:i/>
+          <w:iCs/>
+        </w:rPr>
+        <w:t xml:space="preserve">(i.e., </w:t>
       </w:r>
       <m:oMath>
         <m:r>
           <w:rPr>
             <w:rFonts w:ascii="Cambria Math" w:eastAsiaTheme="minorEastAsia" w:hAnsi="Cambria Math"/>
           </w:rPr>
-          <m:t>255.255</m:t>
+          <m:t>140.240</m:t>
         </m:r>
       </m:oMath>
       <w:r>
         <w:rPr>
           <w:rFonts w:eastAsiaTheme="minorEastAsia"/>
-        </w:rPr>
-        <w:t xml:space="preserve">, </w:t>
+          <w:i/>
+          <w:iCs/>
+        </w:rPr>
+        <w:t>),</w:t>
+      </w:r>
+      <w:r>
+        <w:rPr>
+          <w:rFonts w:eastAsiaTheme="minorEastAsia"/>
+        </w:rPr>
+        <w:t xml:space="preserve"> </w:t>
       </w:r>
       <w:r>
         <w:rPr>
@@ -24812,7 +24690,37 @@
             <w:rFonts w:ascii="Cambria Math" w:eastAsiaTheme="minorEastAsia" w:hAnsi="Cambria Math"/>
             <w:highlight w:val="yellow"/>
           </w:rPr>
-          <m:t>255.255.80.0</m:t>
+          <m:t>140</m:t>
+        </m:r>
+        <m:r>
+          <m:rPr>
+            <m:sty m:val="bi"/>
+          </m:rPr>
+          <w:rPr>
+            <w:rFonts w:ascii="Cambria Math" w:eastAsiaTheme="minorEastAsia" w:hAnsi="Cambria Math"/>
+            <w:highlight w:val="yellow"/>
+          </w:rPr>
+          <m:t>.</m:t>
+        </m:r>
+        <m:r>
+          <m:rPr>
+            <m:sty m:val="bi"/>
+          </m:rPr>
+          <w:rPr>
+            <w:rFonts w:ascii="Cambria Math" w:eastAsiaTheme="minorEastAsia" w:hAnsi="Cambria Math"/>
+            <w:highlight w:val="yellow"/>
+          </w:rPr>
+          <m:t>240</m:t>
+        </m:r>
+        <m:r>
+          <m:rPr>
+            <m:sty m:val="bi"/>
+          </m:rPr>
+          <w:rPr>
+            <w:rFonts w:ascii="Cambria Math" w:eastAsiaTheme="minorEastAsia" w:hAnsi="Cambria Math"/>
+            <w:highlight w:val="yellow"/>
+          </w:rPr>
+          <m:t>.80.0</m:t>
         </m:r>
         <m:r>
           <m:rPr>
@@ -26378,11 +26286,16 @@
         </m:r>
       </m:oMath>
       <w:r>
-        <w:t>. So, the total number of address</w:t>
+        <w:t>. So, the total number of a</w:t>
+      </w:r>
+      <w:proofErr w:type="spellStart"/>
+      <w:r>
+        <w:t>ddress</w:t>
       </w:r>
       <w:r>
         <w:t>es</w:t>
       </w:r>
+      <w:proofErr w:type="spellEnd"/>
       <w:r>
         <w:t xml:space="preserve"> is </w:t>
       </w:r>
@@ -37468,27 +37381,14 @@
       <w:r>
         <w:t xml:space="preserve">Figure </w:t>
       </w:r>
-      <w:r>
-        <w:fldChar w:fldCharType="begin"/>
-      </w:r>
-      <w:r>
-        <w:instrText xml:space="preserve"> SEQ Figure \* ARABIC </w:instrText>
-      </w:r>
-      <w:r>
-        <w:fldChar w:fldCharType="separate"/>
-      </w:r>
-      <w:r>
-        <w:rPr>
-          <w:noProof/>
-        </w:rPr>
-        <w:t>1</w:t>
-      </w:r>
-      <w:r>
-        <w:rPr>
-          <w:noProof/>
-        </w:rPr>
-        <w:fldChar w:fldCharType="end"/>
-      </w:r>
+      <w:fldSimple w:instr=" SEQ Figure \* ARABIC ">
+        <w:r>
+          <w:rPr>
+            <w:noProof/>
+          </w:rPr>
+          <w:t>1</w:t>
+        </w:r>
+      </w:fldSimple>
       <w:r>
         <w:t>: Network Diagram</w:t>
       </w:r>
@@ -40566,7 +40466,21 @@
         <w:rPr>
           <w:rFonts w:eastAsiaTheme="minorEastAsia"/>
         </w:rPr>
-        <w:t xml:space="preserve"> bits of the destination address; the result is </w:t>
+        <w:t xml:space="preserve"> bi</w:t>
+      </w:r>
+      <w:proofErr w:type="spellStart"/>
+      <w:r>
+        <w:rPr>
+          <w:rFonts w:eastAsiaTheme="minorEastAsia"/>
+        </w:rPr>
+        <w:t>ts</w:t>
+      </w:r>
+      <w:proofErr w:type="spellEnd"/>
+      <w:r>
+        <w:rPr>
+          <w:rFonts w:eastAsiaTheme="minorEastAsia"/>
+        </w:rPr>
+        <w:t xml:space="preserve"> of the destination address; the result is </w:t>
       </w:r>
       <m:oMath>
         <m:r>
@@ -40850,7 +40764,6 @@
       <w:dataBinding w:prefixMappings="xmlns:ns0='http://purl.org/dc/elements/1.1/' xmlns:ns1='http://schemas.openxmlformats.org/package/2006/metadata/core-properties' " w:xpath="/ns1:coreProperties[1]/ns0:creator[1]" w:storeItemID="{6C3C8BC8-F283-45AE-878A-BAB7291924A1}"/>
       <w:text/>
     </w:sdtPr>
-    <w:sdtEndPr/>
     <w:sdtContent>
       <w:p>
         <w:pPr>
@@ -40903,7 +40816,6 @@
         <w:dataBinding w:prefixMappings="xmlns:ns0='http://purl.org/dc/elements/1.1/' xmlns:ns1='http://schemas.openxmlformats.org/package/2006/metadata/core-properties' " w:xpath="/ns1:coreProperties[1]/ns0:title[1]" w:storeItemID="{6C3C8BC8-F283-45AE-878A-BAB7291924A1}"/>
         <w:text/>
       </w:sdtPr>
-      <w:sdtEndPr/>
       <w:sdtContent>
         <w:r>
           <w:rPr>
@@ -41265,6 +41177,119 @@
     </w:lvl>
   </w:abstractNum>
   <w:abstractNum w:abstractNumId="3" w15:restartNumberingAfterBreak="0">
+    <w:nsid w:val="23AB7D85"/>
+    <w:multiLevelType w:val="hybridMultilevel"/>
+    <w:tmpl w:val="4F864FCC"/>
+    <w:lvl w:ilvl="0" w:tplc="04090001">
+      <w:start w:val="1"/>
+      <w:numFmt w:val="bullet"/>
+      <w:lvlText w:val=""/>
+      <w:lvlJc w:val="left"/>
+      <w:pPr>
+        <w:ind w:left="360" w:hanging="360"/>
+      </w:pPr>
+      <w:rPr>
+        <w:rFonts w:ascii="Symbol" w:hAnsi="Symbol" w:hint="default"/>
+      </w:rPr>
+    </w:lvl>
+    <w:lvl w:ilvl="1" w:tplc="04090003" w:tentative="1">
+      <w:start w:val="1"/>
+      <w:numFmt w:val="bullet"/>
+      <w:lvlText w:val="o"/>
+      <w:lvlJc w:val="left"/>
+      <w:pPr>
+        <w:ind w:left="1080" w:hanging="360"/>
+      </w:pPr>
+      <w:rPr>
+        <w:rFonts w:ascii="Courier New" w:hAnsi="Courier New" w:cs="Courier New" w:hint="default"/>
+      </w:rPr>
+    </w:lvl>
+    <w:lvl w:ilvl="2" w:tplc="04090005" w:tentative="1">
+      <w:start w:val="1"/>
+      <w:numFmt w:val="bullet"/>
+      <w:lvlText w:val=""/>
+      <w:lvlJc w:val="left"/>
+      <w:pPr>
+        <w:ind w:left="1800" w:hanging="360"/>
+      </w:pPr>
+      <w:rPr>
+        <w:rFonts w:ascii="Wingdings" w:hAnsi="Wingdings" w:hint="default"/>
+      </w:rPr>
+    </w:lvl>
+    <w:lvl w:ilvl="3" w:tplc="04090001" w:tentative="1">
+      <w:start w:val="1"/>
+      <w:numFmt w:val="bullet"/>
+      <w:lvlText w:val=""/>
+      <w:lvlJc w:val="left"/>
+      <w:pPr>
+        <w:ind w:left="2520" w:hanging="360"/>
+      </w:pPr>
+      <w:rPr>
+        <w:rFonts w:ascii="Symbol" w:hAnsi="Symbol" w:hint="default"/>
+      </w:rPr>
+    </w:lvl>
+    <w:lvl w:ilvl="4" w:tplc="04090003" w:tentative="1">
+      <w:start w:val="1"/>
+      <w:numFmt w:val="bullet"/>
+      <w:lvlText w:val="o"/>
+      <w:lvlJc w:val="left"/>
+      <w:pPr>
+        <w:ind w:left="3240" w:hanging="360"/>
+      </w:pPr>
+      <w:rPr>
+        <w:rFonts w:ascii="Courier New" w:hAnsi="Courier New" w:cs="Courier New" w:hint="default"/>
+      </w:rPr>
+    </w:lvl>
+    <w:lvl w:ilvl="5" w:tplc="04090005" w:tentative="1">
+      <w:start w:val="1"/>
+      <w:numFmt w:val="bullet"/>
+      <w:lvlText w:val=""/>
+      <w:lvlJc w:val="left"/>
+      <w:pPr>
+        <w:ind w:left="3960" w:hanging="360"/>
+      </w:pPr>
+      <w:rPr>
+        <w:rFonts w:ascii="Wingdings" w:hAnsi="Wingdings" w:hint="default"/>
+      </w:rPr>
+    </w:lvl>
+    <w:lvl w:ilvl="6" w:tplc="04090001" w:tentative="1">
+      <w:start w:val="1"/>
+      <w:numFmt w:val="bullet"/>
+      <w:lvlText w:val=""/>
+      <w:lvlJc w:val="left"/>
+      <w:pPr>
+        <w:ind w:left="4680" w:hanging="360"/>
+      </w:pPr>
+      <w:rPr>
+        <w:rFonts w:ascii="Symbol" w:hAnsi="Symbol" w:hint="default"/>
+      </w:rPr>
+    </w:lvl>
+    <w:lvl w:ilvl="7" w:tplc="04090003" w:tentative="1">
+      <w:start w:val="1"/>
+      <w:numFmt w:val="bullet"/>
+      <w:lvlText w:val="o"/>
+      <w:lvlJc w:val="left"/>
+      <w:pPr>
+        <w:ind w:left="5400" w:hanging="360"/>
+      </w:pPr>
+      <w:rPr>
+        <w:rFonts w:ascii="Courier New" w:hAnsi="Courier New" w:cs="Courier New" w:hint="default"/>
+      </w:rPr>
+    </w:lvl>
+    <w:lvl w:ilvl="8" w:tplc="04090005" w:tentative="1">
+      <w:start w:val="1"/>
+      <w:numFmt w:val="bullet"/>
+      <w:lvlText w:val=""/>
+      <w:lvlJc w:val="left"/>
+      <w:pPr>
+        <w:ind w:left="6120" w:hanging="360"/>
+      </w:pPr>
+      <w:rPr>
+        <w:rFonts w:ascii="Wingdings" w:hAnsi="Wingdings" w:hint="default"/>
+      </w:rPr>
+    </w:lvl>
+  </w:abstractNum>
+  <w:abstractNum w:abstractNumId="4" w15:restartNumberingAfterBreak="0">
     <w:nsid w:val="46090774"/>
     <w:multiLevelType w:val="hybridMultilevel"/>
     <w:tmpl w:val="0DCA78B4"/>
@@ -41351,7 +41376,7 @@
       </w:pPr>
     </w:lvl>
   </w:abstractNum>
-  <w:abstractNum w:abstractNumId="4" w15:restartNumberingAfterBreak="0">
+  <w:abstractNum w:abstractNumId="5" w15:restartNumberingAfterBreak="0">
     <w:nsid w:val="48FF1528"/>
     <w:multiLevelType w:val="hybridMultilevel"/>
     <w:tmpl w:val="37342136"/>
@@ -41440,7 +41465,7 @@
       </w:pPr>
     </w:lvl>
   </w:abstractNum>
-  <w:abstractNum w:abstractNumId="5" w15:restartNumberingAfterBreak="0">
+  <w:abstractNum w:abstractNumId="6" w15:restartNumberingAfterBreak="0">
     <w:nsid w:val="4E8A3857"/>
     <w:multiLevelType w:val="hybridMultilevel"/>
     <w:tmpl w:val="B0BCC932"/>
@@ -41526,7 +41551,7 @@
       </w:pPr>
     </w:lvl>
   </w:abstractNum>
-  <w:abstractNum w:abstractNumId="6" w15:restartNumberingAfterBreak="0">
+  <w:abstractNum w:abstractNumId="7" w15:restartNumberingAfterBreak="0">
     <w:nsid w:val="55206C7B"/>
     <w:multiLevelType w:val="hybridMultilevel"/>
     <w:tmpl w:val="FCF27FB2"/>
@@ -41615,7 +41640,7 @@
       </w:pPr>
     </w:lvl>
   </w:abstractNum>
-  <w:abstractNum w:abstractNumId="7" w15:restartNumberingAfterBreak="0">
+  <w:abstractNum w:abstractNumId="8" w15:restartNumberingAfterBreak="0">
     <w:nsid w:val="568F009D"/>
     <w:multiLevelType w:val="hybridMultilevel"/>
     <w:tmpl w:val="D3283ECA"/>
@@ -41728,7 +41753,7 @@
       </w:rPr>
     </w:lvl>
   </w:abstractNum>
-  <w:abstractNum w:abstractNumId="8" w15:restartNumberingAfterBreak="0">
+  <w:abstractNum w:abstractNumId="9" w15:restartNumberingAfterBreak="0">
     <w:nsid w:val="699A7C6D"/>
     <w:multiLevelType w:val="hybridMultilevel"/>
     <w:tmpl w:val="D8A24552"/>
@@ -41818,34 +41843,37 @@
     </w:lvl>
   </w:abstractNum>
   <w:num w:numId="1">
-    <w:abstractNumId w:val="5"/>
+    <w:abstractNumId w:val="6"/>
   </w:num>
   <w:num w:numId="2">
-    <w:abstractNumId w:val="7"/>
+    <w:abstractNumId w:val="8"/>
   </w:num>
   <w:num w:numId="3">
     <w:abstractNumId w:val="2"/>
   </w:num>
   <w:num w:numId="4">
-    <w:abstractNumId w:val="5"/>
+    <w:abstractNumId w:val="6"/>
   </w:num>
   <w:num w:numId="5">
-    <w:abstractNumId w:val="3"/>
+    <w:abstractNumId w:val="4"/>
   </w:num>
   <w:num w:numId="6">
     <w:abstractNumId w:val="0"/>
   </w:num>
   <w:num w:numId="7">
-    <w:abstractNumId w:val="8"/>
+    <w:abstractNumId w:val="9"/>
   </w:num>
   <w:num w:numId="8">
-    <w:abstractNumId w:val="4"/>
+    <w:abstractNumId w:val="5"/>
   </w:num>
   <w:num w:numId="9">
-    <w:abstractNumId w:val="6"/>
+    <w:abstractNumId w:val="7"/>
   </w:num>
   <w:num w:numId="10">
     <w:abstractNumId w:val="1"/>
+  </w:num>
+  <w:num w:numId="11">
+    <w:abstractNumId w:val="3"/>
   </w:num>
 </w:numbering>
 </file>
@@ -42874,11 +42902,13 @@
     <w:rsid w:val="00264A57"/>
     <w:rsid w:val="003325D7"/>
     <w:rsid w:val="00713F4B"/>
+    <w:rsid w:val="00827F3A"/>
     <w:rsid w:val="00972C47"/>
     <w:rsid w:val="00A42F2D"/>
     <w:rsid w:val="00D46040"/>
     <w:rsid w:val="00E67E05"/>
     <w:rsid w:val="00ED3EC2"/>
+    <w:rsid w:val="00F60360"/>
   </w:rsids>
   <m:mathPr>
     <m:mathFont m:val="Cambria Math"/>

</xml_diff>